<commit_message>
added number 3 and 5
</commit_message>
<xml_diff>
--- a/CS 180 Homework 4.docx
+++ b/CS 180 Homework 4.docx
@@ -14,13 +14,7 @@
         <w:rPr>
           <w:rFonts w:ascii="Cambria Math" w:hAnsi="Cambria Math"/>
         </w:rPr>
-        <w:t xml:space="preserve">CS 180 Homework </w:t>
-      </w:r>
-      <w:r>
-        <w:rPr>
-          <w:rFonts w:ascii="Cambria Math" w:hAnsi="Cambria Math"/>
-        </w:rPr>
-        <w:t>4</w:t>
+        <w:t>CS 180 Homework 4</w:t>
       </w:r>
     </w:p>
     <w:p>
@@ -307,13 +301,7 @@
                   <w:rPr>
                     <w:rFonts w:ascii="Cambria Math" w:hAnsi="Cambria Math"/>
                   </w:rPr>
-                  <m:t>i</m:t>
-                </m:r>
-                <m:r>
-                  <w:rPr>
-                    <w:rFonts w:ascii="Cambria Math" w:hAnsi="Cambria Math"/>
-                  </w:rPr>
-                  <m:t>+1</m:t>
+                  <m:t>i+1</m:t>
                 </m:r>
               </m:sub>
             </m:sSub>
@@ -341,13 +329,7 @@
                   <w:rPr>
                     <w:rFonts w:ascii="Cambria Math" w:hAnsi="Cambria Math"/>
                   </w:rPr>
-                  <m:t>i</m:t>
-                </m:r>
-                <m:r>
-                  <w:rPr>
-                    <w:rFonts w:ascii="Cambria Math" w:hAnsi="Cambria Math"/>
-                  </w:rPr>
-                  <m:t>+1</m:t>
+                  <m:t>i+1</m:t>
                 </m:r>
               </m:sub>
             </m:sSub>
@@ -418,13 +400,7 @@
         <w:rPr>
           <w:rFonts w:ascii="Cambria Math" w:hAnsi="Cambria Math"/>
         </w:rPr>
-        <w:t xml:space="preserve">In the greedy algorithm, </w:t>
-      </w:r>
-      <w:r>
-        <w:rPr>
-          <w:rFonts w:ascii="Cambria Math" w:hAnsi="Cambria Math"/>
-        </w:rPr>
-        <w:t xml:space="preserve">job </w:t>
+        <w:t xml:space="preserve">In the greedy algorithm, job </w:t>
       </w:r>
       <m:oMath>
         <m:r>
@@ -605,13 +581,7 @@
               <w:rPr>
                 <w:rFonts w:ascii="Cambria Math" w:hAnsi="Cambria Math"/>
               </w:rPr>
-              <m:t>i</m:t>
-            </m:r>
-            <m:r>
-              <w:rPr>
-                <w:rFonts w:ascii="Cambria Math" w:hAnsi="Cambria Math"/>
-              </w:rPr>
-              <m:t>+1</m:t>
+              <m:t>i+1</m:t>
             </m:r>
           </m:sub>
         </m:sSub>
@@ -685,13 +655,7 @@
                   <w:rPr>
                     <w:rFonts w:ascii="Cambria Math" w:hAnsi="Cambria Math"/>
                   </w:rPr>
-                  <m:t>i</m:t>
-                </m:r>
-                <m:r>
-                  <w:rPr>
-                    <w:rFonts w:ascii="Cambria Math" w:hAnsi="Cambria Math"/>
-                  </w:rPr>
-                  <m:t>+1</m:t>
+                  <m:t>i+1</m:t>
                 </m:r>
               </m:sub>
             </m:sSub>
@@ -974,13 +938,7 @@
           <w:rPr>
             <w:rFonts w:ascii="Cambria Math" w:hAnsi="Cambria Math"/>
           </w:rPr>
-          <m:t>O(n</m:t>
-        </m:r>
-        <m:r>
-          <w:rPr>
-            <w:rFonts w:ascii="Cambria Math" w:hAnsi="Cambria Math"/>
-          </w:rPr>
-          <m:t>)</m:t>
+          <m:t>O(n)</m:t>
         </m:r>
       </m:oMath>
       <w:r>
@@ -1139,7 +1097,25 @@
           <w:szCs w:val="20"/>
         </w:rPr>
         <w:tab/>
-        <w:t>“Unwrap” the 24 hour timeline at p</w:t>
+        <w:t xml:space="preserve">“Unwrap” the </w:t>
+      </w:r>
+      <w:proofErr w:type="gramStart"/>
+      <w:r>
+        <w:rPr>
+          <w:rFonts w:ascii="Consolas" w:hAnsi="Consolas"/>
+          <w:sz w:val="20"/>
+          <w:szCs w:val="20"/>
+        </w:rPr>
+        <w:t>24 hour</w:t>
+      </w:r>
+      <w:proofErr w:type="gramEnd"/>
+      <w:r>
+        <w:rPr>
+          <w:rFonts w:ascii="Consolas" w:hAnsi="Consolas"/>
+          <w:sz w:val="20"/>
+          <w:szCs w:val="20"/>
+        </w:rPr>
+        <w:t xml:space="preserve"> timeline at p</w:t>
       </w:r>
     </w:p>
     <w:p>
@@ -1305,19 +1281,7 @@
         <w:rPr>
           <w:rFonts w:ascii="Cambria Math" w:eastAsiaTheme="minorEastAsia" w:hAnsi="Cambria Math"/>
         </w:rPr>
-        <w:t xml:space="preserve"> to run standard interval scheduling</w:t>
-      </w:r>
-      <w:r>
-        <w:rPr>
-          <w:rFonts w:ascii="Cambria Math" w:eastAsiaTheme="minorEastAsia" w:hAnsi="Cambria Math"/>
-        </w:rPr>
-        <w:t>.</w:t>
-      </w:r>
-      <w:r>
-        <w:rPr>
-          <w:rFonts w:ascii="Cambria Math" w:eastAsiaTheme="minorEastAsia" w:hAnsi="Cambria Math"/>
-        </w:rPr>
-        <w:t xml:space="preserve"> This process is repeated for each interval, so the total runtime is </w:t>
+        <w:t xml:space="preserve"> to run standard interval scheduling. This process is repeated for each interval, so the total runtime is </w:t>
       </w:r>
       <m:oMath>
         <m:r>
@@ -1457,7 +1421,21 @@
         <w:rPr>
           <w:rFonts w:ascii="Cambria Math" w:hAnsi="Cambria Math"/>
         </w:rPr>
-        <w:t>The divide and conquer algorithm is as follows:</w:t>
+        <w:t xml:space="preserve">The divide and conquer algorithm </w:t>
+      </w:r>
+      <w:proofErr w:type="gramStart"/>
+      <w:r>
+        <w:rPr>
+          <w:rFonts w:ascii="Cambria Math" w:hAnsi="Cambria Math"/>
+        </w:rPr>
+        <w:t>is</w:t>
+      </w:r>
+      <w:proofErr w:type="gramEnd"/>
+      <w:r>
+        <w:rPr>
+          <w:rFonts w:ascii="Cambria Math" w:hAnsi="Cambria Math"/>
+        </w:rPr>
+        <w:t xml:space="preserve"> as follows:</w:t>
       </w:r>
     </w:p>
     <w:p>
@@ -1672,15 +1650,7 @@
         <w:rPr>
           <w:rFonts w:ascii="Cambria Math" w:hAnsi="Cambria Math"/>
         </w:rPr>
-        <w:t xml:space="preserve"> This algorithm will check both halves and look for a majority equivalence class.</w:t>
-      </w:r>
-      <w:bookmarkStart w:id="0" w:name="_GoBack"/>
-      <w:bookmarkEnd w:id="0"/>
-      <w:r>
-        <w:rPr>
-          <w:rFonts w:ascii="Cambria Math" w:hAnsi="Cambria Math"/>
-        </w:rPr>
-        <w:t xml:space="preserve"> </w:t>
+        <w:t xml:space="preserve"> This algorithm will check both halves and look for a majority equivalence class. </w:t>
       </w:r>
     </w:p>
     <w:p>
@@ -1851,7 +1821,21 @@
         <w:rPr>
           <w:rFonts w:ascii="Cambria Math" w:hAnsi="Cambria Math"/>
         </w:rPr>
-        <w:t>shifted k positions to the right. For example taking ( 1 3 4 5 7) and</w:t>
+        <w:t xml:space="preserve">shifted k positions to the right. For example taking </w:t>
+      </w:r>
+      <w:proofErr w:type="gramStart"/>
+      <w:r>
+        <w:rPr>
+          <w:rFonts w:ascii="Cambria Math" w:hAnsi="Cambria Math"/>
+        </w:rPr>
+        <w:t>( 1</w:t>
+      </w:r>
+      <w:proofErr w:type="gramEnd"/>
+      <w:r>
+        <w:rPr>
+          <w:rFonts w:ascii="Cambria Math" w:hAnsi="Cambria Math"/>
+        </w:rPr>
+        <w:t xml:space="preserve"> 3 4 5 7) and</w:t>
       </w:r>
       <w:r>
         <w:rPr>
@@ -1916,6 +1900,630 @@
     </w:p>
     <w:p>
       <w:pPr>
+        <w:ind w:left="720"/>
+        <w:rPr>
+          <w:rFonts w:ascii="Consolas" w:hAnsi="Consolas"/>
+          <w:sz w:val="20"/>
+          <w:szCs w:val="20"/>
+        </w:rPr>
+      </w:pPr>
+      <w:r>
+        <w:rPr>
+          <w:rFonts w:ascii="Consolas" w:hAnsi="Consolas"/>
+          <w:sz w:val="20"/>
+          <w:szCs w:val="20"/>
+        </w:rPr>
+        <w:t>if high &lt; low</w:t>
+      </w:r>
+    </w:p>
+    <w:p>
+      <w:pPr>
+        <w:ind w:left="720"/>
+        <w:rPr>
+          <w:rFonts w:ascii="Consolas" w:hAnsi="Consolas"/>
+          <w:sz w:val="20"/>
+          <w:szCs w:val="20"/>
+        </w:rPr>
+      </w:pPr>
+      <w:r>
+        <w:rPr>
+          <w:rFonts w:ascii="Consolas" w:hAnsi="Consolas"/>
+          <w:sz w:val="20"/>
+          <w:szCs w:val="20"/>
+        </w:rPr>
+        <w:t xml:space="preserve">    return 0 </w:t>
+      </w:r>
+    </w:p>
+    <w:p>
+      <w:pPr>
+        <w:ind w:left="720"/>
+        <w:rPr>
+          <w:rFonts w:ascii="Consolas" w:hAnsi="Consolas"/>
+          <w:sz w:val="20"/>
+          <w:szCs w:val="20"/>
+        </w:rPr>
+      </w:pPr>
+      <w:r>
+        <w:rPr>
+          <w:rFonts w:ascii="Consolas" w:hAnsi="Consolas"/>
+          <w:sz w:val="20"/>
+          <w:szCs w:val="20"/>
+        </w:rPr>
+        <w:t>if high == low</w:t>
+      </w:r>
+    </w:p>
+    <w:p>
+      <w:pPr>
+        <w:ind w:left="720"/>
+        <w:rPr>
+          <w:rFonts w:ascii="Consolas" w:hAnsi="Consolas"/>
+          <w:sz w:val="20"/>
+          <w:szCs w:val="20"/>
+        </w:rPr>
+      </w:pPr>
+      <w:r>
+        <w:rPr>
+          <w:rFonts w:ascii="Consolas" w:hAnsi="Consolas"/>
+          <w:sz w:val="20"/>
+          <w:szCs w:val="20"/>
+        </w:rPr>
+        <w:t xml:space="preserve">    return low</w:t>
+      </w:r>
+    </w:p>
+    <w:p>
+      <w:pPr>
+        <w:ind w:left="720"/>
+        <w:rPr>
+          <w:rFonts w:ascii="Consolas" w:hAnsi="Consolas"/>
+          <w:sz w:val="20"/>
+          <w:szCs w:val="20"/>
+        </w:rPr>
+      </w:pPr>
+      <w:r>
+        <w:rPr>
+          <w:rFonts w:ascii="Consolas" w:hAnsi="Consolas"/>
+          <w:sz w:val="20"/>
+          <w:szCs w:val="20"/>
+        </w:rPr>
+        <w:t xml:space="preserve">set mid to average of high and low </w:t>
+      </w:r>
+    </w:p>
+    <w:p>
+      <w:pPr>
+        <w:ind w:left="720"/>
+        <w:rPr>
+          <w:rFonts w:ascii="Consolas" w:hAnsi="Consolas"/>
+          <w:sz w:val="20"/>
+          <w:szCs w:val="20"/>
+        </w:rPr>
+      </w:pPr>
+      <w:r>
+        <w:rPr>
+          <w:rFonts w:ascii="Consolas" w:hAnsi="Consolas"/>
+          <w:sz w:val="20"/>
+          <w:szCs w:val="20"/>
+        </w:rPr>
+        <w:lastRenderedPageBreak/>
+        <w:t xml:space="preserve">if mid &lt; high and </w:t>
+      </w:r>
+      <w:proofErr w:type="spellStart"/>
+      <w:r>
+        <w:rPr>
+          <w:rFonts w:ascii="Consolas" w:hAnsi="Consolas"/>
+          <w:sz w:val="20"/>
+          <w:szCs w:val="20"/>
+        </w:rPr>
+        <w:t>arr</w:t>
+      </w:r>
+      <w:proofErr w:type="spellEnd"/>
+      <w:r>
+        <w:rPr>
+          <w:rFonts w:ascii="Consolas" w:hAnsi="Consolas"/>
+          <w:sz w:val="20"/>
+          <w:szCs w:val="20"/>
+        </w:rPr>
+        <w:t xml:space="preserve">[mid+1] &lt; </w:t>
+      </w:r>
+      <w:proofErr w:type="spellStart"/>
+      <w:r>
+        <w:rPr>
+          <w:rFonts w:ascii="Consolas" w:hAnsi="Consolas"/>
+          <w:sz w:val="20"/>
+          <w:szCs w:val="20"/>
+        </w:rPr>
+        <w:t>arr</w:t>
+      </w:r>
+      <w:proofErr w:type="spellEnd"/>
+      <w:r>
+        <w:rPr>
+          <w:rFonts w:ascii="Consolas" w:hAnsi="Consolas"/>
+          <w:sz w:val="20"/>
+          <w:szCs w:val="20"/>
+        </w:rPr>
+        <w:t>[mid]</w:t>
+      </w:r>
+    </w:p>
+    <w:p>
+      <w:pPr>
+        <w:ind w:left="720"/>
+        <w:rPr>
+          <w:rFonts w:ascii="Consolas" w:hAnsi="Consolas"/>
+          <w:sz w:val="20"/>
+          <w:szCs w:val="20"/>
+        </w:rPr>
+      </w:pPr>
+      <w:r>
+        <w:rPr>
+          <w:rFonts w:ascii="Consolas" w:hAnsi="Consolas"/>
+          <w:sz w:val="20"/>
+          <w:szCs w:val="20"/>
+        </w:rPr>
+        <w:t xml:space="preserve">    return mid + 1</w:t>
+      </w:r>
+    </w:p>
+    <w:p>
+      <w:pPr>
+        <w:ind w:left="720"/>
+        <w:rPr>
+          <w:rFonts w:ascii="Consolas" w:hAnsi="Consolas"/>
+          <w:sz w:val="20"/>
+          <w:szCs w:val="20"/>
+        </w:rPr>
+      </w:pPr>
+      <w:r>
+        <w:rPr>
+          <w:rFonts w:ascii="Consolas" w:hAnsi="Consolas"/>
+          <w:sz w:val="20"/>
+          <w:szCs w:val="20"/>
+        </w:rPr>
+        <w:t xml:space="preserve">if mid &gt; low and </w:t>
+      </w:r>
+      <w:proofErr w:type="spellStart"/>
+      <w:r>
+        <w:rPr>
+          <w:rFonts w:ascii="Consolas" w:hAnsi="Consolas"/>
+          <w:sz w:val="20"/>
+          <w:szCs w:val="20"/>
+        </w:rPr>
+        <w:t>arr</w:t>
+      </w:r>
+      <w:proofErr w:type="spellEnd"/>
+      <w:r>
+        <w:rPr>
+          <w:rFonts w:ascii="Consolas" w:hAnsi="Consolas"/>
+          <w:sz w:val="20"/>
+          <w:szCs w:val="20"/>
+        </w:rPr>
+        <w:t xml:space="preserve">[mid] &lt; </w:t>
+      </w:r>
+      <w:proofErr w:type="spellStart"/>
+      <w:proofErr w:type="gramStart"/>
+      <w:r>
+        <w:rPr>
+          <w:rFonts w:ascii="Consolas" w:hAnsi="Consolas"/>
+          <w:sz w:val="20"/>
+          <w:szCs w:val="20"/>
+        </w:rPr>
+        <w:t>arr</w:t>
+      </w:r>
+      <w:proofErr w:type="spellEnd"/>
+      <w:r>
+        <w:rPr>
+          <w:rFonts w:ascii="Consolas" w:hAnsi="Consolas"/>
+          <w:sz w:val="20"/>
+          <w:szCs w:val="20"/>
+        </w:rPr>
+        <w:t>[</w:t>
+      </w:r>
+      <w:proofErr w:type="gramEnd"/>
+      <w:r>
+        <w:rPr>
+          <w:rFonts w:ascii="Consolas" w:hAnsi="Consolas"/>
+          <w:sz w:val="20"/>
+          <w:szCs w:val="20"/>
+        </w:rPr>
+        <w:t>mid - 1]</w:t>
+      </w:r>
+    </w:p>
+    <w:p>
+      <w:pPr>
+        <w:ind w:left="720"/>
+        <w:rPr>
+          <w:rFonts w:ascii="Consolas" w:hAnsi="Consolas"/>
+          <w:sz w:val="20"/>
+          <w:szCs w:val="20"/>
+        </w:rPr>
+      </w:pPr>
+      <w:r>
+        <w:rPr>
+          <w:rFonts w:ascii="Consolas" w:hAnsi="Consolas"/>
+          <w:sz w:val="20"/>
+          <w:szCs w:val="20"/>
+        </w:rPr>
+        <w:t xml:space="preserve">    return mid</w:t>
+      </w:r>
+    </w:p>
+    <w:p>
+      <w:pPr>
+        <w:ind w:left="720"/>
+        <w:rPr>
+          <w:rFonts w:ascii="Consolas" w:hAnsi="Consolas"/>
+          <w:sz w:val="20"/>
+          <w:szCs w:val="20"/>
+        </w:rPr>
+      </w:pPr>
+      <w:r>
+        <w:rPr>
+          <w:rFonts w:ascii="Consolas" w:hAnsi="Consolas"/>
+          <w:sz w:val="20"/>
+          <w:szCs w:val="20"/>
+        </w:rPr>
+        <w:t xml:space="preserve">if </w:t>
+      </w:r>
+      <w:proofErr w:type="spellStart"/>
+      <w:r>
+        <w:rPr>
+          <w:rFonts w:ascii="Consolas" w:hAnsi="Consolas"/>
+          <w:sz w:val="20"/>
+          <w:szCs w:val="20"/>
+        </w:rPr>
+        <w:t>arr</w:t>
+      </w:r>
+      <w:proofErr w:type="spellEnd"/>
+      <w:r>
+        <w:rPr>
+          <w:rFonts w:ascii="Consolas" w:hAnsi="Consolas"/>
+          <w:sz w:val="20"/>
+          <w:szCs w:val="20"/>
+        </w:rPr>
+        <w:t xml:space="preserve">[high] &gt; </w:t>
+      </w:r>
+      <w:proofErr w:type="spellStart"/>
+      <w:r>
+        <w:rPr>
+          <w:rFonts w:ascii="Consolas" w:hAnsi="Consolas"/>
+          <w:sz w:val="20"/>
+          <w:szCs w:val="20"/>
+        </w:rPr>
+        <w:t>arr</w:t>
+      </w:r>
+      <w:proofErr w:type="spellEnd"/>
+      <w:r>
+        <w:rPr>
+          <w:rFonts w:ascii="Consolas" w:hAnsi="Consolas"/>
+          <w:sz w:val="20"/>
+          <w:szCs w:val="20"/>
+        </w:rPr>
+        <w:t>[mid]</w:t>
+      </w:r>
+    </w:p>
+    <w:p>
+      <w:pPr>
+        <w:ind w:left="720"/>
+        <w:rPr>
+          <w:rFonts w:ascii="Consolas" w:hAnsi="Consolas"/>
+          <w:sz w:val="20"/>
+          <w:szCs w:val="20"/>
+        </w:rPr>
+      </w:pPr>
+      <w:r>
+        <w:rPr>
+          <w:rFonts w:ascii="Consolas" w:hAnsi="Consolas"/>
+          <w:sz w:val="20"/>
+          <w:szCs w:val="20"/>
+        </w:rPr>
+        <w:t xml:space="preserve">    return </w:t>
+      </w:r>
+      <w:proofErr w:type="spellStart"/>
+      <w:proofErr w:type="gramStart"/>
+      <w:r>
+        <w:rPr>
+          <w:rFonts w:ascii="Consolas" w:hAnsi="Consolas"/>
+          <w:sz w:val="20"/>
+          <w:szCs w:val="20"/>
+        </w:rPr>
+        <w:t>findK</w:t>
+      </w:r>
+      <w:proofErr w:type="spellEnd"/>
+      <w:r>
+        <w:rPr>
+          <w:rFonts w:ascii="Consolas" w:hAnsi="Consolas"/>
+          <w:sz w:val="20"/>
+          <w:szCs w:val="20"/>
+        </w:rPr>
+        <w:t>(</w:t>
+      </w:r>
+      <w:proofErr w:type="spellStart"/>
+      <w:proofErr w:type="gramEnd"/>
+      <w:r>
+        <w:rPr>
+          <w:rFonts w:ascii="Consolas" w:hAnsi="Consolas"/>
+          <w:sz w:val="20"/>
+          <w:szCs w:val="20"/>
+        </w:rPr>
+        <w:t>arr</w:t>
+      </w:r>
+      <w:proofErr w:type="spellEnd"/>
+      <w:r>
+        <w:rPr>
+          <w:rFonts w:ascii="Consolas" w:hAnsi="Consolas"/>
+          <w:sz w:val="20"/>
+          <w:szCs w:val="20"/>
+        </w:rPr>
+        <w:t xml:space="preserve">, low, mid - 1) </w:t>
+      </w:r>
+    </w:p>
+    <w:p>
+      <w:pPr>
+        <w:ind w:left="720"/>
+        <w:rPr>
+          <w:rFonts w:ascii="Consolas" w:hAnsi="Consolas"/>
+          <w:sz w:val="20"/>
+          <w:szCs w:val="20"/>
+        </w:rPr>
+      </w:pPr>
+      <w:r>
+        <w:rPr>
+          <w:rFonts w:ascii="Consolas" w:hAnsi="Consolas"/>
+          <w:sz w:val="20"/>
+          <w:szCs w:val="20"/>
+        </w:rPr>
+        <w:t xml:space="preserve">return </w:t>
+      </w:r>
+      <w:proofErr w:type="spellStart"/>
+      <w:proofErr w:type="gramStart"/>
+      <w:r>
+        <w:rPr>
+          <w:rFonts w:ascii="Consolas" w:hAnsi="Consolas"/>
+          <w:sz w:val="20"/>
+          <w:szCs w:val="20"/>
+        </w:rPr>
+        <w:t>findK</w:t>
+      </w:r>
+      <w:proofErr w:type="spellEnd"/>
+      <w:r>
+        <w:rPr>
+          <w:rFonts w:ascii="Consolas" w:hAnsi="Consolas"/>
+          <w:sz w:val="20"/>
+          <w:szCs w:val="20"/>
+        </w:rPr>
+        <w:t>(</w:t>
+      </w:r>
+      <w:proofErr w:type="spellStart"/>
+      <w:proofErr w:type="gramEnd"/>
+      <w:r>
+        <w:rPr>
+          <w:rFonts w:ascii="Consolas" w:hAnsi="Consolas"/>
+          <w:sz w:val="20"/>
+          <w:szCs w:val="20"/>
+        </w:rPr>
+        <w:t>arr</w:t>
+      </w:r>
+      <w:proofErr w:type="spellEnd"/>
+      <w:r>
+        <w:rPr>
+          <w:rFonts w:ascii="Consolas" w:hAnsi="Consolas"/>
+          <w:sz w:val="20"/>
+          <w:szCs w:val="20"/>
+        </w:rPr>
+        <w:t>, mid + 1, high)</w:t>
+      </w:r>
+    </w:p>
+    <w:p>
+      <w:pPr>
+        <w:ind w:left="720"/>
+        <w:rPr>
+          <w:rFonts w:ascii="Cambria Math" w:hAnsi="Cambria Math"/>
+        </w:rPr>
+      </w:pPr>
+    </w:p>
+    <w:p>
+      <w:pPr>
+        <w:rPr>
+          <w:rFonts w:ascii="Cambria Math" w:hAnsi="Cambria Math"/>
+        </w:rPr>
+      </w:pPr>
+      <w:r>
+        <w:rPr>
+          <w:rFonts w:ascii="Cambria Math" w:hAnsi="Cambria Math"/>
+        </w:rPr>
+        <w:t xml:space="preserve">By definition, a sorted array shifted by k must only have </w:t>
+      </w:r>
+      <w:r>
+        <w:rPr>
+          <w:rFonts w:ascii="Cambria Math" w:hAnsi="Cambria Math"/>
+        </w:rPr>
+        <w:t xml:space="preserve">one pair of </w:t>
+      </w:r>
+      <m:oMath>
+        <m:r>
+          <w:rPr>
+            <w:rFonts w:ascii="Cambria Math" w:hAnsi="Cambria Math"/>
+          </w:rPr>
+          <m:t>(i,i+1)</m:t>
+        </m:r>
+      </m:oMath>
+      <w:r>
+        <w:rPr>
+          <w:rFonts w:ascii="Cambria Math" w:hAnsi="Cambria Math"/>
+        </w:rPr>
+        <w:t xml:space="preserve"> where </w:t>
+      </w:r>
+      <m:oMath>
+        <m:r>
+          <w:rPr>
+            <w:rFonts w:ascii="Cambria Math" w:hAnsi="Cambria Math"/>
+          </w:rPr>
+          <m:t>arr[i] &gt; arr[i+1],</m:t>
+        </m:r>
+      </m:oMath>
+      <w:r>
+        <w:rPr>
+          <w:rFonts w:ascii="Cambria Math" w:hAnsi="Cambria Math"/>
+        </w:rPr>
+        <w:t xml:space="preserve"> which happens at </w:t>
+      </w:r>
+      <m:oMath>
+        <m:r>
+          <w:rPr>
+            <w:rFonts w:ascii="Cambria Math" w:hAnsi="Cambria Math"/>
+          </w:rPr>
+          <m:t>k</m:t>
+        </m:r>
+      </m:oMath>
+      <w:r>
+        <w:rPr>
+          <w:rFonts w:ascii="Cambria Math" w:hAnsi="Cambria Math"/>
+        </w:rPr>
+        <w:t xml:space="preserve">. The algorithm checks if the whole input is </w:t>
+      </w:r>
+      <w:r>
+        <w:rPr>
+          <w:rFonts w:ascii="Cambria Math" w:hAnsi="Cambria Math"/>
+        </w:rPr>
+        <w:t xml:space="preserve">ascending, and if not, which side the is not ascending. Once the side is determined, the algorithm is recursively called on that half. This ensures that no matter where the pair such that </w:t>
+      </w:r>
+      <m:oMath>
+        <m:r>
+          <w:rPr>
+            <w:rFonts w:ascii="Cambria Math" w:hAnsi="Cambria Math"/>
+          </w:rPr>
+          <m:t>arr[i] &gt; arr[i+1]</m:t>
+        </m:r>
+      </m:oMath>
+      <w:r>
+        <w:rPr>
+          <w:rFonts w:ascii="Cambria Math" w:hAnsi="Cambria Math"/>
+        </w:rPr>
+        <w:t xml:space="preserve"> is within the array, the binary search will find it. </w:t>
+      </w:r>
+    </w:p>
+    <w:p>
+      <w:pPr>
+        <w:rPr>
+          <w:rFonts w:ascii="Cambria Math" w:hAnsi="Cambria Math"/>
+        </w:rPr>
+      </w:pPr>
+      <w:r>
+        <w:rPr>
+          <w:rFonts w:ascii="Cambria Math" w:hAnsi="Cambria Math"/>
+        </w:rPr>
+        <w:t xml:space="preserve">This algorithm can be represented by the recursive relation </w:t>
+      </w:r>
+      <m:oMath>
+        <m:r>
+          <w:rPr>
+            <w:rFonts w:ascii="Cambria Math" w:hAnsi="Cambria Math"/>
+          </w:rPr>
+          <m:t>T</m:t>
+        </m:r>
+        <m:d>
+          <m:dPr>
+            <m:ctrlPr>
+              <w:rPr>
+                <w:rFonts w:ascii="Cambria Math" w:hAnsi="Cambria Math"/>
+                <w:i/>
+              </w:rPr>
+            </m:ctrlPr>
+          </m:dPr>
+          <m:e>
+            <m:r>
+              <w:rPr>
+                <w:rFonts w:ascii="Cambria Math" w:hAnsi="Cambria Math"/>
+              </w:rPr>
+              <m:t>n</m:t>
+            </m:r>
+          </m:e>
+        </m:d>
+        <m:r>
+          <w:rPr>
+            <w:rFonts w:ascii="Cambria Math" w:hAnsi="Cambria Math"/>
+          </w:rPr>
+          <m:t>= T</m:t>
+        </m:r>
+        <m:d>
+          <m:dPr>
+            <m:ctrlPr>
+              <w:rPr>
+                <w:rFonts w:ascii="Cambria Math" w:hAnsi="Cambria Math"/>
+                <w:i/>
+              </w:rPr>
+            </m:ctrlPr>
+          </m:dPr>
+          <m:e>
+            <m:f>
+              <m:fPr>
+                <m:ctrlPr>
+                  <w:rPr>
+                    <w:rFonts w:ascii="Cambria Math" w:hAnsi="Cambria Math"/>
+                    <w:i/>
+                  </w:rPr>
+                </m:ctrlPr>
+              </m:fPr>
+              <m:num>
+                <m:r>
+                  <w:rPr>
+                    <w:rFonts w:ascii="Cambria Math" w:hAnsi="Cambria Math"/>
+                  </w:rPr>
+                  <m:t>n</m:t>
+                </m:r>
+              </m:num>
+              <m:den>
+                <m:r>
+                  <w:rPr>
+                    <w:rFonts w:ascii="Cambria Math" w:hAnsi="Cambria Math"/>
+                  </w:rPr>
+                  <m:t>2</m:t>
+                </m:r>
+              </m:den>
+            </m:f>
+          </m:e>
+        </m:d>
+        <m:r>
+          <w:rPr>
+            <w:rFonts w:ascii="Cambria Math" w:hAnsi="Cambria Math"/>
+          </w:rPr>
+          <m:t>+c</m:t>
+        </m:r>
+      </m:oMath>
+      <w:r>
+        <w:rPr>
+          <w:rFonts w:ascii="Cambria Math" w:eastAsiaTheme="minorEastAsia" w:hAnsi="Cambria Math"/>
+        </w:rPr>
+        <w:t xml:space="preserve">, and </w:t>
+      </w:r>
+      <m:oMath>
+        <m:r>
+          <w:rPr>
+            <w:rFonts w:ascii="Cambria Math" w:eastAsiaTheme="minorEastAsia" w:hAnsi="Cambria Math"/>
+          </w:rPr>
+          <m:t>T(1)=1</m:t>
+        </m:r>
+      </m:oMath>
+      <w:r>
+        <w:rPr>
+          <w:rFonts w:ascii="Cambria Math" w:eastAsiaTheme="minorEastAsia" w:hAnsi="Cambria Math"/>
+        </w:rPr>
+        <w:t xml:space="preserve">, which simplifies to time </w:t>
+      </w:r>
+      <m:oMath>
+        <m:r>
+          <w:rPr>
+            <w:rFonts w:ascii="Cambria Math" w:eastAsiaTheme="minorEastAsia" w:hAnsi="Cambria Math"/>
+          </w:rPr>
+          <m:t>O(logn).</m:t>
+        </m:r>
+      </m:oMath>
+    </w:p>
+    <w:p>
+      <w:pPr>
+        <w:rPr>
+          <w:rFonts w:ascii="Cambria Math" w:hAnsi="Cambria Math"/>
+        </w:rPr>
+      </w:pPr>
+    </w:p>
+    <w:p>
+      <w:pPr>
         <w:rPr>
           <w:rFonts w:ascii="Cambria Math" w:hAnsi="Cambria Math"/>
         </w:rPr>
@@ -1975,6 +2583,447 @@
           <w:rFonts w:ascii="Cambria Math" w:hAnsi="Cambria Math"/>
         </w:rPr>
         <w:t>three algorithms.</w:t>
+      </w:r>
+    </w:p>
+    <w:p>
+      <w:pPr>
+        <w:rPr>
+          <w:rFonts w:ascii="Cambria Math" w:hAnsi="Cambria Math"/>
+        </w:rPr>
+      </w:pPr>
+      <w:r>
+        <w:rPr>
+          <w:rFonts w:ascii="Cambria Math" w:hAnsi="Cambria Math"/>
+        </w:rPr>
+        <w:t>Extracting the minimum:</w:t>
+      </w:r>
+    </w:p>
+    <w:p>
+      <w:pPr>
+        <w:rPr>
+          <w:rFonts w:ascii="Cambria Math" w:hAnsi="Cambria Math"/>
+        </w:rPr>
+      </w:pPr>
+      <w:r>
+        <w:rPr>
+          <w:rFonts w:ascii="Cambria Math" w:hAnsi="Cambria Math"/>
+        </w:rPr>
+        <w:t xml:space="preserve">Assuming the balanced heap is a minheap, </w:t>
+      </w:r>
+      <w:r>
+        <w:rPr>
+          <w:rFonts w:ascii="Cambria Math" w:hAnsi="Cambria Math"/>
+        </w:rPr>
+        <w:t xml:space="preserve">then the minimum element is at the root node of the heap. Extracting the root node takes time </w:t>
+      </w:r>
+      <m:oMath>
+        <m:r>
+          <w:rPr>
+            <w:rFonts w:ascii="Cambria Math" w:hAnsi="Cambria Math"/>
+          </w:rPr>
+          <m:t>O(1).</m:t>
+        </m:r>
+      </m:oMath>
+      <w:r>
+        <w:rPr>
+          <w:rFonts w:ascii="Cambria Math" w:hAnsi="Cambria Math"/>
+        </w:rPr>
+        <w:t xml:space="preserve"> Then we must </w:t>
+      </w:r>
+      <w:proofErr w:type="spellStart"/>
+      <w:r>
+        <w:rPr>
+          <w:rFonts w:ascii="Cambria Math" w:hAnsi="Cambria Math"/>
+        </w:rPr>
+        <w:t>reheapify</w:t>
+      </w:r>
+      <w:proofErr w:type="spellEnd"/>
+      <w:r>
+        <w:rPr>
+          <w:rFonts w:ascii="Cambria Math" w:hAnsi="Cambria Math"/>
+        </w:rPr>
+        <w:t xml:space="preserve">, which takes </w:t>
+      </w:r>
+      <m:oMath>
+        <m:r>
+          <w:rPr>
+            <w:rFonts w:ascii="Cambria Math" w:hAnsi="Cambria Math"/>
+          </w:rPr>
+          <m:t>O</m:t>
+        </m:r>
+        <m:r>
+          <w:rPr>
+            <w:rFonts w:ascii="Cambria Math" w:hAnsi="Cambria Math"/>
+          </w:rPr>
+          <m:t>(logn).</m:t>
+        </m:r>
+      </m:oMath>
+      <w:r>
+        <w:rPr>
+          <w:rFonts w:ascii="Cambria Math" w:hAnsi="Cambria Math"/>
+        </w:rPr>
+        <w:t xml:space="preserve"> The algorithm is as follows:</w:t>
+      </w:r>
+    </w:p>
+    <w:p>
+      <w:pPr>
+        <w:ind w:left="720"/>
+        <w:rPr>
+          <w:rFonts w:ascii="Consolas" w:hAnsi="Consolas"/>
+          <w:sz w:val="20"/>
+          <w:szCs w:val="20"/>
+        </w:rPr>
+      </w:pPr>
+      <w:r>
+        <w:rPr>
+          <w:rFonts w:ascii="Consolas" w:hAnsi="Consolas"/>
+          <w:sz w:val="20"/>
+          <w:szCs w:val="20"/>
+        </w:rPr>
+        <w:t xml:space="preserve">Save the current root node </w:t>
+      </w:r>
+      <w:bookmarkStart w:id="0" w:name="_GoBack"/>
+      <w:bookmarkEnd w:id="0"/>
+    </w:p>
+    <w:p>
+      <w:pPr>
+        <w:ind w:left="720"/>
+        <w:rPr>
+          <w:rFonts w:ascii="Consolas" w:hAnsi="Consolas"/>
+          <w:sz w:val="20"/>
+          <w:szCs w:val="20"/>
+        </w:rPr>
+      </w:pPr>
+      <w:r>
+        <w:rPr>
+          <w:rFonts w:ascii="Consolas" w:hAnsi="Consolas"/>
+          <w:sz w:val="20"/>
+          <w:szCs w:val="20"/>
+        </w:rPr>
+        <w:t>Copy the last value in the array to the root;</w:t>
+      </w:r>
+    </w:p>
+    <w:p>
+      <w:pPr>
+        <w:ind w:left="720"/>
+        <w:rPr>
+          <w:rFonts w:ascii="Consolas" w:hAnsi="Consolas"/>
+          <w:sz w:val="20"/>
+          <w:szCs w:val="20"/>
+        </w:rPr>
+      </w:pPr>
+      <w:r>
+        <w:rPr>
+          <w:rFonts w:ascii="Consolas" w:hAnsi="Consolas"/>
+          <w:sz w:val="20"/>
+          <w:szCs w:val="20"/>
+        </w:rPr>
+        <w:t>Decrease heap's size by 1;</w:t>
+      </w:r>
+    </w:p>
+    <w:p>
+      <w:pPr>
+        <w:ind w:left="720"/>
+        <w:rPr>
+          <w:rFonts w:ascii="Consolas" w:hAnsi="Consolas"/>
+          <w:sz w:val="20"/>
+          <w:szCs w:val="20"/>
+        </w:rPr>
+      </w:pPr>
+      <w:r>
+        <w:rPr>
+          <w:rFonts w:ascii="Consolas" w:hAnsi="Consolas"/>
+          <w:sz w:val="20"/>
+          <w:szCs w:val="20"/>
+        </w:rPr>
+        <w:t>Sift down root's value. Sifting is done as following:</w:t>
+      </w:r>
+    </w:p>
+    <w:p>
+      <w:pPr>
+        <w:ind w:left="720"/>
+        <w:rPr>
+          <w:rFonts w:ascii="Consolas" w:hAnsi="Consolas"/>
+          <w:sz w:val="20"/>
+          <w:szCs w:val="20"/>
+        </w:rPr>
+      </w:pPr>
+      <w:r>
+        <w:rPr>
+          <w:rFonts w:ascii="Consolas" w:hAnsi="Consolas"/>
+          <w:sz w:val="20"/>
+          <w:szCs w:val="20"/>
+        </w:rPr>
+        <w:t>I</w:t>
+      </w:r>
+      <w:r>
+        <w:rPr>
+          <w:rFonts w:ascii="Consolas" w:hAnsi="Consolas"/>
+          <w:sz w:val="20"/>
+          <w:szCs w:val="20"/>
+        </w:rPr>
+        <w:t>f current node has no children, sifting is over;</w:t>
+      </w:r>
+    </w:p>
+    <w:p>
+      <w:pPr>
+        <w:ind w:left="720"/>
+        <w:rPr>
+          <w:rFonts w:ascii="Consolas" w:hAnsi="Consolas"/>
+          <w:sz w:val="20"/>
+          <w:szCs w:val="20"/>
+        </w:rPr>
+      </w:pPr>
+      <w:r>
+        <w:rPr>
+          <w:rFonts w:ascii="Consolas" w:hAnsi="Consolas"/>
+          <w:sz w:val="20"/>
+          <w:szCs w:val="20"/>
+        </w:rPr>
+        <w:t>I</w:t>
+      </w:r>
+      <w:r>
+        <w:rPr>
+          <w:rFonts w:ascii="Consolas" w:hAnsi="Consolas"/>
+          <w:sz w:val="20"/>
+          <w:szCs w:val="20"/>
+        </w:rPr>
+        <w:t>f current node has one child</w:t>
+      </w:r>
+    </w:p>
+    <w:p>
+      <w:pPr>
+        <w:ind w:left="1440"/>
+        <w:rPr>
+          <w:rFonts w:ascii="Consolas" w:hAnsi="Consolas"/>
+          <w:sz w:val="20"/>
+          <w:szCs w:val="20"/>
+        </w:rPr>
+      </w:pPr>
+      <w:r>
+        <w:rPr>
+          <w:rFonts w:ascii="Consolas" w:hAnsi="Consolas"/>
+          <w:sz w:val="20"/>
+          <w:szCs w:val="20"/>
+        </w:rPr>
+        <w:t>I</w:t>
+      </w:r>
+      <w:r>
+        <w:rPr>
+          <w:rFonts w:ascii="Consolas" w:hAnsi="Consolas"/>
+          <w:sz w:val="20"/>
+          <w:szCs w:val="20"/>
+        </w:rPr>
+        <w:t>f heap property is broken</w:t>
+      </w:r>
+    </w:p>
+    <w:p>
+      <w:pPr>
+        <w:ind w:left="1440" w:firstLine="720"/>
+        <w:rPr>
+          <w:rFonts w:ascii="Consolas" w:hAnsi="Consolas"/>
+          <w:sz w:val="20"/>
+          <w:szCs w:val="20"/>
+        </w:rPr>
+      </w:pPr>
+      <w:r>
+        <w:rPr>
+          <w:rFonts w:ascii="Consolas" w:hAnsi="Consolas"/>
+          <w:sz w:val="20"/>
+          <w:szCs w:val="20"/>
+        </w:rPr>
+        <w:t>Swap</w:t>
+      </w:r>
+      <w:r>
+        <w:rPr>
+          <w:rFonts w:ascii="Consolas" w:hAnsi="Consolas"/>
+          <w:sz w:val="20"/>
+          <w:szCs w:val="20"/>
+        </w:rPr>
+        <w:t xml:space="preserve"> current node's value and child value</w:t>
+      </w:r>
+    </w:p>
+    <w:p>
+      <w:pPr>
+        <w:ind w:left="1440" w:firstLine="720"/>
+        <w:rPr>
+          <w:rFonts w:ascii="Consolas" w:hAnsi="Consolas"/>
+          <w:sz w:val="20"/>
+          <w:szCs w:val="20"/>
+        </w:rPr>
+      </w:pPr>
+      <w:r>
+        <w:rPr>
+          <w:rFonts w:ascii="Consolas" w:hAnsi="Consolas"/>
+          <w:sz w:val="20"/>
+          <w:szCs w:val="20"/>
+        </w:rPr>
+        <w:t>S</w:t>
+      </w:r>
+      <w:r>
+        <w:rPr>
+          <w:rFonts w:ascii="Consolas" w:hAnsi="Consolas"/>
+          <w:sz w:val="20"/>
+          <w:szCs w:val="20"/>
+        </w:rPr>
+        <w:t>ift down the child</w:t>
+      </w:r>
+    </w:p>
+    <w:p>
+      <w:pPr>
+        <w:ind w:left="720"/>
+        <w:rPr>
+          <w:rFonts w:ascii="Consolas" w:hAnsi="Consolas"/>
+          <w:sz w:val="20"/>
+          <w:szCs w:val="20"/>
+        </w:rPr>
+      </w:pPr>
+      <w:r>
+        <w:rPr>
+          <w:rFonts w:ascii="Consolas" w:hAnsi="Consolas"/>
+          <w:sz w:val="20"/>
+          <w:szCs w:val="20"/>
+        </w:rPr>
+        <w:t>I</w:t>
+      </w:r>
+      <w:r>
+        <w:rPr>
+          <w:rFonts w:ascii="Consolas" w:hAnsi="Consolas"/>
+          <w:sz w:val="20"/>
+          <w:szCs w:val="20"/>
+        </w:rPr>
+        <w:t>f current node has two childre</w:t>
+      </w:r>
+      <w:r>
+        <w:rPr>
+          <w:rFonts w:ascii="Consolas" w:hAnsi="Consolas"/>
+          <w:sz w:val="20"/>
+          <w:szCs w:val="20"/>
+        </w:rPr>
+        <w:t>n</w:t>
+      </w:r>
+    </w:p>
+    <w:p>
+      <w:pPr>
+        <w:ind w:left="720" w:firstLine="720"/>
+        <w:rPr>
+          <w:rFonts w:ascii="Consolas" w:hAnsi="Consolas"/>
+          <w:sz w:val="20"/>
+          <w:szCs w:val="20"/>
+        </w:rPr>
+      </w:pPr>
+      <w:r>
+        <w:rPr>
+          <w:rFonts w:ascii="Consolas" w:hAnsi="Consolas"/>
+          <w:sz w:val="20"/>
+          <w:szCs w:val="20"/>
+        </w:rPr>
+        <w:lastRenderedPageBreak/>
+        <w:t>F</w:t>
+      </w:r>
+      <w:r>
+        <w:rPr>
+          <w:rFonts w:ascii="Consolas" w:hAnsi="Consolas"/>
+          <w:sz w:val="20"/>
+          <w:szCs w:val="20"/>
+        </w:rPr>
+        <w:t xml:space="preserve">ind the smallest of them. </w:t>
+      </w:r>
+    </w:p>
+    <w:p>
+      <w:pPr>
+        <w:ind w:left="720" w:firstLine="720"/>
+        <w:rPr>
+          <w:rFonts w:ascii="Consolas" w:hAnsi="Consolas"/>
+          <w:sz w:val="20"/>
+          <w:szCs w:val="20"/>
+        </w:rPr>
+      </w:pPr>
+      <w:r>
+        <w:rPr>
+          <w:rFonts w:ascii="Consolas" w:hAnsi="Consolas"/>
+          <w:sz w:val="20"/>
+          <w:szCs w:val="20"/>
+        </w:rPr>
+        <w:t>If heap property is broken</w:t>
+      </w:r>
+    </w:p>
+    <w:p>
+      <w:pPr>
+        <w:ind w:left="1440" w:firstLine="720"/>
+        <w:rPr>
+          <w:rFonts w:ascii="Consolas" w:hAnsi="Consolas"/>
+          <w:sz w:val="20"/>
+          <w:szCs w:val="20"/>
+        </w:rPr>
+      </w:pPr>
+      <w:r>
+        <w:rPr>
+          <w:rFonts w:ascii="Consolas" w:hAnsi="Consolas"/>
+          <w:sz w:val="20"/>
+          <w:szCs w:val="20"/>
+        </w:rPr>
+        <w:t>S</w:t>
+      </w:r>
+      <w:r>
+        <w:rPr>
+          <w:rFonts w:ascii="Consolas" w:hAnsi="Consolas"/>
+          <w:sz w:val="20"/>
+          <w:szCs w:val="20"/>
+        </w:rPr>
+        <w:t>wap current node's value and selected child value</w:t>
+      </w:r>
+    </w:p>
+    <w:p>
+      <w:pPr>
+        <w:ind w:left="1440" w:firstLine="720"/>
+        <w:rPr>
+          <w:rFonts w:ascii="Consolas" w:hAnsi="Consolas"/>
+          <w:sz w:val="20"/>
+          <w:szCs w:val="20"/>
+        </w:rPr>
+      </w:pPr>
+      <w:r>
+        <w:rPr>
+          <w:rFonts w:ascii="Consolas" w:hAnsi="Consolas"/>
+          <w:sz w:val="20"/>
+          <w:szCs w:val="20"/>
+        </w:rPr>
+        <w:t>S</w:t>
+      </w:r>
+      <w:r>
+        <w:rPr>
+          <w:rFonts w:ascii="Consolas" w:hAnsi="Consolas"/>
+          <w:sz w:val="20"/>
+          <w:szCs w:val="20"/>
+        </w:rPr>
+        <w:t>ift down the child</w:t>
+      </w:r>
+    </w:p>
+    <w:p>
+      <w:pPr>
+        <w:rPr>
+          <w:rFonts w:ascii="Cambria Math" w:hAnsi="Cambria Math"/>
+        </w:rPr>
+      </w:pPr>
+      <w:r>
+        <w:rPr>
+          <w:rFonts w:ascii="Cambria Math" w:hAnsi="Cambria Math"/>
+        </w:rPr>
+        <w:t>Inserting a new number:</w:t>
+      </w:r>
+    </w:p>
+    <w:p>
+      <w:pPr>
+        <w:rPr>
+          <w:rFonts w:ascii="Cambria Math" w:hAnsi="Cambria Math"/>
+        </w:rPr>
+      </w:pPr>
+      <w:r>
+        <w:rPr>
+          <w:rFonts w:ascii="Cambria Math" w:hAnsi="Cambria Math"/>
+        </w:rPr>
+        <w:t>Change a number:</w:t>
       </w:r>
     </w:p>
     <w:sectPr>
@@ -2035,6 +3084,131 @@
     </w:p>
   </w:footnote>
 </w:footnotes>
+</file>
+
+<file path=word/numbering.xml><?xml version="1.0" encoding="utf-8"?>
+<w:numbering xmlns:wpc="http://schemas.microsoft.com/office/word/2010/wordprocessingCanvas" xmlns:cx="http://schemas.microsoft.com/office/drawing/2014/chartex" xmlns:cx1="http://schemas.microsoft.com/office/drawing/2015/9/8/chartex" xmlns:cx2="http://schemas.microsoft.com/office/drawing/2015/10/21/chartex" xmlns:cx3="http://schemas.microsoft.com/office/drawing/2016/5/9/chartex" xmlns:cx4="http://schemas.microsoft.com/office/drawing/2016/5/10/chartex" xmlns:cx5="http://schemas.microsoft.com/office/drawing/2016/5/11/chartex" xmlns:cx6="http://schemas.microsoft.com/office/drawing/2016/5/12/chartex" xmlns:cx7="http://schemas.microsoft.com/office/drawing/2016/5/13/chartex" xmlns:cx8="http://schemas.microsoft.com/office/drawing/2016/5/14/chartex" xmlns:mc="http://schemas.openxmlformats.org/markup-compatibility/2006" xmlns:aink="http://schemas.microsoft.com/office/drawing/2016/ink" xmlns:am3d="http://schemas.microsoft.com/office/drawing/2017/model3d" xmlns:o="urn:schemas-microsoft-com:office:office" xmlns:r="http://schemas.openxmlformats.org/officeDocument/2006/relationships" xmlns:m="http://schemas.openxmlformats.org/officeDocument/2006/math" xmlns:v="urn:schemas-microsoft-com:vml" xmlns:wp14="http://schemas.microsoft.com/office/word/2010/wordprocessingDrawing" xmlns:wp="http://schemas.openxmlformats.org/drawingml/2006/wordprocessingDrawing" xmlns:w10="urn:schemas-microsoft-com:office:word" xmlns:w="http://schemas.openxmlformats.org/wordprocessingml/2006/main" xmlns:w14="http://schemas.microsoft.com/office/word/2010/wordml" xmlns:w15="http://schemas.microsoft.com/office/word/2012/wordml" xmlns:w16cid="http://schemas.microsoft.com/office/word/2016/wordml/cid" xmlns:w16se="http://schemas.microsoft.com/office/word/2015/wordml/symex" xmlns:wpg="http://schemas.microsoft.com/office/word/2010/wordprocessingGroup" xmlns:wpi="http://schemas.microsoft.com/office/word/2010/wordprocessingInk" xmlns:wne="http://schemas.microsoft.com/office/word/2006/wordml" xmlns:wps="http://schemas.microsoft.com/office/word/2010/wordprocessingShape" mc:Ignorable="w14 w15 w16se w16cid wp14">
+  <w:abstractNum w:abstractNumId="0" w15:restartNumberingAfterBreak="0">
+    <w:nsid w:val="19674C26"/>
+    <w:multiLevelType w:val="multilevel"/>
+    <w:tmpl w:val="2B10516C"/>
+    <w:lvl w:ilvl="0">
+      <w:start w:val="1"/>
+      <w:numFmt w:val="decimal"/>
+      <w:lvlText w:val="%1."/>
+      <w:lvlJc w:val="left"/>
+      <w:pPr>
+        <w:tabs>
+          <w:tab w:val="num" w:pos="720"/>
+        </w:tabs>
+        <w:ind w:left="720" w:hanging="360"/>
+      </w:pPr>
+    </w:lvl>
+    <w:lvl w:ilvl="1">
+      <w:start w:val="1"/>
+      <w:numFmt w:val="bullet"/>
+      <w:lvlText w:val="o"/>
+      <w:lvlJc w:val="left"/>
+      <w:pPr>
+        <w:tabs>
+          <w:tab w:val="num" w:pos="1440"/>
+        </w:tabs>
+        <w:ind w:left="1440" w:hanging="360"/>
+      </w:pPr>
+      <w:rPr>
+        <w:rFonts w:ascii="Courier New" w:hAnsi="Courier New" w:hint="default"/>
+        <w:sz w:val="20"/>
+      </w:rPr>
+    </w:lvl>
+    <w:lvl w:ilvl="2" w:tentative="1">
+      <w:start w:val="1"/>
+      <w:numFmt w:val="decimal"/>
+      <w:lvlText w:val="%3."/>
+      <w:lvlJc w:val="left"/>
+      <w:pPr>
+        <w:tabs>
+          <w:tab w:val="num" w:pos="2160"/>
+        </w:tabs>
+        <w:ind w:left="2160" w:hanging="360"/>
+      </w:pPr>
+    </w:lvl>
+    <w:lvl w:ilvl="3" w:tentative="1">
+      <w:start w:val="1"/>
+      <w:numFmt w:val="decimal"/>
+      <w:lvlText w:val="%4."/>
+      <w:lvlJc w:val="left"/>
+      <w:pPr>
+        <w:tabs>
+          <w:tab w:val="num" w:pos="2880"/>
+        </w:tabs>
+        <w:ind w:left="2880" w:hanging="360"/>
+      </w:pPr>
+    </w:lvl>
+    <w:lvl w:ilvl="4" w:tentative="1">
+      <w:start w:val="1"/>
+      <w:numFmt w:val="decimal"/>
+      <w:lvlText w:val="%5."/>
+      <w:lvlJc w:val="left"/>
+      <w:pPr>
+        <w:tabs>
+          <w:tab w:val="num" w:pos="3600"/>
+        </w:tabs>
+        <w:ind w:left="3600" w:hanging="360"/>
+      </w:pPr>
+    </w:lvl>
+    <w:lvl w:ilvl="5" w:tentative="1">
+      <w:start w:val="1"/>
+      <w:numFmt w:val="decimal"/>
+      <w:lvlText w:val="%6."/>
+      <w:lvlJc w:val="left"/>
+      <w:pPr>
+        <w:tabs>
+          <w:tab w:val="num" w:pos="4320"/>
+        </w:tabs>
+        <w:ind w:left="4320" w:hanging="360"/>
+      </w:pPr>
+    </w:lvl>
+    <w:lvl w:ilvl="6" w:tentative="1">
+      <w:start w:val="1"/>
+      <w:numFmt w:val="decimal"/>
+      <w:lvlText w:val="%7."/>
+      <w:lvlJc w:val="left"/>
+      <w:pPr>
+        <w:tabs>
+          <w:tab w:val="num" w:pos="5040"/>
+        </w:tabs>
+        <w:ind w:left="5040" w:hanging="360"/>
+      </w:pPr>
+    </w:lvl>
+    <w:lvl w:ilvl="7" w:tentative="1">
+      <w:start w:val="1"/>
+      <w:numFmt w:val="decimal"/>
+      <w:lvlText w:val="%8."/>
+      <w:lvlJc w:val="left"/>
+      <w:pPr>
+        <w:tabs>
+          <w:tab w:val="num" w:pos="5760"/>
+        </w:tabs>
+        <w:ind w:left="5760" w:hanging="360"/>
+      </w:pPr>
+    </w:lvl>
+    <w:lvl w:ilvl="8" w:tentative="1">
+      <w:start w:val="1"/>
+      <w:numFmt w:val="decimal"/>
+      <w:lvlText w:val="%9."/>
+      <w:lvlJc w:val="left"/>
+      <w:pPr>
+        <w:tabs>
+          <w:tab w:val="num" w:pos="6480"/>
+        </w:tabs>
+        <w:ind w:left="6480" w:hanging="360"/>
+      </w:pPr>
+    </w:lvl>
+  </w:abstractNum>
+  <w:num w:numId="1">
+    <w:abstractNumId w:val="0"/>
+  </w:num>
+</w:numbering>
 </file>
 
 <file path=word/styles.xml><?xml version="1.0" encoding="utf-8"?>

</xml_diff>

<commit_message>
added number 6 algorithm
</commit_message>
<xml_diff>
--- a/CS 180 Homework 4.docx
+++ b/CS 180 Homework 4.docx
@@ -2595,26 +2595,403 @@
         <w:rPr>
           <w:rFonts w:ascii="Cambria Math" w:hAnsi="Cambria Math"/>
         </w:rPr>
-        <w:t>Extracting the minimum:</w:t>
-      </w:r>
-    </w:p>
-    <w:p>
-      <w:pPr>
-        <w:rPr>
-          <w:rFonts w:ascii="Cambria Math" w:hAnsi="Cambria Math"/>
-        </w:rPr>
-      </w:pPr>
-      <w:r>
-        <w:rPr>
-          <w:rFonts w:ascii="Cambria Math" w:hAnsi="Cambria Math"/>
-        </w:rPr>
-        <w:t xml:space="preserve">Assuming the balanced heap is a minheap, </w:t>
-      </w:r>
-      <w:r>
-        <w:rPr>
-          <w:rFonts w:ascii="Cambria Math" w:hAnsi="Cambria Math"/>
-        </w:rPr>
-        <w:t xml:space="preserve">then the minimum element is at the root node of the heap. Extracting the root node takes time </w:t>
+        <w:t>Extracting the minimum</w:t>
+      </w:r>
+      <w:r>
+        <w:rPr>
+          <w:rFonts w:ascii="Cambria Math" w:hAnsi="Cambria Math"/>
+        </w:rPr>
+        <w:t xml:space="preserve"> assuming maxheap</w:t>
+      </w:r>
+      <w:r>
+        <w:rPr>
+          <w:rFonts w:ascii="Cambria Math" w:hAnsi="Cambria Math"/>
+        </w:rPr>
+        <w:t>:</w:t>
+      </w:r>
+    </w:p>
+    <w:p>
+      <w:pPr>
+        <w:ind w:left="720"/>
+        <w:rPr>
+          <w:rFonts w:ascii="Consolas" w:hAnsi="Consolas"/>
+          <w:sz w:val="20"/>
+          <w:szCs w:val="20"/>
+        </w:rPr>
+      </w:pPr>
+      <w:r>
+        <w:rPr>
+          <w:rFonts w:ascii="Consolas" w:hAnsi="Consolas"/>
+          <w:sz w:val="20"/>
+          <w:szCs w:val="20"/>
+        </w:rPr>
+        <w:t xml:space="preserve">Set current min to </w:t>
+      </w:r>
+      <w:proofErr w:type="gramStart"/>
+      <w:r>
+        <w:rPr>
+          <w:rFonts w:ascii="Consolas" w:hAnsi="Consolas"/>
+          <w:sz w:val="20"/>
+          <w:szCs w:val="20"/>
+        </w:rPr>
+        <w:t>heap[</w:t>
+      </w:r>
+      <w:proofErr w:type="gramEnd"/>
+      <w:r>
+        <w:rPr>
+          <w:rFonts w:ascii="Consolas" w:hAnsi="Consolas"/>
+          <w:sz w:val="20"/>
+          <w:szCs w:val="20"/>
+        </w:rPr>
+        <w:t>0]</w:t>
+      </w:r>
+      <w:r>
+        <w:rPr>
+          <w:rFonts w:ascii="Consolas" w:hAnsi="Consolas"/>
+          <w:sz w:val="20"/>
+          <w:szCs w:val="20"/>
+        </w:rPr>
+        <w:t xml:space="preserve">  </w:t>
+      </w:r>
+    </w:p>
+    <w:p>
+      <w:pPr>
+        <w:ind w:left="720"/>
+        <w:rPr>
+          <w:rFonts w:ascii="Consolas" w:hAnsi="Consolas"/>
+          <w:sz w:val="20"/>
+          <w:szCs w:val="20"/>
+        </w:rPr>
+      </w:pPr>
+      <w:r>
+        <w:rPr>
+          <w:rFonts w:ascii="Consolas" w:hAnsi="Consolas"/>
+          <w:sz w:val="20"/>
+          <w:szCs w:val="20"/>
+        </w:rPr>
+        <w:t xml:space="preserve">Keep track of </w:t>
+      </w:r>
+      <w:proofErr w:type="spellStart"/>
+      <w:r>
+        <w:rPr>
+          <w:rFonts w:ascii="Consolas" w:hAnsi="Consolas"/>
+          <w:sz w:val="20"/>
+          <w:szCs w:val="20"/>
+        </w:rPr>
+        <w:t>idx</w:t>
+      </w:r>
+      <w:proofErr w:type="spellEnd"/>
+      <w:r>
+        <w:rPr>
+          <w:rFonts w:ascii="Consolas" w:hAnsi="Consolas"/>
+          <w:sz w:val="20"/>
+          <w:szCs w:val="20"/>
+        </w:rPr>
+        <w:t xml:space="preserve"> of min</w:t>
+      </w:r>
+    </w:p>
+    <w:p>
+      <w:pPr>
+        <w:rPr>
+          <w:rFonts w:ascii="Consolas" w:hAnsi="Consolas"/>
+          <w:sz w:val="20"/>
+          <w:szCs w:val="20"/>
+        </w:rPr>
+      </w:pPr>
+      <w:r>
+        <w:rPr>
+          <w:rFonts w:ascii="Consolas" w:hAnsi="Consolas"/>
+          <w:sz w:val="20"/>
+          <w:szCs w:val="20"/>
+        </w:rPr>
+        <w:tab/>
+        <w:t xml:space="preserve">Loop through the heap </w:t>
+      </w:r>
+    </w:p>
+    <w:p>
+      <w:pPr>
+        <w:rPr>
+          <w:rFonts w:ascii="Consolas" w:hAnsi="Consolas"/>
+          <w:sz w:val="20"/>
+          <w:szCs w:val="20"/>
+        </w:rPr>
+      </w:pPr>
+      <w:r>
+        <w:rPr>
+          <w:rFonts w:ascii="Consolas" w:hAnsi="Consolas"/>
+          <w:sz w:val="20"/>
+          <w:szCs w:val="20"/>
+        </w:rPr>
+        <w:tab/>
+      </w:r>
+      <w:r>
+        <w:rPr>
+          <w:rFonts w:ascii="Consolas" w:hAnsi="Consolas"/>
+          <w:sz w:val="20"/>
+          <w:szCs w:val="20"/>
+        </w:rPr>
+        <w:tab/>
+        <w:t>If the current element is smaller than min</w:t>
+      </w:r>
+    </w:p>
+    <w:p>
+      <w:pPr>
+        <w:ind w:left="1440" w:firstLine="720"/>
+        <w:rPr>
+          <w:rFonts w:ascii="Consolas" w:hAnsi="Consolas"/>
+          <w:sz w:val="20"/>
+          <w:szCs w:val="20"/>
+        </w:rPr>
+      </w:pPr>
+      <w:r>
+        <w:rPr>
+          <w:rFonts w:ascii="Consolas" w:hAnsi="Consolas"/>
+          <w:sz w:val="20"/>
+          <w:szCs w:val="20"/>
+        </w:rPr>
+        <w:t>Set to min</w:t>
+      </w:r>
+    </w:p>
+    <w:p>
+      <w:pPr>
+        <w:ind w:left="1440" w:firstLine="720"/>
+        <w:rPr>
+          <w:rFonts w:ascii="Consolas" w:hAnsi="Consolas"/>
+          <w:sz w:val="20"/>
+          <w:szCs w:val="20"/>
+        </w:rPr>
+      </w:pPr>
+      <w:r>
+        <w:rPr>
+          <w:rFonts w:ascii="Consolas" w:hAnsi="Consolas"/>
+          <w:sz w:val="20"/>
+          <w:szCs w:val="20"/>
+        </w:rPr>
+        <w:t xml:space="preserve">Update </w:t>
+      </w:r>
+      <w:proofErr w:type="spellStart"/>
+      <w:r>
+        <w:rPr>
+          <w:rFonts w:ascii="Consolas" w:hAnsi="Consolas"/>
+          <w:sz w:val="20"/>
+          <w:szCs w:val="20"/>
+        </w:rPr>
+        <w:t>idx</w:t>
+      </w:r>
+      <w:proofErr w:type="spellEnd"/>
+    </w:p>
+    <w:p>
+      <w:pPr>
+        <w:rPr>
+          <w:rFonts w:ascii="Consolas" w:hAnsi="Consolas"/>
+          <w:sz w:val="20"/>
+          <w:szCs w:val="20"/>
+        </w:rPr>
+      </w:pPr>
+      <w:r>
+        <w:rPr>
+          <w:rFonts w:ascii="Consolas" w:hAnsi="Consolas"/>
+          <w:sz w:val="20"/>
+          <w:szCs w:val="20"/>
+        </w:rPr>
+        <w:tab/>
+        <w:t xml:space="preserve">Remove the element at </w:t>
+      </w:r>
+      <w:proofErr w:type="spellStart"/>
+      <w:r>
+        <w:rPr>
+          <w:rFonts w:ascii="Consolas" w:hAnsi="Consolas"/>
+          <w:sz w:val="20"/>
+          <w:szCs w:val="20"/>
+        </w:rPr>
+        <w:t>idx</w:t>
+      </w:r>
+      <w:proofErr w:type="spellEnd"/>
+      <w:r>
+        <w:rPr>
+          <w:rFonts w:ascii="Consolas" w:hAnsi="Consolas"/>
+          <w:sz w:val="20"/>
+          <w:szCs w:val="20"/>
+        </w:rPr>
+        <w:t xml:space="preserve"> from the heap</w:t>
+      </w:r>
+    </w:p>
+    <w:p>
+      <w:pPr>
+        <w:ind w:left="720"/>
+        <w:rPr>
+          <w:rFonts w:ascii="Consolas" w:hAnsi="Consolas"/>
+          <w:sz w:val="20"/>
+          <w:szCs w:val="20"/>
+        </w:rPr>
+      </w:pPr>
+      <w:r>
+        <w:rPr>
+          <w:rFonts w:ascii="Consolas" w:hAnsi="Consolas"/>
+          <w:sz w:val="20"/>
+          <w:szCs w:val="20"/>
+        </w:rPr>
+        <w:t>Decrease heap's size by 1</w:t>
+      </w:r>
+    </w:p>
+    <w:p>
+      <w:pPr>
+        <w:ind w:left="720"/>
+        <w:rPr>
+          <w:rFonts w:ascii="Consolas" w:hAnsi="Consolas"/>
+          <w:sz w:val="20"/>
+          <w:szCs w:val="20"/>
+        </w:rPr>
+      </w:pPr>
+      <w:proofErr w:type="spellStart"/>
+      <w:r>
+        <w:rPr>
+          <w:rFonts w:ascii="Consolas" w:hAnsi="Consolas"/>
+          <w:sz w:val="20"/>
+          <w:szCs w:val="20"/>
+        </w:rPr>
+        <w:t>Heapify</w:t>
+      </w:r>
+      <w:proofErr w:type="spellEnd"/>
+      <w:r>
+        <w:rPr>
+          <w:rFonts w:ascii="Consolas" w:hAnsi="Consolas"/>
+          <w:sz w:val="20"/>
+          <w:szCs w:val="20"/>
+        </w:rPr>
+        <w:t xml:space="preserve"> (see below)</w:t>
+      </w:r>
+    </w:p>
+    <w:p>
+      <w:pPr>
+        <w:rPr>
+          <w:rFonts w:ascii="Consolas" w:hAnsi="Consolas"/>
+          <w:sz w:val="20"/>
+          <w:szCs w:val="20"/>
+        </w:rPr>
+      </w:pPr>
+    </w:p>
+    <w:p>
+      <w:pPr>
+        <w:rPr>
+          <w:rFonts w:ascii="Cambria Math" w:hAnsi="Cambria Math"/>
+        </w:rPr>
+      </w:pPr>
+    </w:p>
+    <w:p>
+      <w:pPr>
+        <w:rPr>
+          <w:rFonts w:ascii="Cambria Math" w:hAnsi="Cambria Math"/>
+        </w:rPr>
+      </w:pPr>
+    </w:p>
+    <w:p>
+      <w:pPr>
+        <w:rPr>
+          <w:rFonts w:ascii="Cambria Math" w:hAnsi="Cambria Math"/>
+        </w:rPr>
+      </w:pPr>
+      <w:r>
+        <w:rPr>
+          <w:rFonts w:ascii="Cambria Math" w:hAnsi="Cambria Math"/>
+        </w:rPr>
+        <w:t>Extracting minimum assuming minheap:</w:t>
+      </w:r>
+    </w:p>
+    <w:p>
+      <w:pPr>
+        <w:ind w:left="720"/>
+        <w:rPr>
+          <w:rFonts w:ascii="Consolas" w:hAnsi="Consolas"/>
+          <w:sz w:val="20"/>
+          <w:szCs w:val="20"/>
+        </w:rPr>
+      </w:pPr>
+      <w:r>
+        <w:rPr>
+          <w:rFonts w:ascii="Consolas" w:hAnsi="Consolas"/>
+          <w:sz w:val="20"/>
+          <w:szCs w:val="20"/>
+        </w:rPr>
+        <w:lastRenderedPageBreak/>
+        <w:t xml:space="preserve">Save the current root node </w:t>
+      </w:r>
+    </w:p>
+    <w:p>
+      <w:pPr>
+        <w:ind w:left="720"/>
+        <w:rPr>
+          <w:rFonts w:ascii="Consolas" w:hAnsi="Consolas"/>
+          <w:sz w:val="20"/>
+          <w:szCs w:val="20"/>
+        </w:rPr>
+      </w:pPr>
+      <w:r>
+        <w:rPr>
+          <w:rFonts w:ascii="Consolas" w:hAnsi="Consolas"/>
+          <w:sz w:val="20"/>
+          <w:szCs w:val="20"/>
+        </w:rPr>
+        <w:t>Copy the last value in the array to the root;</w:t>
+      </w:r>
+    </w:p>
+    <w:p>
+      <w:pPr>
+        <w:ind w:left="720"/>
+        <w:rPr>
+          <w:rFonts w:ascii="Consolas" w:hAnsi="Consolas"/>
+          <w:sz w:val="20"/>
+          <w:szCs w:val="20"/>
+        </w:rPr>
+      </w:pPr>
+      <w:r>
+        <w:rPr>
+          <w:rFonts w:ascii="Consolas" w:hAnsi="Consolas"/>
+          <w:sz w:val="20"/>
+          <w:szCs w:val="20"/>
+        </w:rPr>
+        <w:t>Decrease heap's size by 1</w:t>
+      </w:r>
+    </w:p>
+    <w:p>
+      <w:pPr>
+        <w:ind w:left="720"/>
+        <w:rPr>
+          <w:rFonts w:ascii="Consolas" w:hAnsi="Consolas"/>
+          <w:sz w:val="20"/>
+          <w:szCs w:val="20"/>
+        </w:rPr>
+      </w:pPr>
+      <w:proofErr w:type="spellStart"/>
+      <w:r>
+        <w:rPr>
+          <w:rFonts w:ascii="Consolas" w:hAnsi="Consolas"/>
+          <w:sz w:val="20"/>
+          <w:szCs w:val="20"/>
+        </w:rPr>
+        <w:t>Heapify</w:t>
+      </w:r>
+      <w:proofErr w:type="spellEnd"/>
+      <w:r>
+        <w:rPr>
+          <w:rFonts w:ascii="Consolas" w:hAnsi="Consolas"/>
+          <w:sz w:val="20"/>
+          <w:szCs w:val="20"/>
+        </w:rPr>
+        <w:t xml:space="preserve"> (see below)</w:t>
+      </w:r>
+    </w:p>
+    <w:p>
+      <w:pPr>
+        <w:rPr>
+          <w:rFonts w:ascii="Cambria Math" w:hAnsi="Cambria Math"/>
+        </w:rPr>
+      </w:pPr>
+      <w:r>
+        <w:rPr>
+          <w:rFonts w:ascii="Cambria Math" w:hAnsi="Cambria Math"/>
+        </w:rPr>
+        <w:t xml:space="preserve">Assuming the balanced heap is a minheap, then the minimum element is at the root node of the heap. Extracting the root node takes time </w:t>
       </w:r>
       <m:oMath>
         <m:r>
@@ -2628,7 +3005,21 @@
         <w:rPr>
           <w:rFonts w:ascii="Cambria Math" w:hAnsi="Cambria Math"/>
         </w:rPr>
-        <w:t xml:space="preserve"> Then we must </w:t>
+        <w:t xml:space="preserve"> T</w:t>
+      </w:r>
+      <w:proofErr w:type="spellStart"/>
+      <w:r>
+        <w:rPr>
+          <w:rFonts w:ascii="Cambria Math" w:hAnsi="Cambria Math"/>
+        </w:rPr>
+        <w:t>hen</w:t>
+      </w:r>
+      <w:proofErr w:type="spellEnd"/>
+      <w:r>
+        <w:rPr>
+          <w:rFonts w:ascii="Cambria Math" w:hAnsi="Cambria Math"/>
+        </w:rPr>
+        <w:t xml:space="preserve"> we must </w:t>
       </w:r>
       <w:proofErr w:type="spellStart"/>
       <w:r>
@@ -2667,6 +3058,185 @@
     </w:p>
     <w:p>
       <w:pPr>
+        <w:rPr>
+          <w:rFonts w:ascii="Cambria Math" w:hAnsi="Cambria Math"/>
+        </w:rPr>
+      </w:pPr>
+      <w:r>
+        <w:rPr>
+          <w:rFonts w:ascii="Cambria Math" w:hAnsi="Cambria Math"/>
+        </w:rPr>
+        <w:t>Inserting a new number:</w:t>
+      </w:r>
+    </w:p>
+    <w:p>
+      <w:pPr>
+        <w:rPr>
+          <w:rFonts w:ascii="Consolas" w:hAnsi="Consolas"/>
+          <w:sz w:val="20"/>
+          <w:szCs w:val="20"/>
+        </w:rPr>
+      </w:pPr>
+      <w:r>
+        <w:rPr>
+          <w:rFonts w:ascii="Consolas" w:hAnsi="Consolas"/>
+          <w:sz w:val="20"/>
+          <w:szCs w:val="20"/>
+        </w:rPr>
+        <w:tab/>
+        <w:t>Increase heap’s size by 1</w:t>
+      </w:r>
+    </w:p>
+    <w:p>
+      <w:pPr>
+        <w:rPr>
+          <w:rFonts w:ascii="Consolas" w:hAnsi="Consolas"/>
+          <w:sz w:val="20"/>
+          <w:szCs w:val="20"/>
+        </w:rPr>
+      </w:pPr>
+      <w:r>
+        <w:rPr>
+          <w:rFonts w:ascii="Consolas" w:hAnsi="Consolas"/>
+          <w:sz w:val="20"/>
+          <w:szCs w:val="20"/>
+        </w:rPr>
+        <w:tab/>
+        <w:t>Set last value in heap to the new number</w:t>
+      </w:r>
+    </w:p>
+    <w:p>
+      <w:pPr>
+        <w:rPr>
+          <w:rFonts w:ascii="Consolas" w:hAnsi="Consolas"/>
+          <w:sz w:val="20"/>
+          <w:szCs w:val="20"/>
+        </w:rPr>
+      </w:pPr>
+      <w:r>
+        <w:rPr>
+          <w:rFonts w:ascii="Consolas" w:hAnsi="Consolas"/>
+          <w:sz w:val="20"/>
+          <w:szCs w:val="20"/>
+        </w:rPr>
+        <w:tab/>
+      </w:r>
+      <w:bookmarkStart w:id="0" w:name="_Hlk23088205"/>
+      <w:proofErr w:type="spellStart"/>
+      <w:r>
+        <w:rPr>
+          <w:rFonts w:ascii="Consolas" w:hAnsi="Consolas"/>
+          <w:sz w:val="20"/>
+          <w:szCs w:val="20"/>
+        </w:rPr>
+        <w:t>Heapify</w:t>
+      </w:r>
+      <w:bookmarkEnd w:id="0"/>
+      <w:proofErr w:type="spellEnd"/>
+    </w:p>
+    <w:p>
+      <w:pPr>
+        <w:rPr>
+          <w:rFonts w:ascii="Cambria Math" w:hAnsi="Cambria Math"/>
+        </w:rPr>
+      </w:pPr>
+      <w:r>
+        <w:rPr>
+          <w:rFonts w:ascii="Cambria Math" w:hAnsi="Cambria Math"/>
+        </w:rPr>
+        <w:t>Change a number:</w:t>
+      </w:r>
+    </w:p>
+    <w:p>
+      <w:pPr>
+        <w:rPr>
+          <w:rFonts w:ascii="Consolas" w:hAnsi="Consolas"/>
+          <w:sz w:val="20"/>
+          <w:szCs w:val="20"/>
+        </w:rPr>
+      </w:pPr>
+      <w:r>
+        <w:rPr>
+          <w:rFonts w:ascii="Consolas" w:hAnsi="Consolas"/>
+          <w:sz w:val="20"/>
+          <w:szCs w:val="20"/>
+        </w:rPr>
+        <w:tab/>
+        <w:t xml:space="preserve">Loop through the heap </w:t>
+      </w:r>
+    </w:p>
+    <w:p>
+      <w:pPr>
+        <w:rPr>
+          <w:rFonts w:ascii="Consolas" w:hAnsi="Consolas"/>
+          <w:sz w:val="20"/>
+          <w:szCs w:val="20"/>
+        </w:rPr>
+      </w:pPr>
+      <w:r>
+        <w:rPr>
+          <w:rFonts w:ascii="Consolas" w:hAnsi="Consolas"/>
+          <w:sz w:val="20"/>
+          <w:szCs w:val="20"/>
+        </w:rPr>
+        <w:tab/>
+      </w:r>
+      <w:r>
+        <w:rPr>
+          <w:rFonts w:ascii="Consolas" w:hAnsi="Consolas"/>
+          <w:sz w:val="20"/>
+          <w:szCs w:val="20"/>
+        </w:rPr>
+        <w:tab/>
+        <w:t xml:space="preserve">If the current element is </w:t>
+      </w:r>
+      <w:r>
+        <w:rPr>
+          <w:rFonts w:ascii="Consolas" w:hAnsi="Consolas"/>
+          <w:sz w:val="20"/>
+          <w:szCs w:val="20"/>
+        </w:rPr>
+        <w:t>equal to the number</w:t>
+      </w:r>
+    </w:p>
+    <w:p>
+      <w:pPr>
+        <w:ind w:left="1440" w:firstLine="720"/>
+        <w:rPr>
+          <w:rFonts w:ascii="Consolas" w:hAnsi="Consolas"/>
+          <w:sz w:val="20"/>
+          <w:szCs w:val="20"/>
+        </w:rPr>
+      </w:pPr>
+      <w:r>
+        <w:rPr>
+          <w:rFonts w:ascii="Consolas" w:hAnsi="Consolas"/>
+          <w:sz w:val="20"/>
+          <w:szCs w:val="20"/>
+        </w:rPr>
+        <w:t>Remove from heap</w:t>
+      </w:r>
+    </w:p>
+    <w:p>
+      <w:pPr>
+        <w:ind w:left="1440" w:firstLine="720"/>
+        <w:rPr>
+          <w:rFonts w:ascii="Consolas" w:hAnsi="Consolas"/>
+          <w:sz w:val="20"/>
+          <w:szCs w:val="20"/>
+        </w:rPr>
+      </w:pPr>
+      <w:r>
+        <w:rPr>
+          <w:rFonts w:ascii="Consolas" w:hAnsi="Consolas"/>
+          <w:sz w:val="20"/>
+          <w:szCs w:val="20"/>
+        </w:rPr>
+        <w:t>Break</w:t>
+      </w:r>
+    </w:p>
+    <w:p>
+      <w:pPr>
         <w:ind w:left="720"/>
         <w:rPr>
           <w:rFonts w:ascii="Consolas" w:hAnsi="Consolas"/>
@@ -2680,10 +3250,8 @@
           <w:sz w:val="20"/>
           <w:szCs w:val="20"/>
         </w:rPr>
-        <w:t xml:space="preserve">Save the current root node </w:t>
-      </w:r>
-      <w:bookmarkStart w:id="0" w:name="_GoBack"/>
-      <w:bookmarkEnd w:id="0"/>
+        <w:t>Decrease heap's size by 1</w:t>
+      </w:r>
     </w:p>
     <w:p>
       <w:pPr>
@@ -2694,13 +3262,46 @@
           <w:szCs w:val="20"/>
         </w:rPr>
       </w:pPr>
-      <w:r>
-        <w:rPr>
-          <w:rFonts w:ascii="Consolas" w:hAnsi="Consolas"/>
-          <w:sz w:val="20"/>
-          <w:szCs w:val="20"/>
-        </w:rPr>
-        <w:t>Copy the last value in the array to the root;</w:t>
+      <w:proofErr w:type="spellStart"/>
+      <w:r>
+        <w:rPr>
+          <w:rFonts w:ascii="Consolas" w:hAnsi="Consolas"/>
+          <w:sz w:val="20"/>
+          <w:szCs w:val="20"/>
+        </w:rPr>
+        <w:t>Heapify</w:t>
+      </w:r>
+      <w:proofErr w:type="spellEnd"/>
+      <w:r>
+        <w:rPr>
+          <w:rFonts w:ascii="Consolas" w:hAnsi="Consolas"/>
+          <w:sz w:val="20"/>
+          <w:szCs w:val="20"/>
+        </w:rPr>
+        <w:t xml:space="preserve"> (see below)</w:t>
+      </w:r>
+      <w:bookmarkStart w:id="1" w:name="_GoBack"/>
+      <w:bookmarkEnd w:id="1"/>
+    </w:p>
+    <w:p>
+      <w:pPr>
+        <w:rPr>
+          <w:rFonts w:ascii="Cambria Math" w:hAnsi="Cambria Math"/>
+        </w:rPr>
+      </w:pPr>
+      <w:proofErr w:type="spellStart"/>
+      <w:r>
+        <w:rPr>
+          <w:rFonts w:ascii="Cambria Math" w:hAnsi="Cambria Math"/>
+        </w:rPr>
+        <w:t>Heapify</w:t>
+      </w:r>
+      <w:proofErr w:type="spellEnd"/>
+      <w:r>
+        <w:rPr>
+          <w:rFonts w:ascii="Cambria Math" w:hAnsi="Cambria Math"/>
+        </w:rPr>
+        <w:t>:</w:t>
       </w:r>
     </w:p>
     <w:p>
@@ -2718,7 +3319,7 @@
           <w:sz w:val="20"/>
           <w:szCs w:val="20"/>
         </w:rPr>
-        <w:t>Decrease heap's size by 1;</w:t>
+        <w:t>Sift down root's value. Sifting is done as following:</w:t>
       </w:r>
     </w:p>
     <w:p>
@@ -2736,7 +3337,15 @@
           <w:sz w:val="20"/>
           <w:szCs w:val="20"/>
         </w:rPr>
-        <w:t>Sift down root's value. Sifting is done as following:</w:t>
+        <w:t>I</w:t>
+      </w:r>
+      <w:r>
+        <w:rPr>
+          <w:rFonts w:ascii="Consolas" w:hAnsi="Consolas"/>
+          <w:sz w:val="20"/>
+          <w:szCs w:val="20"/>
+        </w:rPr>
+        <w:t>f current node has no children, sifting is over;</w:t>
       </w:r>
     </w:p>
     <w:p>
@@ -2762,7 +3371,85 @@
           <w:sz w:val="20"/>
           <w:szCs w:val="20"/>
         </w:rPr>
-        <w:t>f current node has no children, sifting is over;</w:t>
+        <w:t>f current node has one child</w:t>
+      </w:r>
+    </w:p>
+    <w:p>
+      <w:pPr>
+        <w:ind w:left="1440"/>
+        <w:rPr>
+          <w:rFonts w:ascii="Consolas" w:hAnsi="Consolas"/>
+          <w:sz w:val="20"/>
+          <w:szCs w:val="20"/>
+        </w:rPr>
+      </w:pPr>
+      <w:r>
+        <w:rPr>
+          <w:rFonts w:ascii="Consolas" w:hAnsi="Consolas"/>
+          <w:sz w:val="20"/>
+          <w:szCs w:val="20"/>
+        </w:rPr>
+        <w:t>I</w:t>
+      </w:r>
+      <w:r>
+        <w:rPr>
+          <w:rFonts w:ascii="Consolas" w:hAnsi="Consolas"/>
+          <w:sz w:val="20"/>
+          <w:szCs w:val="20"/>
+        </w:rPr>
+        <w:t>f heap property is broken</w:t>
+      </w:r>
+    </w:p>
+    <w:p>
+      <w:pPr>
+        <w:ind w:left="1440" w:firstLine="720"/>
+        <w:rPr>
+          <w:rFonts w:ascii="Consolas" w:hAnsi="Consolas"/>
+          <w:sz w:val="20"/>
+          <w:szCs w:val="20"/>
+        </w:rPr>
+      </w:pPr>
+      <w:r>
+        <w:rPr>
+          <w:rFonts w:ascii="Consolas" w:hAnsi="Consolas"/>
+          <w:sz w:val="20"/>
+          <w:szCs w:val="20"/>
+        </w:rPr>
+        <w:t>Swap</w:t>
+      </w:r>
+      <w:r>
+        <w:rPr>
+          <w:rFonts w:ascii="Consolas" w:hAnsi="Consolas"/>
+          <w:sz w:val="20"/>
+          <w:szCs w:val="20"/>
+        </w:rPr>
+        <w:t xml:space="preserve"> current node's value and child value</w:t>
+      </w:r>
+    </w:p>
+    <w:p>
+      <w:pPr>
+        <w:ind w:left="1440" w:firstLine="720"/>
+        <w:rPr>
+          <w:rFonts w:ascii="Consolas" w:hAnsi="Consolas"/>
+          <w:sz w:val="20"/>
+          <w:szCs w:val="20"/>
+        </w:rPr>
+      </w:pPr>
+      <w:r>
+        <w:rPr>
+          <w:rFonts w:ascii="Consolas" w:hAnsi="Consolas"/>
+          <w:sz w:val="20"/>
+          <w:szCs w:val="20"/>
+        </w:rPr>
+        <w:t>S</w:t>
+      </w:r>
+      <w:r>
+        <w:rPr>
+          <w:rFonts w:ascii="Consolas" w:hAnsi="Consolas"/>
+          <w:sz w:val="20"/>
+          <w:szCs w:val="20"/>
+        </w:rPr>
+        <w:t>ift down the child</w:t>
       </w:r>
     </w:p>
     <w:p>
@@ -2788,33 +3475,59 @@
           <w:sz w:val="20"/>
           <w:szCs w:val="20"/>
         </w:rPr>
-        <w:t>f current node has one child</w:t>
-      </w:r>
-    </w:p>
-    <w:p>
-      <w:pPr>
-        <w:ind w:left="1440"/>
-        <w:rPr>
-          <w:rFonts w:ascii="Consolas" w:hAnsi="Consolas"/>
-          <w:sz w:val="20"/>
-          <w:szCs w:val="20"/>
-        </w:rPr>
-      </w:pPr>
-      <w:r>
-        <w:rPr>
-          <w:rFonts w:ascii="Consolas" w:hAnsi="Consolas"/>
-          <w:sz w:val="20"/>
-          <w:szCs w:val="20"/>
-        </w:rPr>
-        <w:t>I</w:t>
-      </w:r>
-      <w:r>
-        <w:rPr>
-          <w:rFonts w:ascii="Consolas" w:hAnsi="Consolas"/>
-          <w:sz w:val="20"/>
-          <w:szCs w:val="20"/>
-        </w:rPr>
-        <w:t>f heap property is broken</w:t>
+        <w:t>f current node has two childre</w:t>
+      </w:r>
+      <w:r>
+        <w:rPr>
+          <w:rFonts w:ascii="Consolas" w:hAnsi="Consolas"/>
+          <w:sz w:val="20"/>
+          <w:szCs w:val="20"/>
+        </w:rPr>
+        <w:t>n</w:t>
+      </w:r>
+    </w:p>
+    <w:p>
+      <w:pPr>
+        <w:ind w:left="720" w:firstLine="720"/>
+        <w:rPr>
+          <w:rFonts w:ascii="Consolas" w:hAnsi="Consolas"/>
+          <w:sz w:val="20"/>
+          <w:szCs w:val="20"/>
+        </w:rPr>
+      </w:pPr>
+      <w:r>
+        <w:rPr>
+          <w:rFonts w:ascii="Consolas" w:hAnsi="Consolas"/>
+          <w:sz w:val="20"/>
+          <w:szCs w:val="20"/>
+        </w:rPr>
+        <w:t>F</w:t>
+      </w:r>
+      <w:r>
+        <w:rPr>
+          <w:rFonts w:ascii="Consolas" w:hAnsi="Consolas"/>
+          <w:sz w:val="20"/>
+          <w:szCs w:val="20"/>
+        </w:rPr>
+        <w:t xml:space="preserve">ind the smallest of them. </w:t>
+      </w:r>
+    </w:p>
+    <w:p>
+      <w:pPr>
+        <w:ind w:left="720" w:firstLine="720"/>
+        <w:rPr>
+          <w:rFonts w:ascii="Consolas" w:hAnsi="Consolas"/>
+          <w:sz w:val="20"/>
+          <w:szCs w:val="20"/>
+        </w:rPr>
+      </w:pPr>
+      <w:r>
+        <w:rPr>
+          <w:rFonts w:ascii="Consolas" w:hAnsi="Consolas"/>
+          <w:sz w:val="20"/>
+          <w:szCs w:val="20"/>
+        </w:rPr>
+        <w:t>If heap property is broken</w:t>
       </w:r>
     </w:p>
     <w:p>
@@ -2832,15 +3545,15 @@
           <w:sz w:val="20"/>
           <w:szCs w:val="20"/>
         </w:rPr>
-        <w:t>Swap</w:t>
-      </w:r>
-      <w:r>
-        <w:rPr>
-          <w:rFonts w:ascii="Consolas" w:hAnsi="Consolas"/>
-          <w:sz w:val="20"/>
-          <w:szCs w:val="20"/>
-        </w:rPr>
-        <w:t xml:space="preserve"> current node's value and child value</w:t>
+        <w:t>S</w:t>
+      </w:r>
+      <w:r>
+        <w:rPr>
+          <w:rFonts w:ascii="Consolas" w:hAnsi="Consolas"/>
+          <w:sz w:val="20"/>
+          <w:szCs w:val="20"/>
+        </w:rPr>
+        <w:t>wap current node's value and selected child value</w:t>
       </w:r>
     </w:p>
     <w:p>
@@ -2871,160 +3584,17 @@
     </w:p>
     <w:p>
       <w:pPr>
-        <w:ind w:left="720"/>
-        <w:rPr>
-          <w:rFonts w:ascii="Consolas" w:hAnsi="Consolas"/>
-          <w:sz w:val="20"/>
-          <w:szCs w:val="20"/>
-        </w:rPr>
-      </w:pPr>
-      <w:r>
-        <w:rPr>
-          <w:rFonts w:ascii="Consolas" w:hAnsi="Consolas"/>
-          <w:sz w:val="20"/>
-          <w:szCs w:val="20"/>
-        </w:rPr>
-        <w:t>I</w:t>
-      </w:r>
-      <w:r>
-        <w:rPr>
-          <w:rFonts w:ascii="Consolas" w:hAnsi="Consolas"/>
-          <w:sz w:val="20"/>
-          <w:szCs w:val="20"/>
-        </w:rPr>
-        <w:t>f current node has two childre</w:t>
-      </w:r>
-      <w:r>
-        <w:rPr>
-          <w:rFonts w:ascii="Consolas" w:hAnsi="Consolas"/>
-          <w:sz w:val="20"/>
-          <w:szCs w:val="20"/>
-        </w:rPr>
-        <w:t>n</w:t>
-      </w:r>
-    </w:p>
-    <w:p>
-      <w:pPr>
-        <w:ind w:left="720" w:firstLine="720"/>
-        <w:rPr>
-          <w:rFonts w:ascii="Consolas" w:hAnsi="Consolas"/>
-          <w:sz w:val="20"/>
-          <w:szCs w:val="20"/>
-        </w:rPr>
-      </w:pPr>
-      <w:r>
-        <w:rPr>
-          <w:rFonts w:ascii="Consolas" w:hAnsi="Consolas"/>
-          <w:sz w:val="20"/>
-          <w:szCs w:val="20"/>
-        </w:rPr>
-        <w:lastRenderedPageBreak/>
-        <w:t>F</w:t>
-      </w:r>
-      <w:r>
-        <w:rPr>
-          <w:rFonts w:ascii="Consolas" w:hAnsi="Consolas"/>
-          <w:sz w:val="20"/>
-          <w:szCs w:val="20"/>
-        </w:rPr>
-        <w:t xml:space="preserve">ind the smallest of them. </w:t>
-      </w:r>
-    </w:p>
-    <w:p>
-      <w:pPr>
-        <w:ind w:left="720" w:firstLine="720"/>
-        <w:rPr>
-          <w:rFonts w:ascii="Consolas" w:hAnsi="Consolas"/>
-          <w:sz w:val="20"/>
-          <w:szCs w:val="20"/>
-        </w:rPr>
-      </w:pPr>
-      <w:r>
-        <w:rPr>
-          <w:rFonts w:ascii="Consolas" w:hAnsi="Consolas"/>
-          <w:sz w:val="20"/>
-          <w:szCs w:val="20"/>
-        </w:rPr>
-        <w:t>If heap property is broken</w:t>
-      </w:r>
-    </w:p>
-    <w:p>
-      <w:pPr>
-        <w:ind w:left="1440" w:firstLine="720"/>
-        <w:rPr>
-          <w:rFonts w:ascii="Consolas" w:hAnsi="Consolas"/>
-          <w:sz w:val="20"/>
-          <w:szCs w:val="20"/>
-        </w:rPr>
-      </w:pPr>
-      <w:r>
-        <w:rPr>
-          <w:rFonts w:ascii="Consolas" w:hAnsi="Consolas"/>
-          <w:sz w:val="20"/>
-          <w:szCs w:val="20"/>
-        </w:rPr>
-        <w:t>S</w:t>
-      </w:r>
-      <w:r>
-        <w:rPr>
-          <w:rFonts w:ascii="Consolas" w:hAnsi="Consolas"/>
-          <w:sz w:val="20"/>
-          <w:szCs w:val="20"/>
-        </w:rPr>
-        <w:t>wap current node's value and selected child value</w:t>
-      </w:r>
-    </w:p>
-    <w:p>
-      <w:pPr>
-        <w:ind w:left="1440" w:firstLine="720"/>
-        <w:rPr>
-          <w:rFonts w:ascii="Consolas" w:hAnsi="Consolas"/>
-          <w:sz w:val="20"/>
-          <w:szCs w:val="20"/>
-        </w:rPr>
-      </w:pPr>
-      <w:r>
-        <w:rPr>
-          <w:rFonts w:ascii="Consolas" w:hAnsi="Consolas"/>
-          <w:sz w:val="20"/>
-          <w:szCs w:val="20"/>
-        </w:rPr>
-        <w:t>S</w:t>
-      </w:r>
-      <w:r>
-        <w:rPr>
-          <w:rFonts w:ascii="Consolas" w:hAnsi="Consolas"/>
-          <w:sz w:val="20"/>
-          <w:szCs w:val="20"/>
-        </w:rPr>
-        <w:t>ift down the child</w:t>
-      </w:r>
-    </w:p>
-    <w:p>
-      <w:pPr>
-        <w:rPr>
-          <w:rFonts w:ascii="Cambria Math" w:hAnsi="Cambria Math"/>
-        </w:rPr>
-      </w:pPr>
-      <w:r>
-        <w:rPr>
-          <w:rFonts w:ascii="Cambria Math" w:hAnsi="Cambria Math"/>
-        </w:rPr>
-        <w:t>Inserting a new number:</w:t>
-      </w:r>
-    </w:p>
-    <w:p>
-      <w:pPr>
-        <w:rPr>
-          <w:rFonts w:ascii="Cambria Math" w:hAnsi="Cambria Math"/>
-        </w:rPr>
-      </w:pPr>
-      <w:r>
-        <w:rPr>
-          <w:rFonts w:ascii="Cambria Math" w:hAnsi="Cambria Math"/>
-        </w:rPr>
-        <w:t>Change a number:</w:t>
-      </w:r>
+        <w:rPr>
+          <w:rFonts w:ascii="Cambria Math" w:hAnsi="Cambria Math"/>
+        </w:rPr>
+      </w:pPr>
+    </w:p>
+    <w:p>
+      <w:pPr>
+        <w:rPr>
+          <w:rFonts w:ascii="Cambria Math" w:hAnsi="Cambria Math"/>
+        </w:rPr>
+      </w:pPr>
     </w:p>
     <w:sectPr>
       <w:pgSz w:w="12240" w:h="15840"/>

</xml_diff>

<commit_message>
added proofs for number 6
</commit_message>
<xml_diff>
--- a/CS 180 Homework 4.docx
+++ b/CS 180 Homework 4.docx
@@ -88,43 +88,7 @@
           <w:szCs w:val="20"/>
         </w:rPr>
         <w:tab/>
-        <w:t xml:space="preserve">Compute </w:t>
-      </w:r>
-      <w:proofErr w:type="spellStart"/>
-      <w:r>
-        <w:rPr>
-          <w:rFonts w:ascii="Consolas" w:hAnsi="Consolas"/>
-          <w:sz w:val="20"/>
-          <w:szCs w:val="20"/>
-        </w:rPr>
-        <w:t>wi</w:t>
-      </w:r>
-      <w:proofErr w:type="spellEnd"/>
-      <w:r>
-        <w:rPr>
-          <w:rFonts w:ascii="Consolas" w:hAnsi="Consolas"/>
-          <w:sz w:val="20"/>
-          <w:szCs w:val="20"/>
-        </w:rPr>
-        <w:t>/</w:t>
-      </w:r>
-      <w:proofErr w:type="spellStart"/>
-      <w:r>
-        <w:rPr>
-          <w:rFonts w:ascii="Consolas" w:hAnsi="Consolas"/>
-          <w:sz w:val="20"/>
-          <w:szCs w:val="20"/>
-        </w:rPr>
-        <w:t>ti</w:t>
-      </w:r>
-      <w:proofErr w:type="spellEnd"/>
-      <w:r>
-        <w:rPr>
-          <w:rFonts w:ascii="Consolas" w:hAnsi="Consolas"/>
-          <w:sz w:val="20"/>
-          <w:szCs w:val="20"/>
-        </w:rPr>
-        <w:t xml:space="preserve"> for each task</w:t>
+        <w:t>Compute wi/ti for each task</w:t>
       </w:r>
     </w:p>
     <w:p>
@@ -175,19 +139,7 @@
           <w:rPr>
             <w:rFonts w:ascii="Cambria Math" w:hAnsi="Cambria Math"/>
           </w:rPr>
-          <m:t>0,1,</m:t>
-        </m:r>
-        <m:r>
-          <w:rPr>
-            <w:rFonts w:ascii="Cambria Math" w:hAnsi="Cambria Math"/>
-          </w:rPr>
-          <m:t>…,</m:t>
-        </m:r>
-        <m:r>
-          <w:rPr>
-            <w:rFonts w:ascii="Cambria Math" w:hAnsi="Cambria Math"/>
-          </w:rPr>
-          <m:t xml:space="preserve"> n</m:t>
+          <m:t>0,1,…, n</m:t>
         </m:r>
       </m:oMath>
       <w:r>
@@ -447,13 +399,7 @@
           <w:rPr>
             <w:rFonts w:ascii="Cambria Math" w:hAnsi="Cambria Math"/>
           </w:rPr>
-          <m:t xml:space="preserve"> </m:t>
-        </m:r>
-        <m:r>
-          <w:rPr>
-            <w:rFonts w:ascii="Cambria Math" w:hAnsi="Cambria Math"/>
-          </w:rPr>
-          <m:t>i</m:t>
+          <m:t xml:space="preserve"> i</m:t>
         </m:r>
       </m:oMath>
       <w:r>
@@ -1097,25 +1043,7 @@
           <w:szCs w:val="20"/>
         </w:rPr>
         <w:tab/>
-        <w:t xml:space="preserve">“Unwrap” the </w:t>
-      </w:r>
-      <w:proofErr w:type="gramStart"/>
-      <w:r>
-        <w:rPr>
-          <w:rFonts w:ascii="Consolas" w:hAnsi="Consolas"/>
-          <w:sz w:val="20"/>
-          <w:szCs w:val="20"/>
-        </w:rPr>
-        <w:t>24 hour</w:t>
-      </w:r>
-      <w:proofErr w:type="gramEnd"/>
-      <w:r>
-        <w:rPr>
-          <w:rFonts w:ascii="Consolas" w:hAnsi="Consolas"/>
-          <w:sz w:val="20"/>
-          <w:szCs w:val="20"/>
-        </w:rPr>
-        <w:t xml:space="preserve"> timeline at p</w:t>
+        <w:t>“Unwrap” the 24 hour timeline at p</w:t>
       </w:r>
     </w:p>
     <w:p>
@@ -1421,21 +1349,7 @@
         <w:rPr>
           <w:rFonts w:ascii="Cambria Math" w:hAnsi="Cambria Math"/>
         </w:rPr>
-        <w:t xml:space="preserve">The divide and conquer algorithm </w:t>
-      </w:r>
-      <w:proofErr w:type="gramStart"/>
-      <w:r>
-        <w:rPr>
-          <w:rFonts w:ascii="Cambria Math" w:hAnsi="Cambria Math"/>
-        </w:rPr>
-        <w:t>is</w:t>
-      </w:r>
-      <w:proofErr w:type="gramEnd"/>
-      <w:r>
-        <w:rPr>
-          <w:rFonts w:ascii="Cambria Math" w:hAnsi="Cambria Math"/>
-        </w:rPr>
-        <w:t xml:space="preserve"> as follows:</w:t>
+        <w:t>The divide and conquer algorithm is as follows:</w:t>
       </w:r>
     </w:p>
     <w:p>
@@ -1821,21 +1735,7 @@
         <w:rPr>
           <w:rFonts w:ascii="Cambria Math" w:hAnsi="Cambria Math"/>
         </w:rPr>
-        <w:t xml:space="preserve">shifted k positions to the right. For example taking </w:t>
-      </w:r>
-      <w:proofErr w:type="gramStart"/>
-      <w:r>
-        <w:rPr>
-          <w:rFonts w:ascii="Cambria Math" w:hAnsi="Cambria Math"/>
-        </w:rPr>
-        <w:t>( 1</w:t>
-      </w:r>
-      <w:proofErr w:type="gramEnd"/>
-      <w:r>
-        <w:rPr>
-          <w:rFonts w:ascii="Cambria Math" w:hAnsi="Cambria Math"/>
-        </w:rPr>
-        <w:t xml:space="preserve"> 3 4 5 7) and</w:t>
+        <w:t>shifted k positions to the right. For example taking ( 1 3 4 5 7) and</w:t>
       </w:r>
       <w:r>
         <w:rPr>
@@ -2004,43 +1904,7 @@
           <w:szCs w:val="20"/>
         </w:rPr>
         <w:lastRenderedPageBreak/>
-        <w:t xml:space="preserve">if mid &lt; high and </w:t>
-      </w:r>
-      <w:proofErr w:type="spellStart"/>
-      <w:r>
-        <w:rPr>
-          <w:rFonts w:ascii="Consolas" w:hAnsi="Consolas"/>
-          <w:sz w:val="20"/>
-          <w:szCs w:val="20"/>
-        </w:rPr>
-        <w:t>arr</w:t>
-      </w:r>
-      <w:proofErr w:type="spellEnd"/>
-      <w:r>
-        <w:rPr>
-          <w:rFonts w:ascii="Consolas" w:hAnsi="Consolas"/>
-          <w:sz w:val="20"/>
-          <w:szCs w:val="20"/>
-        </w:rPr>
-        <w:t xml:space="preserve">[mid+1] &lt; </w:t>
-      </w:r>
-      <w:proofErr w:type="spellStart"/>
-      <w:r>
-        <w:rPr>
-          <w:rFonts w:ascii="Consolas" w:hAnsi="Consolas"/>
-          <w:sz w:val="20"/>
-          <w:szCs w:val="20"/>
-        </w:rPr>
-        <w:t>arr</w:t>
-      </w:r>
-      <w:proofErr w:type="spellEnd"/>
-      <w:r>
-        <w:rPr>
-          <w:rFonts w:ascii="Consolas" w:hAnsi="Consolas"/>
-          <w:sz w:val="20"/>
-          <w:szCs w:val="20"/>
-        </w:rPr>
-        <w:t>[mid]</w:t>
+        <w:t>if mid &lt; high and arr[mid+1] &lt; arr[mid]</w:t>
       </w:r>
     </w:p>
     <w:p>
@@ -2076,53 +1940,7 @@
           <w:sz w:val="20"/>
           <w:szCs w:val="20"/>
         </w:rPr>
-        <w:t xml:space="preserve">if mid &gt; low and </w:t>
-      </w:r>
-      <w:proofErr w:type="spellStart"/>
-      <w:r>
-        <w:rPr>
-          <w:rFonts w:ascii="Consolas" w:hAnsi="Consolas"/>
-          <w:sz w:val="20"/>
-          <w:szCs w:val="20"/>
-        </w:rPr>
-        <w:t>arr</w:t>
-      </w:r>
-      <w:proofErr w:type="spellEnd"/>
-      <w:r>
-        <w:rPr>
-          <w:rFonts w:ascii="Consolas" w:hAnsi="Consolas"/>
-          <w:sz w:val="20"/>
-          <w:szCs w:val="20"/>
-        </w:rPr>
-        <w:t xml:space="preserve">[mid] &lt; </w:t>
-      </w:r>
-      <w:proofErr w:type="spellStart"/>
-      <w:proofErr w:type="gramStart"/>
-      <w:r>
-        <w:rPr>
-          <w:rFonts w:ascii="Consolas" w:hAnsi="Consolas"/>
-          <w:sz w:val="20"/>
-          <w:szCs w:val="20"/>
-        </w:rPr>
-        <w:t>arr</w:t>
-      </w:r>
-      <w:proofErr w:type="spellEnd"/>
-      <w:r>
-        <w:rPr>
-          <w:rFonts w:ascii="Consolas" w:hAnsi="Consolas"/>
-          <w:sz w:val="20"/>
-          <w:szCs w:val="20"/>
-        </w:rPr>
-        <w:t>[</w:t>
-      </w:r>
-      <w:proofErr w:type="gramEnd"/>
-      <w:r>
-        <w:rPr>
-          <w:rFonts w:ascii="Consolas" w:hAnsi="Consolas"/>
-          <w:sz w:val="20"/>
-          <w:szCs w:val="20"/>
-        </w:rPr>
-        <w:t>mid - 1]</w:t>
+        <w:t>if mid &gt; low and arr[mid] &lt; arr[mid - 1]</w:t>
       </w:r>
     </w:p>
     <w:p>
@@ -2158,43 +1976,7 @@
           <w:sz w:val="20"/>
           <w:szCs w:val="20"/>
         </w:rPr>
-        <w:t xml:space="preserve">if </w:t>
-      </w:r>
-      <w:proofErr w:type="spellStart"/>
-      <w:r>
-        <w:rPr>
-          <w:rFonts w:ascii="Consolas" w:hAnsi="Consolas"/>
-          <w:sz w:val="20"/>
-          <w:szCs w:val="20"/>
-        </w:rPr>
-        <w:t>arr</w:t>
-      </w:r>
-      <w:proofErr w:type="spellEnd"/>
-      <w:r>
-        <w:rPr>
-          <w:rFonts w:ascii="Consolas" w:hAnsi="Consolas"/>
-          <w:sz w:val="20"/>
-          <w:szCs w:val="20"/>
-        </w:rPr>
-        <w:t xml:space="preserve">[high] &gt; </w:t>
-      </w:r>
-      <w:proofErr w:type="spellStart"/>
-      <w:r>
-        <w:rPr>
-          <w:rFonts w:ascii="Consolas" w:hAnsi="Consolas"/>
-          <w:sz w:val="20"/>
-          <w:szCs w:val="20"/>
-        </w:rPr>
-        <w:t>arr</w:t>
-      </w:r>
-      <w:proofErr w:type="spellEnd"/>
-      <w:r>
-        <w:rPr>
-          <w:rFonts w:ascii="Consolas" w:hAnsi="Consolas"/>
-          <w:sz w:val="20"/>
-          <w:szCs w:val="20"/>
-        </w:rPr>
-        <w:t>[mid]</w:t>
+        <w:t>if arr[high] &gt; arr[mid]</w:t>
       </w:r>
     </w:p>
     <w:p>
@@ -2212,45 +1994,7 @@
           <w:sz w:val="20"/>
           <w:szCs w:val="20"/>
         </w:rPr>
-        <w:t xml:space="preserve">    return </w:t>
-      </w:r>
-      <w:proofErr w:type="spellStart"/>
-      <w:proofErr w:type="gramStart"/>
-      <w:r>
-        <w:rPr>
-          <w:rFonts w:ascii="Consolas" w:hAnsi="Consolas"/>
-          <w:sz w:val="20"/>
-          <w:szCs w:val="20"/>
-        </w:rPr>
-        <w:t>findK</w:t>
-      </w:r>
-      <w:proofErr w:type="spellEnd"/>
-      <w:r>
-        <w:rPr>
-          <w:rFonts w:ascii="Consolas" w:hAnsi="Consolas"/>
-          <w:sz w:val="20"/>
-          <w:szCs w:val="20"/>
-        </w:rPr>
-        <w:t>(</w:t>
-      </w:r>
-      <w:proofErr w:type="spellStart"/>
-      <w:proofErr w:type="gramEnd"/>
-      <w:r>
-        <w:rPr>
-          <w:rFonts w:ascii="Consolas" w:hAnsi="Consolas"/>
-          <w:sz w:val="20"/>
-          <w:szCs w:val="20"/>
-        </w:rPr>
-        <w:t>arr</w:t>
-      </w:r>
-      <w:proofErr w:type="spellEnd"/>
-      <w:r>
-        <w:rPr>
-          <w:rFonts w:ascii="Consolas" w:hAnsi="Consolas"/>
-          <w:sz w:val="20"/>
-          <w:szCs w:val="20"/>
-        </w:rPr>
-        <w:t xml:space="preserve">, low, mid - 1) </w:t>
+        <w:t xml:space="preserve">    return findK(arr, low, mid - 1) </w:t>
       </w:r>
     </w:p>
     <w:p>
@@ -2268,45 +2012,7 @@
           <w:sz w:val="20"/>
           <w:szCs w:val="20"/>
         </w:rPr>
-        <w:t xml:space="preserve">return </w:t>
-      </w:r>
-      <w:proofErr w:type="spellStart"/>
-      <w:proofErr w:type="gramStart"/>
-      <w:r>
-        <w:rPr>
-          <w:rFonts w:ascii="Consolas" w:hAnsi="Consolas"/>
-          <w:sz w:val="20"/>
-          <w:szCs w:val="20"/>
-        </w:rPr>
-        <w:t>findK</w:t>
-      </w:r>
-      <w:proofErr w:type="spellEnd"/>
-      <w:r>
-        <w:rPr>
-          <w:rFonts w:ascii="Consolas" w:hAnsi="Consolas"/>
-          <w:sz w:val="20"/>
-          <w:szCs w:val="20"/>
-        </w:rPr>
-        <w:t>(</w:t>
-      </w:r>
-      <w:proofErr w:type="spellStart"/>
-      <w:proofErr w:type="gramEnd"/>
-      <w:r>
-        <w:rPr>
-          <w:rFonts w:ascii="Consolas" w:hAnsi="Consolas"/>
-          <w:sz w:val="20"/>
-          <w:szCs w:val="20"/>
-        </w:rPr>
-        <w:t>arr</w:t>
-      </w:r>
-      <w:proofErr w:type="spellEnd"/>
-      <w:r>
-        <w:rPr>
-          <w:rFonts w:ascii="Consolas" w:hAnsi="Consolas"/>
-          <w:sz w:val="20"/>
-          <w:szCs w:val="20"/>
-        </w:rPr>
-        <w:t>, mid + 1, high)</w:t>
+        <w:t>return findK(arr, mid + 1, high)</w:t>
       </w:r>
     </w:p>
     <w:p>
@@ -2327,13 +2033,7 @@
         <w:rPr>
           <w:rFonts w:ascii="Cambria Math" w:hAnsi="Cambria Math"/>
         </w:rPr>
-        <w:t xml:space="preserve">By definition, a sorted array shifted by k must only have </w:t>
-      </w:r>
-      <w:r>
-        <w:rPr>
-          <w:rFonts w:ascii="Cambria Math" w:hAnsi="Cambria Math"/>
-        </w:rPr>
-        <w:t xml:space="preserve">one pair of </w:t>
+        <w:t xml:space="preserve">By definition, a sorted array shifted by k must only have one pair of </w:t>
       </w:r>
       <m:oMath>
         <m:r>
@@ -2556,21 +2256,7 @@
         <w:rPr>
           <w:rFonts w:ascii="Cambria Math" w:hAnsi="Cambria Math"/>
         </w:rPr>
-        <w:t xml:space="preserve">corresponding post </w:t>
-      </w:r>
-      <w:proofErr w:type="spellStart"/>
-      <w:r>
-        <w:rPr>
-          <w:rFonts w:ascii="Cambria Math" w:hAnsi="Cambria Math"/>
-        </w:rPr>
-        <w:t>heapify</w:t>
-      </w:r>
-      <w:proofErr w:type="spellEnd"/>
-      <w:r>
-        <w:rPr>
-          <w:rFonts w:ascii="Cambria Math" w:hAnsi="Cambria Math"/>
-        </w:rPr>
-        <w:t xml:space="preserve"> process). Analyze the time complexity of your</w:t>
+        <w:t>corresponding post heapify process). Analyze the time complexity of your</w:t>
       </w:r>
       <w:r>
         <w:rPr>
@@ -2625,25 +2311,7 @@
           <w:sz w:val="20"/>
           <w:szCs w:val="20"/>
         </w:rPr>
-        <w:t xml:space="preserve">Set current min to </w:t>
-      </w:r>
-      <w:proofErr w:type="gramStart"/>
-      <w:r>
-        <w:rPr>
-          <w:rFonts w:ascii="Consolas" w:hAnsi="Consolas"/>
-          <w:sz w:val="20"/>
-          <w:szCs w:val="20"/>
-        </w:rPr>
-        <w:t>heap[</w:t>
-      </w:r>
-      <w:proofErr w:type="gramEnd"/>
-      <w:r>
-        <w:rPr>
-          <w:rFonts w:ascii="Consolas" w:hAnsi="Consolas"/>
-          <w:sz w:val="20"/>
-          <w:szCs w:val="20"/>
-        </w:rPr>
-        <w:t>0]</w:t>
+        <w:t>Set current min to heap[0]</w:t>
       </w:r>
       <w:r>
         <w:rPr>
@@ -2669,25 +2337,7 @@
           <w:sz w:val="20"/>
           <w:szCs w:val="20"/>
         </w:rPr>
-        <w:t xml:space="preserve">Keep track of </w:t>
-      </w:r>
-      <w:proofErr w:type="spellStart"/>
-      <w:r>
-        <w:rPr>
-          <w:rFonts w:ascii="Consolas" w:hAnsi="Consolas"/>
-          <w:sz w:val="20"/>
-          <w:szCs w:val="20"/>
-        </w:rPr>
-        <w:t>idx</w:t>
-      </w:r>
-      <w:proofErr w:type="spellEnd"/>
-      <w:r>
-        <w:rPr>
-          <w:rFonts w:ascii="Consolas" w:hAnsi="Consolas"/>
-          <w:sz w:val="20"/>
-          <w:szCs w:val="20"/>
-        </w:rPr>
-        <w:t xml:space="preserve"> of min</w:t>
+        <w:t>Keep track of idx of min</w:t>
       </w:r>
     </w:p>
     <w:p>
@@ -2767,18 +2417,8 @@
           <w:sz w:val="20"/>
           <w:szCs w:val="20"/>
         </w:rPr>
-        <w:t xml:space="preserve">Update </w:t>
-      </w:r>
-      <w:proofErr w:type="spellStart"/>
-      <w:r>
-        <w:rPr>
-          <w:rFonts w:ascii="Consolas" w:hAnsi="Consolas"/>
-          <w:sz w:val="20"/>
-          <w:szCs w:val="20"/>
-        </w:rPr>
-        <w:t>idx</w:t>
-      </w:r>
-      <w:proofErr w:type="spellEnd"/>
+        <w:t>Update idx</w:t>
+      </w:r>
     </w:p>
     <w:p>
       <w:pPr>
@@ -2795,25 +2435,7 @@
           <w:szCs w:val="20"/>
         </w:rPr>
         <w:tab/>
-        <w:t xml:space="preserve">Remove the element at </w:t>
-      </w:r>
-      <w:proofErr w:type="spellStart"/>
-      <w:r>
-        <w:rPr>
-          <w:rFonts w:ascii="Consolas" w:hAnsi="Consolas"/>
-          <w:sz w:val="20"/>
-          <w:szCs w:val="20"/>
-        </w:rPr>
-        <w:t>idx</w:t>
-      </w:r>
-      <w:proofErr w:type="spellEnd"/>
-      <w:r>
-        <w:rPr>
-          <w:rFonts w:ascii="Consolas" w:hAnsi="Consolas"/>
-          <w:sz w:val="20"/>
-          <w:szCs w:val="20"/>
-        </w:rPr>
-        <w:t xml:space="preserve"> from the heap</w:t>
+        <w:t>Remove the element at idx from the heap</w:t>
       </w:r>
     </w:p>
     <w:p>
@@ -2843,7 +2465,6 @@
           <w:szCs w:val="20"/>
         </w:rPr>
       </w:pPr>
-      <w:proofErr w:type="spellStart"/>
       <w:r>
         <w:rPr>
           <w:rFonts w:ascii="Consolas" w:hAnsi="Consolas"/>
@@ -2852,7 +2473,6 @@
         </w:rPr>
         <w:t>Heapify</w:t>
       </w:r>
-      <w:proofErr w:type="spellEnd"/>
       <w:r>
         <w:rPr>
           <w:rFonts w:ascii="Consolas" w:hAnsi="Consolas"/>
@@ -2865,36 +2485,124 @@
     <w:p>
       <w:pPr>
         <w:rPr>
-          <w:rFonts w:ascii="Consolas" w:hAnsi="Consolas"/>
-          <w:sz w:val="20"/>
-          <w:szCs w:val="20"/>
-        </w:rPr>
-      </w:pPr>
-    </w:p>
-    <w:p>
-      <w:pPr>
-        <w:rPr>
-          <w:rFonts w:ascii="Cambria Math" w:hAnsi="Cambria Math"/>
-        </w:rPr>
-      </w:pPr>
-    </w:p>
-    <w:p>
-      <w:pPr>
-        <w:rPr>
-          <w:rFonts w:ascii="Cambria Math" w:hAnsi="Cambria Math"/>
-        </w:rPr>
-      </w:pPr>
-    </w:p>
-    <w:p>
-      <w:pPr>
-        <w:rPr>
-          <w:rFonts w:ascii="Cambria Math" w:hAnsi="Cambria Math"/>
-        </w:rPr>
-      </w:pPr>
-      <w:r>
-        <w:rPr>
-          <w:rFonts w:ascii="Cambria Math" w:hAnsi="Cambria Math"/>
-        </w:rPr>
+          <w:rFonts w:ascii="Cambria Math" w:hAnsi="Cambria Math"/>
+        </w:rPr>
+      </w:pPr>
+      <w:r>
+        <w:rPr>
+          <w:rFonts w:ascii="Cambria Math" w:hAnsi="Cambria Math"/>
+        </w:rPr>
+        <w:t xml:space="preserve">The runtime of this algorithm is </w:t>
+      </w:r>
+      <m:oMath>
+        <m:r>
+          <w:rPr>
+            <w:rFonts w:ascii="Cambria Math" w:hAnsi="Cambria Math"/>
+          </w:rPr>
+          <m:t>O(n),</m:t>
+        </m:r>
+      </m:oMath>
+      <w:r>
+        <w:rPr>
+          <w:rFonts w:ascii="Cambria Math" w:hAnsi="Cambria Math"/>
+        </w:rPr>
+        <w:t xml:space="preserve"> finding the minimum value requires traversing the entire heap, which can have n nodes so this step takes </w:t>
+      </w:r>
+      <m:oMath>
+        <m:r>
+          <w:rPr>
+            <w:rFonts w:ascii="Cambria Math" w:hAnsi="Cambria Math"/>
+          </w:rPr>
+          <m:t>O(n)</m:t>
+        </m:r>
+      </m:oMath>
+      <w:r>
+        <w:rPr>
+          <w:rFonts w:ascii="Cambria Math" w:hAnsi="Cambria Math"/>
+        </w:rPr>
+        <w:t xml:space="preserve">. It takes </w:t>
+      </w:r>
+      <m:oMath>
+        <m:r>
+          <w:rPr>
+            <w:rFonts w:ascii="Cambria Math" w:hAnsi="Cambria Math"/>
+          </w:rPr>
+          <m:t>O</m:t>
+        </m:r>
+        <m:r>
+          <w:rPr>
+            <w:rFonts w:ascii="Cambria Math" w:eastAsiaTheme="minorEastAsia" w:hAnsi="Cambria Math"/>
+          </w:rPr>
+          <m:t>(1)</m:t>
+        </m:r>
+      </m:oMath>
+      <w:r>
+        <w:rPr>
+          <w:rFonts w:ascii="Cambria Math" w:hAnsi="Cambria Math"/>
+        </w:rPr>
+        <w:t xml:space="preserve"> to remove that element, and then </w:t>
+      </w:r>
+      <m:oMath>
+        <m:r>
+          <w:rPr>
+            <w:rFonts w:ascii="Cambria Math" w:hAnsi="Cambria Math"/>
+          </w:rPr>
+          <m:t>O(logn)</m:t>
+        </m:r>
+      </m:oMath>
+      <w:r>
+        <w:rPr>
+          <w:rFonts w:ascii="Cambria Math" w:hAnsi="Cambria Math"/>
+        </w:rPr>
+        <w:t xml:space="preserve"> to re heapify after removing. The since </w:t>
+      </w:r>
+      <m:oMath>
+        <m:r>
+          <w:rPr>
+            <w:rFonts w:ascii="Cambria Math" w:hAnsi="Cambria Math"/>
+          </w:rPr>
+          <m:t>n&gt;logn</m:t>
+        </m:r>
+      </m:oMath>
+      <w:r>
+        <w:rPr>
+          <w:rFonts w:ascii="Cambria Math" w:hAnsi="Cambria Math"/>
+        </w:rPr>
+        <w:t xml:space="preserve">, we say this runs in </w:t>
+      </w:r>
+      <m:oMath>
+        <m:r>
+          <w:rPr>
+            <w:rFonts w:ascii="Cambria Math" w:hAnsi="Cambria Math"/>
+          </w:rPr>
+          <m:t>O(n).</m:t>
+        </m:r>
+      </m:oMath>
+      <w:r>
+        <w:rPr>
+          <w:rFonts w:ascii="Cambria Math" w:hAnsi="Cambria Math"/>
+        </w:rPr>
+        <w:t xml:space="preserve"> </w:t>
+      </w:r>
+    </w:p>
+    <w:p>
+      <w:pPr>
+        <w:rPr>
+          <w:rFonts w:ascii="Cambria Math" w:hAnsi="Cambria Math"/>
+        </w:rPr>
+      </w:pPr>
+    </w:p>
+    <w:p>
+      <w:pPr>
+        <w:rPr>
+          <w:rFonts w:ascii="Cambria Math" w:hAnsi="Cambria Math"/>
+        </w:rPr>
+      </w:pPr>
+      <w:r>
+        <w:rPr>
+          <w:rFonts w:ascii="Cambria Math" w:hAnsi="Cambria Math"/>
+        </w:rPr>
+        <w:lastRenderedPageBreak/>
         <w:t>Extracting minimum assuming minheap:</w:t>
       </w:r>
     </w:p>
@@ -2913,7 +2621,6 @@
           <w:sz w:val="20"/>
           <w:szCs w:val="20"/>
         </w:rPr>
-        <w:lastRenderedPageBreak/>
         <w:t xml:space="preserve">Save the current root node </w:t>
       </w:r>
     </w:p>
@@ -2962,7 +2669,6 @@
           <w:szCs w:val="20"/>
         </w:rPr>
       </w:pPr>
-      <w:proofErr w:type="spellStart"/>
       <w:r>
         <w:rPr>
           <w:rFonts w:ascii="Consolas" w:hAnsi="Consolas"/>
@@ -2971,7 +2677,6 @@
         </w:rPr>
         <w:t>Heapify</w:t>
       </w:r>
-      <w:proofErr w:type="spellEnd"/>
       <w:r>
         <w:rPr>
           <w:rFonts w:ascii="Consolas" w:hAnsi="Consolas"/>
@@ -3005,56 +2710,29 @@
         <w:rPr>
           <w:rFonts w:ascii="Cambria Math" w:hAnsi="Cambria Math"/>
         </w:rPr>
-        <w:t xml:space="preserve"> T</w:t>
-      </w:r>
-      <w:proofErr w:type="spellStart"/>
-      <w:r>
-        <w:rPr>
-          <w:rFonts w:ascii="Cambria Math" w:hAnsi="Cambria Math"/>
-        </w:rPr>
-        <w:t>hen</w:t>
-      </w:r>
-      <w:proofErr w:type="spellEnd"/>
-      <w:r>
-        <w:rPr>
-          <w:rFonts w:ascii="Cambria Math" w:hAnsi="Cambria Math"/>
-        </w:rPr>
-        <w:t xml:space="preserve"> we must </w:t>
-      </w:r>
-      <w:proofErr w:type="spellStart"/>
-      <w:r>
-        <w:rPr>
-          <w:rFonts w:ascii="Cambria Math" w:hAnsi="Cambria Math"/>
-        </w:rPr>
-        <w:t>reheapify</w:t>
-      </w:r>
-      <w:proofErr w:type="spellEnd"/>
-      <w:r>
-        <w:rPr>
-          <w:rFonts w:ascii="Cambria Math" w:hAnsi="Cambria Math"/>
-        </w:rPr>
-        <w:t xml:space="preserve">, which takes </w:t>
-      </w:r>
-      <m:oMath>
-        <m:r>
-          <w:rPr>
-            <w:rFonts w:ascii="Cambria Math" w:hAnsi="Cambria Math"/>
-          </w:rPr>
-          <m:t>O</m:t>
-        </m:r>
-        <m:r>
-          <w:rPr>
-            <w:rFonts w:ascii="Cambria Math" w:hAnsi="Cambria Math"/>
-          </w:rPr>
-          <m:t>(logn).</m:t>
-        </m:r>
-      </m:oMath>
-      <w:r>
-        <w:rPr>
-          <w:rFonts w:ascii="Cambria Math" w:hAnsi="Cambria Math"/>
-        </w:rPr>
-        <w:t xml:space="preserve"> The algorithm is as follows:</w:t>
-      </w:r>
+        <w:t xml:space="preserve"> Then we must reheapify, which takes </w:t>
+      </w:r>
+      <m:oMath>
+        <m:r>
+          <w:rPr>
+            <w:rFonts w:ascii="Cambria Math" w:hAnsi="Cambria Math"/>
+          </w:rPr>
+          <m:t>O(logn).</m:t>
+        </m:r>
+      </m:oMath>
+      <w:r>
+        <w:rPr>
+          <w:rFonts w:ascii="Cambria Math" w:hAnsi="Cambria Math"/>
+        </w:rPr>
+        <w:t xml:space="preserve"> </w:t>
+      </w:r>
+    </w:p>
+    <w:p>
+      <w:pPr>
+        <w:rPr>
+          <w:rFonts w:ascii="Cambria Math" w:hAnsi="Cambria Math"/>
+        </w:rPr>
+      </w:pPr>
     </w:p>
     <w:p>
       <w:pPr>
@@ -3122,7 +2800,6 @@
         <w:tab/>
       </w:r>
       <w:bookmarkStart w:id="0" w:name="_Hlk23088205"/>
-      <w:proofErr w:type="spellStart"/>
       <w:r>
         <w:rPr>
           <w:rFonts w:ascii="Consolas" w:hAnsi="Consolas"/>
@@ -3132,7 +2809,74 @@
         <w:t>Heapify</w:t>
       </w:r>
       <w:bookmarkEnd w:id="0"/>
-      <w:proofErr w:type="spellEnd"/>
+    </w:p>
+    <w:p>
+      <w:pPr>
+        <w:rPr>
+          <w:rFonts w:ascii="Cambria Math" w:hAnsi="Cambria Math"/>
+        </w:rPr>
+      </w:pPr>
+      <w:r>
+        <w:rPr>
+          <w:rFonts w:ascii="Cambria Math" w:hAnsi="Cambria Math"/>
+        </w:rPr>
+        <w:t xml:space="preserve">This algorithm runs in time </w:t>
+      </w:r>
+      <m:oMath>
+        <m:r>
+          <w:rPr>
+            <w:rFonts w:ascii="Cambria Math" w:hAnsi="Cambria Math"/>
+          </w:rPr>
+          <m:t>O(logn).</m:t>
+        </m:r>
+      </m:oMath>
+      <w:r>
+        <w:rPr>
+          <w:rFonts w:ascii="Cambria Math" w:hAnsi="Cambria Math"/>
+        </w:rPr>
+        <w:t xml:space="preserve"> It takes constant time to add a number to the end of the array</w:t>
+      </w:r>
+      <w:r>
+        <w:rPr>
+          <w:rFonts w:ascii="Cambria Math" w:hAnsi="Cambria Math"/>
+        </w:rPr>
+        <w:t xml:space="preserve">, and the heapify step takes time </w:t>
+      </w:r>
+      <m:oMath>
+        <m:r>
+          <w:rPr>
+            <w:rFonts w:ascii="Cambria Math" w:hAnsi="Cambria Math"/>
+          </w:rPr>
+          <m:t>O(log(n+1))</m:t>
+        </m:r>
+      </m:oMath>
+      <w:r>
+        <w:rPr>
+          <w:rFonts w:ascii="Cambria Math" w:hAnsi="Cambria Math"/>
+        </w:rPr>
+        <w:t xml:space="preserve">, but we call this </w:t>
+      </w:r>
+      <m:oMath>
+        <m:r>
+          <w:rPr>
+            <w:rFonts w:ascii="Cambria Math" w:hAnsi="Cambria Math"/>
+          </w:rPr>
+          <m:t>O(logn).</m:t>
+        </m:r>
+      </m:oMath>
+      <w:r>
+        <w:rPr>
+          <w:rFonts w:ascii="Cambria Math" w:hAnsi="Cambria Math"/>
+        </w:rPr>
+        <w:t xml:space="preserve"> </w:t>
+      </w:r>
+    </w:p>
+    <w:p>
+      <w:pPr>
+        <w:rPr>
+          <w:rFonts w:ascii="Cambria Math" w:hAnsi="Cambria Math"/>
+        </w:rPr>
+      </w:pPr>
     </w:p>
     <w:p>
       <w:pPr>
@@ -3188,15 +2932,7 @@
           <w:szCs w:val="20"/>
         </w:rPr>
         <w:tab/>
-        <w:t xml:space="preserve">If the current element is </w:t>
-      </w:r>
-      <w:r>
-        <w:rPr>
-          <w:rFonts w:ascii="Consolas" w:hAnsi="Consolas"/>
-          <w:sz w:val="20"/>
-          <w:szCs w:val="20"/>
-        </w:rPr>
-        <w:t>equal to the number</w:t>
+        <w:t>If the current element is equal to the number</w:t>
       </w:r>
     </w:p>
     <w:p>
@@ -3262,7 +2998,6 @@
           <w:szCs w:val="20"/>
         </w:rPr>
       </w:pPr>
-      <w:proofErr w:type="spellStart"/>
       <w:r>
         <w:rPr>
           <w:rFonts w:ascii="Consolas" w:hAnsi="Consolas"/>
@@ -3271,7 +3006,6 @@
         </w:rPr>
         <w:t>Heapify</w:t>
       </w:r>
-      <w:proofErr w:type="spellEnd"/>
       <w:r>
         <w:rPr>
           <w:rFonts w:ascii="Consolas" w:hAnsi="Consolas"/>
@@ -3280,314 +3014,598 @@
         </w:rPr>
         <w:t xml:space="preserve"> (see below)</w:t>
       </w:r>
+    </w:p>
+    <w:p>
+      <w:pPr>
+        <w:rPr>
+          <w:rFonts w:ascii="Cambria Math" w:hAnsi="Cambria Math"/>
+        </w:rPr>
+      </w:pPr>
+      <w:r>
+        <w:rPr>
+          <w:rFonts w:ascii="Cambria Math" w:hAnsi="Cambria Math"/>
+        </w:rPr>
+        <w:t xml:space="preserve">This algorithm runs in time </w:t>
+      </w:r>
+      <m:oMath>
+        <m:r>
+          <w:rPr>
+            <w:rFonts w:ascii="Cambria Math" w:hAnsi="Cambria Math"/>
+          </w:rPr>
+          <m:t>O(</m:t>
+        </m:r>
+        <m:r>
+          <w:rPr>
+            <w:rFonts w:ascii="Cambria Math" w:hAnsi="Cambria Math"/>
+          </w:rPr>
+          <m:t>n</m:t>
+        </m:r>
+        <m:r>
+          <w:rPr>
+            <w:rFonts w:ascii="Cambria Math" w:hAnsi="Cambria Math"/>
+          </w:rPr>
+          <m:t>).</m:t>
+        </m:r>
+      </m:oMath>
+      <w:r>
+        <w:rPr>
+          <w:rFonts w:ascii="Cambria Math" w:hAnsi="Cambria Math"/>
+        </w:rPr>
+        <w:t xml:space="preserve"> It </w:t>
+      </w:r>
+      <w:r>
+        <w:rPr>
+          <w:rFonts w:ascii="Cambria Math" w:hAnsi="Cambria Math"/>
+        </w:rPr>
+        <w:t xml:space="preserve">takes </w:t>
+      </w:r>
+      <m:oMath>
+        <m:r>
+          <w:rPr>
+            <w:rFonts w:ascii="Cambria Math" w:hAnsi="Cambria Math"/>
+          </w:rPr>
+          <m:t>O(</m:t>
+        </m:r>
+        <m:r>
+          <w:rPr>
+            <w:rFonts w:ascii="Cambria Math" w:hAnsi="Cambria Math"/>
+          </w:rPr>
+          <m:t>n</m:t>
+        </m:r>
+        <m:r>
+          <w:rPr>
+            <w:rFonts w:ascii="Cambria Math" w:hAnsi="Cambria Math"/>
+          </w:rPr>
+          <m:t>)</m:t>
+        </m:r>
+      </m:oMath>
+      <w:r>
+        <w:rPr>
+          <w:rFonts w:ascii="Cambria Math" w:hAnsi="Cambria Math"/>
+        </w:rPr>
+        <w:t xml:space="preserve"> to find a particular value in the heap since it can be </w:t>
+      </w:r>
+      <w:r>
+        <w:rPr>
+          <w:rFonts w:ascii="Cambria Math" w:hAnsi="Cambria Math"/>
+        </w:rPr>
+        <w:t>anywhere,</w:t>
+      </w:r>
+      <w:r>
+        <w:rPr>
+          <w:rFonts w:ascii="Cambria Math" w:hAnsi="Cambria Math"/>
+        </w:rPr>
+        <w:t xml:space="preserve"> and we must traverse the entire heap to find it. Removing takes constant time, and the </w:t>
+      </w:r>
+      <w:r>
+        <w:rPr>
+          <w:rFonts w:ascii="Cambria Math" w:hAnsi="Cambria Math"/>
+        </w:rPr>
+        <w:t xml:space="preserve">heapify step takes time </w:t>
+      </w:r>
+      <m:oMath>
+        <m:r>
+          <w:rPr>
+            <w:rFonts w:ascii="Cambria Math" w:hAnsi="Cambria Math"/>
+          </w:rPr>
+          <m:t>O(log(n</m:t>
+        </m:r>
+        <m:r>
+          <w:rPr>
+            <w:rFonts w:ascii="Cambria Math" w:hAnsi="Cambria Math"/>
+          </w:rPr>
+          <m:t>-</m:t>
+        </m:r>
+        <m:r>
+          <w:rPr>
+            <w:rFonts w:ascii="Cambria Math" w:hAnsi="Cambria Math"/>
+          </w:rPr>
+          <m:t>1))</m:t>
+        </m:r>
+      </m:oMath>
+      <w:r>
+        <w:rPr>
+          <w:rFonts w:ascii="Cambria Math" w:hAnsi="Cambria Math"/>
+        </w:rPr>
+        <w:t xml:space="preserve">, but we call </w:t>
+      </w:r>
+      <w:r>
+        <w:rPr>
+          <w:rFonts w:ascii="Cambria Math" w:hAnsi="Cambria Math"/>
+        </w:rPr>
+        <w:t>step</w:t>
+      </w:r>
+      <w:r>
+        <w:rPr>
+          <w:rFonts w:ascii="Cambria Math" w:hAnsi="Cambria Math"/>
+        </w:rPr>
+        <w:t xml:space="preserve"> </w:t>
+      </w:r>
+      <m:oMath>
+        <m:r>
+          <w:rPr>
+            <w:rFonts w:ascii="Cambria Math" w:hAnsi="Cambria Math"/>
+          </w:rPr>
+          <m:t>O(logn).</m:t>
+        </m:r>
+      </m:oMath>
+      <w:r>
+        <w:rPr>
+          <w:rFonts w:ascii="Cambria Math" w:hAnsi="Cambria Math"/>
+        </w:rPr>
+        <w:t xml:space="preserve"> </w:t>
+      </w:r>
+    </w:p>
+    <w:p>
+      <w:pPr>
+        <w:rPr>
+          <w:rFonts w:ascii="Cambria Math" w:hAnsi="Cambria Math"/>
+        </w:rPr>
+      </w:pPr>
+    </w:p>
+    <w:p>
+      <w:pPr>
+        <w:rPr>
+          <w:rFonts w:ascii="Cambria Math" w:hAnsi="Cambria Math"/>
+        </w:rPr>
+      </w:pPr>
+      <w:r>
+        <w:rPr>
+          <w:rFonts w:ascii="Cambria Math" w:hAnsi="Cambria Math"/>
+        </w:rPr>
+        <w:t>Heapify</w:t>
+      </w:r>
+      <w:r>
+        <w:rPr>
+          <w:rFonts w:ascii="Cambria Math" w:hAnsi="Cambria Math"/>
+        </w:rPr>
+        <w:t>:</w:t>
+      </w:r>
+    </w:p>
+    <w:p>
+      <w:pPr>
+        <w:ind w:left="720"/>
+        <w:rPr>
+          <w:rFonts w:ascii="Consolas" w:hAnsi="Consolas"/>
+          <w:sz w:val="20"/>
+          <w:szCs w:val="20"/>
+        </w:rPr>
+      </w:pPr>
+      <w:r>
+        <w:rPr>
+          <w:rFonts w:ascii="Consolas" w:hAnsi="Consolas"/>
+          <w:sz w:val="20"/>
+          <w:szCs w:val="20"/>
+        </w:rPr>
+        <w:t>Sift down root's value. Sifting is done as following:</w:t>
+      </w:r>
+    </w:p>
+    <w:p>
+      <w:pPr>
+        <w:ind w:left="720"/>
+        <w:rPr>
+          <w:rFonts w:ascii="Consolas" w:hAnsi="Consolas"/>
+          <w:sz w:val="20"/>
+          <w:szCs w:val="20"/>
+        </w:rPr>
+      </w:pPr>
+      <w:r>
+        <w:rPr>
+          <w:rFonts w:ascii="Consolas" w:hAnsi="Consolas"/>
+          <w:sz w:val="20"/>
+          <w:szCs w:val="20"/>
+        </w:rPr>
+        <w:t>I</w:t>
+      </w:r>
+      <w:r>
+        <w:rPr>
+          <w:rFonts w:ascii="Consolas" w:hAnsi="Consolas"/>
+          <w:sz w:val="20"/>
+          <w:szCs w:val="20"/>
+        </w:rPr>
+        <w:t>f current node has no children, sifting is over;</w:t>
+      </w:r>
+    </w:p>
+    <w:p>
+      <w:pPr>
+        <w:ind w:left="720"/>
+        <w:rPr>
+          <w:rFonts w:ascii="Consolas" w:hAnsi="Consolas"/>
+          <w:sz w:val="20"/>
+          <w:szCs w:val="20"/>
+        </w:rPr>
+      </w:pPr>
+      <w:r>
+        <w:rPr>
+          <w:rFonts w:ascii="Consolas" w:hAnsi="Consolas"/>
+          <w:sz w:val="20"/>
+          <w:szCs w:val="20"/>
+        </w:rPr>
+        <w:t>I</w:t>
+      </w:r>
+      <w:r>
+        <w:rPr>
+          <w:rFonts w:ascii="Consolas" w:hAnsi="Consolas"/>
+          <w:sz w:val="20"/>
+          <w:szCs w:val="20"/>
+        </w:rPr>
+        <w:t>f current node has one child</w:t>
+      </w:r>
+    </w:p>
+    <w:p>
+      <w:pPr>
+        <w:ind w:left="1440"/>
+        <w:rPr>
+          <w:rFonts w:ascii="Consolas" w:hAnsi="Consolas"/>
+          <w:sz w:val="20"/>
+          <w:szCs w:val="20"/>
+        </w:rPr>
+      </w:pPr>
+      <w:r>
+        <w:rPr>
+          <w:rFonts w:ascii="Consolas" w:hAnsi="Consolas"/>
+          <w:sz w:val="20"/>
+          <w:szCs w:val="20"/>
+        </w:rPr>
+        <w:t>I</w:t>
+      </w:r>
+      <w:r>
+        <w:rPr>
+          <w:rFonts w:ascii="Consolas" w:hAnsi="Consolas"/>
+          <w:sz w:val="20"/>
+          <w:szCs w:val="20"/>
+        </w:rPr>
+        <w:t>f heap property is broken</w:t>
+      </w:r>
+    </w:p>
+    <w:p>
+      <w:pPr>
+        <w:ind w:left="1440" w:firstLine="720"/>
+        <w:rPr>
+          <w:rFonts w:ascii="Consolas" w:hAnsi="Consolas"/>
+          <w:sz w:val="20"/>
+          <w:szCs w:val="20"/>
+        </w:rPr>
+      </w:pPr>
+      <w:r>
+        <w:rPr>
+          <w:rFonts w:ascii="Consolas" w:hAnsi="Consolas"/>
+          <w:sz w:val="20"/>
+          <w:szCs w:val="20"/>
+        </w:rPr>
+        <w:t>Swap</w:t>
+      </w:r>
+      <w:r>
+        <w:rPr>
+          <w:rFonts w:ascii="Consolas" w:hAnsi="Consolas"/>
+          <w:sz w:val="20"/>
+          <w:szCs w:val="20"/>
+        </w:rPr>
+        <w:t xml:space="preserve"> current node's value and child value</w:t>
+      </w:r>
+    </w:p>
+    <w:p>
+      <w:pPr>
+        <w:ind w:left="1440" w:firstLine="720"/>
+        <w:rPr>
+          <w:rFonts w:ascii="Consolas" w:hAnsi="Consolas"/>
+          <w:sz w:val="20"/>
+          <w:szCs w:val="20"/>
+        </w:rPr>
+      </w:pPr>
+      <w:r>
+        <w:rPr>
+          <w:rFonts w:ascii="Consolas" w:hAnsi="Consolas"/>
+          <w:sz w:val="20"/>
+          <w:szCs w:val="20"/>
+        </w:rPr>
+        <w:lastRenderedPageBreak/>
+        <w:t>S</w:t>
+      </w:r>
+      <w:r>
+        <w:rPr>
+          <w:rFonts w:ascii="Consolas" w:hAnsi="Consolas"/>
+          <w:sz w:val="20"/>
+          <w:szCs w:val="20"/>
+        </w:rPr>
+        <w:t>ift down the child</w:t>
+      </w:r>
+    </w:p>
+    <w:p>
+      <w:pPr>
+        <w:ind w:left="720"/>
+        <w:rPr>
+          <w:rFonts w:ascii="Consolas" w:hAnsi="Consolas"/>
+          <w:sz w:val="20"/>
+          <w:szCs w:val="20"/>
+        </w:rPr>
+      </w:pPr>
+      <w:r>
+        <w:rPr>
+          <w:rFonts w:ascii="Consolas" w:hAnsi="Consolas"/>
+          <w:sz w:val="20"/>
+          <w:szCs w:val="20"/>
+        </w:rPr>
+        <w:t>I</w:t>
+      </w:r>
+      <w:r>
+        <w:rPr>
+          <w:rFonts w:ascii="Consolas" w:hAnsi="Consolas"/>
+          <w:sz w:val="20"/>
+          <w:szCs w:val="20"/>
+        </w:rPr>
+        <w:t>f current node has two childre</w:t>
+      </w:r>
+      <w:r>
+        <w:rPr>
+          <w:rFonts w:ascii="Consolas" w:hAnsi="Consolas"/>
+          <w:sz w:val="20"/>
+          <w:szCs w:val="20"/>
+        </w:rPr>
+        <w:t>n</w:t>
+      </w:r>
+    </w:p>
+    <w:p>
+      <w:pPr>
+        <w:ind w:left="720" w:firstLine="720"/>
+        <w:rPr>
+          <w:rFonts w:ascii="Consolas" w:hAnsi="Consolas"/>
+          <w:sz w:val="20"/>
+          <w:szCs w:val="20"/>
+        </w:rPr>
+      </w:pPr>
+      <w:r>
+        <w:rPr>
+          <w:rFonts w:ascii="Consolas" w:hAnsi="Consolas"/>
+          <w:sz w:val="20"/>
+          <w:szCs w:val="20"/>
+        </w:rPr>
+        <w:t>F</w:t>
+      </w:r>
+      <w:r>
+        <w:rPr>
+          <w:rFonts w:ascii="Consolas" w:hAnsi="Consolas"/>
+          <w:sz w:val="20"/>
+          <w:szCs w:val="20"/>
+        </w:rPr>
+        <w:t xml:space="preserve">ind the smallest of them. </w:t>
+      </w:r>
+    </w:p>
+    <w:p>
+      <w:pPr>
+        <w:ind w:left="720" w:firstLine="720"/>
+        <w:rPr>
+          <w:rFonts w:ascii="Consolas" w:hAnsi="Consolas"/>
+          <w:sz w:val="20"/>
+          <w:szCs w:val="20"/>
+        </w:rPr>
+      </w:pPr>
+      <w:r>
+        <w:rPr>
+          <w:rFonts w:ascii="Consolas" w:hAnsi="Consolas"/>
+          <w:sz w:val="20"/>
+          <w:szCs w:val="20"/>
+        </w:rPr>
+        <w:t>If heap property is broken</w:t>
+      </w:r>
+    </w:p>
+    <w:p>
+      <w:pPr>
+        <w:ind w:left="1440" w:firstLine="720"/>
+        <w:rPr>
+          <w:rFonts w:ascii="Consolas" w:hAnsi="Consolas"/>
+          <w:sz w:val="20"/>
+          <w:szCs w:val="20"/>
+        </w:rPr>
+      </w:pPr>
+      <w:r>
+        <w:rPr>
+          <w:rFonts w:ascii="Consolas" w:hAnsi="Consolas"/>
+          <w:sz w:val="20"/>
+          <w:szCs w:val="20"/>
+        </w:rPr>
+        <w:t>S</w:t>
+      </w:r>
+      <w:r>
+        <w:rPr>
+          <w:rFonts w:ascii="Consolas" w:hAnsi="Consolas"/>
+          <w:sz w:val="20"/>
+          <w:szCs w:val="20"/>
+        </w:rPr>
+        <w:t>wap current node's value and selected child value</w:t>
+      </w:r>
+    </w:p>
+    <w:p>
+      <w:pPr>
+        <w:ind w:left="1440" w:firstLine="720"/>
+        <w:rPr>
+          <w:rFonts w:ascii="Consolas" w:hAnsi="Consolas"/>
+          <w:sz w:val="20"/>
+          <w:szCs w:val="20"/>
+        </w:rPr>
+      </w:pPr>
+      <w:r>
+        <w:rPr>
+          <w:rFonts w:ascii="Consolas" w:hAnsi="Consolas"/>
+          <w:sz w:val="20"/>
+          <w:szCs w:val="20"/>
+        </w:rPr>
+        <w:t>S</w:t>
+      </w:r>
+      <w:r>
+        <w:rPr>
+          <w:rFonts w:ascii="Consolas" w:hAnsi="Consolas"/>
+          <w:sz w:val="20"/>
+          <w:szCs w:val="20"/>
+        </w:rPr>
+        <w:t>ift down the child</w:t>
+      </w:r>
+    </w:p>
+    <w:p>
+      <w:pPr>
+        <w:rPr>
+          <w:rFonts w:ascii="Cambria Math" w:hAnsi="Cambria Math"/>
+        </w:rPr>
+      </w:pPr>
+    </w:p>
+    <w:p>
+      <w:pPr>
+        <w:rPr>
+          <w:rFonts w:ascii="Cambria Math" w:eastAsiaTheme="minorEastAsia" w:hAnsi="Cambria Math"/>
+        </w:rPr>
+      </w:pPr>
+      <w:r>
+        <w:rPr>
+          <w:rFonts w:ascii="Cambria Math" w:hAnsi="Cambria Math"/>
+        </w:rPr>
+        <w:t xml:space="preserve">The heapify algorithm takes time </w:t>
+      </w:r>
+      <m:oMath>
+        <m:r>
+          <w:rPr>
+            <w:rFonts w:ascii="Cambria Math" w:hAnsi="Cambria Math"/>
+          </w:rPr>
+          <m:t>O(logn).</m:t>
+        </m:r>
+      </m:oMath>
+      <w:r>
+        <w:rPr>
+          <w:rFonts w:ascii="Cambria Math" w:eastAsiaTheme="minorEastAsia" w:hAnsi="Cambria Math"/>
+        </w:rPr>
+        <w:t xml:space="preserve"> </w:t>
+      </w:r>
+      <w:r>
+        <w:rPr>
+          <w:rFonts w:ascii="Cambria Math" w:hAnsi="Cambria Math"/>
+        </w:rPr>
+        <w:t xml:space="preserve">This algorithm can be represented by the recursive relation </w:t>
+      </w:r>
+      <m:oMath>
+        <m:r>
+          <w:rPr>
+            <w:rFonts w:ascii="Cambria Math" w:hAnsi="Cambria Math"/>
+          </w:rPr>
+          <m:t>T</m:t>
+        </m:r>
+        <m:d>
+          <m:dPr>
+            <m:ctrlPr>
+              <w:rPr>
+                <w:rFonts w:ascii="Cambria Math" w:hAnsi="Cambria Math"/>
+                <w:i/>
+              </w:rPr>
+            </m:ctrlPr>
+          </m:dPr>
+          <m:e>
+            <m:r>
+              <w:rPr>
+                <w:rFonts w:ascii="Cambria Math" w:hAnsi="Cambria Math"/>
+              </w:rPr>
+              <m:t>n</m:t>
+            </m:r>
+          </m:e>
+        </m:d>
+        <m:r>
+          <w:rPr>
+            <w:rFonts w:ascii="Cambria Math" w:hAnsi="Cambria Math"/>
+          </w:rPr>
+          <m:t>= T</m:t>
+        </m:r>
+        <m:d>
+          <m:dPr>
+            <m:ctrlPr>
+              <w:rPr>
+                <w:rFonts w:ascii="Cambria Math" w:hAnsi="Cambria Math"/>
+                <w:i/>
+              </w:rPr>
+            </m:ctrlPr>
+          </m:dPr>
+          <m:e>
+            <m:f>
+              <m:fPr>
+                <m:ctrlPr>
+                  <w:rPr>
+                    <w:rFonts w:ascii="Cambria Math" w:hAnsi="Cambria Math"/>
+                    <w:i/>
+                  </w:rPr>
+                </m:ctrlPr>
+              </m:fPr>
+              <m:num>
+                <m:r>
+                  <w:rPr>
+                    <w:rFonts w:ascii="Cambria Math" w:hAnsi="Cambria Math"/>
+                  </w:rPr>
+                  <m:t>n</m:t>
+                </m:r>
+              </m:num>
+              <m:den>
+                <m:r>
+                  <w:rPr>
+                    <w:rFonts w:ascii="Cambria Math" w:hAnsi="Cambria Math"/>
+                  </w:rPr>
+                  <m:t>2</m:t>
+                </m:r>
+              </m:den>
+            </m:f>
+          </m:e>
+        </m:d>
+        <m:r>
+          <w:rPr>
+            <w:rFonts w:ascii="Cambria Math" w:hAnsi="Cambria Math"/>
+          </w:rPr>
+          <m:t>+c</m:t>
+        </m:r>
+      </m:oMath>
+      <w:r>
+        <w:rPr>
+          <w:rFonts w:ascii="Cambria Math" w:eastAsiaTheme="minorEastAsia" w:hAnsi="Cambria Math"/>
+        </w:rPr>
+        <w:t xml:space="preserve">, and </w:t>
+      </w:r>
+      <m:oMath>
+        <m:r>
+          <w:rPr>
+            <w:rFonts w:ascii="Cambria Math" w:eastAsiaTheme="minorEastAsia" w:hAnsi="Cambria Math"/>
+          </w:rPr>
+          <m:t>T(1)=1</m:t>
+        </m:r>
+      </m:oMath>
+      <w:r>
+        <w:rPr>
+          <w:rFonts w:ascii="Cambria Math" w:eastAsiaTheme="minorEastAsia" w:hAnsi="Cambria Math"/>
+        </w:rPr>
+        <w:t xml:space="preserve">, which simplifies to time </w:t>
+      </w:r>
+      <m:oMath>
+        <m:r>
+          <w:rPr>
+            <w:rFonts w:ascii="Cambria Math" w:eastAsiaTheme="minorEastAsia" w:hAnsi="Cambria Math"/>
+          </w:rPr>
+          <m:t>O(logn).</m:t>
+        </m:r>
+      </m:oMath>
       <w:bookmarkStart w:id="1" w:name="_GoBack"/>
       <w:bookmarkEnd w:id="1"/>
-    </w:p>
-    <w:p>
-      <w:pPr>
-        <w:rPr>
-          <w:rFonts w:ascii="Cambria Math" w:hAnsi="Cambria Math"/>
-        </w:rPr>
-      </w:pPr>
-      <w:proofErr w:type="spellStart"/>
-      <w:r>
-        <w:rPr>
-          <w:rFonts w:ascii="Cambria Math" w:hAnsi="Cambria Math"/>
-        </w:rPr>
-        <w:t>Heapify</w:t>
-      </w:r>
-      <w:proofErr w:type="spellEnd"/>
-      <w:r>
-        <w:rPr>
-          <w:rFonts w:ascii="Cambria Math" w:hAnsi="Cambria Math"/>
-        </w:rPr>
-        <w:t>:</w:t>
-      </w:r>
-    </w:p>
-    <w:p>
-      <w:pPr>
-        <w:ind w:left="720"/>
-        <w:rPr>
-          <w:rFonts w:ascii="Consolas" w:hAnsi="Consolas"/>
-          <w:sz w:val="20"/>
-          <w:szCs w:val="20"/>
-        </w:rPr>
-      </w:pPr>
-      <w:r>
-        <w:rPr>
-          <w:rFonts w:ascii="Consolas" w:hAnsi="Consolas"/>
-          <w:sz w:val="20"/>
-          <w:szCs w:val="20"/>
-        </w:rPr>
-        <w:t>Sift down root's value. Sifting is done as following:</w:t>
-      </w:r>
-    </w:p>
-    <w:p>
-      <w:pPr>
-        <w:ind w:left="720"/>
-        <w:rPr>
-          <w:rFonts w:ascii="Consolas" w:hAnsi="Consolas"/>
-          <w:sz w:val="20"/>
-          <w:szCs w:val="20"/>
-        </w:rPr>
-      </w:pPr>
-      <w:r>
-        <w:rPr>
-          <w:rFonts w:ascii="Consolas" w:hAnsi="Consolas"/>
-          <w:sz w:val="20"/>
-          <w:szCs w:val="20"/>
-        </w:rPr>
-        <w:t>I</w:t>
-      </w:r>
-      <w:r>
-        <w:rPr>
-          <w:rFonts w:ascii="Consolas" w:hAnsi="Consolas"/>
-          <w:sz w:val="20"/>
-          <w:szCs w:val="20"/>
-        </w:rPr>
-        <w:t>f current node has no children, sifting is over;</w:t>
-      </w:r>
-    </w:p>
-    <w:p>
-      <w:pPr>
-        <w:ind w:left="720"/>
-        <w:rPr>
-          <w:rFonts w:ascii="Consolas" w:hAnsi="Consolas"/>
-          <w:sz w:val="20"/>
-          <w:szCs w:val="20"/>
-        </w:rPr>
-      </w:pPr>
-      <w:r>
-        <w:rPr>
-          <w:rFonts w:ascii="Consolas" w:hAnsi="Consolas"/>
-          <w:sz w:val="20"/>
-          <w:szCs w:val="20"/>
-        </w:rPr>
-        <w:t>I</w:t>
-      </w:r>
-      <w:r>
-        <w:rPr>
-          <w:rFonts w:ascii="Consolas" w:hAnsi="Consolas"/>
-          <w:sz w:val="20"/>
-          <w:szCs w:val="20"/>
-        </w:rPr>
-        <w:t>f current node has one child</w:t>
-      </w:r>
-    </w:p>
-    <w:p>
-      <w:pPr>
-        <w:ind w:left="1440"/>
-        <w:rPr>
-          <w:rFonts w:ascii="Consolas" w:hAnsi="Consolas"/>
-          <w:sz w:val="20"/>
-          <w:szCs w:val="20"/>
-        </w:rPr>
-      </w:pPr>
-      <w:r>
-        <w:rPr>
-          <w:rFonts w:ascii="Consolas" w:hAnsi="Consolas"/>
-          <w:sz w:val="20"/>
-          <w:szCs w:val="20"/>
-        </w:rPr>
-        <w:t>I</w:t>
-      </w:r>
-      <w:r>
-        <w:rPr>
-          <w:rFonts w:ascii="Consolas" w:hAnsi="Consolas"/>
-          <w:sz w:val="20"/>
-          <w:szCs w:val="20"/>
-        </w:rPr>
-        <w:t>f heap property is broken</w:t>
-      </w:r>
-    </w:p>
-    <w:p>
-      <w:pPr>
-        <w:ind w:left="1440" w:firstLine="720"/>
-        <w:rPr>
-          <w:rFonts w:ascii="Consolas" w:hAnsi="Consolas"/>
-          <w:sz w:val="20"/>
-          <w:szCs w:val="20"/>
-        </w:rPr>
-      </w:pPr>
-      <w:r>
-        <w:rPr>
-          <w:rFonts w:ascii="Consolas" w:hAnsi="Consolas"/>
-          <w:sz w:val="20"/>
-          <w:szCs w:val="20"/>
-        </w:rPr>
-        <w:t>Swap</w:t>
-      </w:r>
-      <w:r>
-        <w:rPr>
-          <w:rFonts w:ascii="Consolas" w:hAnsi="Consolas"/>
-          <w:sz w:val="20"/>
-          <w:szCs w:val="20"/>
-        </w:rPr>
-        <w:t xml:space="preserve"> current node's value and child value</w:t>
-      </w:r>
-    </w:p>
-    <w:p>
-      <w:pPr>
-        <w:ind w:left="1440" w:firstLine="720"/>
-        <w:rPr>
-          <w:rFonts w:ascii="Consolas" w:hAnsi="Consolas"/>
-          <w:sz w:val="20"/>
-          <w:szCs w:val="20"/>
-        </w:rPr>
-      </w:pPr>
-      <w:r>
-        <w:rPr>
-          <w:rFonts w:ascii="Consolas" w:hAnsi="Consolas"/>
-          <w:sz w:val="20"/>
-          <w:szCs w:val="20"/>
-        </w:rPr>
-        <w:t>S</w:t>
-      </w:r>
-      <w:r>
-        <w:rPr>
-          <w:rFonts w:ascii="Consolas" w:hAnsi="Consolas"/>
-          <w:sz w:val="20"/>
-          <w:szCs w:val="20"/>
-        </w:rPr>
-        <w:t>ift down the child</w:t>
-      </w:r>
-    </w:p>
-    <w:p>
-      <w:pPr>
-        <w:ind w:left="720"/>
-        <w:rPr>
-          <w:rFonts w:ascii="Consolas" w:hAnsi="Consolas"/>
-          <w:sz w:val="20"/>
-          <w:szCs w:val="20"/>
-        </w:rPr>
-      </w:pPr>
-      <w:r>
-        <w:rPr>
-          <w:rFonts w:ascii="Consolas" w:hAnsi="Consolas"/>
-          <w:sz w:val="20"/>
-          <w:szCs w:val="20"/>
-        </w:rPr>
-        <w:t>I</w:t>
-      </w:r>
-      <w:r>
-        <w:rPr>
-          <w:rFonts w:ascii="Consolas" w:hAnsi="Consolas"/>
-          <w:sz w:val="20"/>
-          <w:szCs w:val="20"/>
-        </w:rPr>
-        <w:t>f current node has two childre</w:t>
-      </w:r>
-      <w:r>
-        <w:rPr>
-          <w:rFonts w:ascii="Consolas" w:hAnsi="Consolas"/>
-          <w:sz w:val="20"/>
-          <w:szCs w:val="20"/>
-        </w:rPr>
-        <w:t>n</w:t>
-      </w:r>
-    </w:p>
-    <w:p>
-      <w:pPr>
-        <w:ind w:left="720" w:firstLine="720"/>
-        <w:rPr>
-          <w:rFonts w:ascii="Consolas" w:hAnsi="Consolas"/>
-          <w:sz w:val="20"/>
-          <w:szCs w:val="20"/>
-        </w:rPr>
-      </w:pPr>
-      <w:r>
-        <w:rPr>
-          <w:rFonts w:ascii="Consolas" w:hAnsi="Consolas"/>
-          <w:sz w:val="20"/>
-          <w:szCs w:val="20"/>
-        </w:rPr>
-        <w:t>F</w:t>
-      </w:r>
-      <w:r>
-        <w:rPr>
-          <w:rFonts w:ascii="Consolas" w:hAnsi="Consolas"/>
-          <w:sz w:val="20"/>
-          <w:szCs w:val="20"/>
-        </w:rPr>
-        <w:t xml:space="preserve">ind the smallest of them. </w:t>
-      </w:r>
-    </w:p>
-    <w:p>
-      <w:pPr>
-        <w:ind w:left="720" w:firstLine="720"/>
-        <w:rPr>
-          <w:rFonts w:ascii="Consolas" w:hAnsi="Consolas"/>
-          <w:sz w:val="20"/>
-          <w:szCs w:val="20"/>
-        </w:rPr>
-      </w:pPr>
-      <w:r>
-        <w:rPr>
-          <w:rFonts w:ascii="Consolas" w:hAnsi="Consolas"/>
-          <w:sz w:val="20"/>
-          <w:szCs w:val="20"/>
-        </w:rPr>
-        <w:t>If heap property is broken</w:t>
-      </w:r>
-    </w:p>
-    <w:p>
-      <w:pPr>
-        <w:ind w:left="1440" w:firstLine="720"/>
-        <w:rPr>
-          <w:rFonts w:ascii="Consolas" w:hAnsi="Consolas"/>
-          <w:sz w:val="20"/>
-          <w:szCs w:val="20"/>
-        </w:rPr>
-      </w:pPr>
-      <w:r>
-        <w:rPr>
-          <w:rFonts w:ascii="Consolas" w:hAnsi="Consolas"/>
-          <w:sz w:val="20"/>
-          <w:szCs w:val="20"/>
-        </w:rPr>
-        <w:t>S</w:t>
-      </w:r>
-      <w:r>
-        <w:rPr>
-          <w:rFonts w:ascii="Consolas" w:hAnsi="Consolas"/>
-          <w:sz w:val="20"/>
-          <w:szCs w:val="20"/>
-        </w:rPr>
-        <w:t>wap current node's value and selected child value</w:t>
-      </w:r>
-    </w:p>
-    <w:p>
-      <w:pPr>
-        <w:ind w:left="1440" w:firstLine="720"/>
-        <w:rPr>
-          <w:rFonts w:ascii="Consolas" w:hAnsi="Consolas"/>
-          <w:sz w:val="20"/>
-          <w:szCs w:val="20"/>
-        </w:rPr>
-      </w:pPr>
-      <w:r>
-        <w:rPr>
-          <w:rFonts w:ascii="Consolas" w:hAnsi="Consolas"/>
-          <w:sz w:val="20"/>
-          <w:szCs w:val="20"/>
-        </w:rPr>
-        <w:t>S</w:t>
-      </w:r>
-      <w:r>
-        <w:rPr>
-          <w:rFonts w:ascii="Consolas" w:hAnsi="Consolas"/>
-          <w:sz w:val="20"/>
-          <w:szCs w:val="20"/>
-        </w:rPr>
-        <w:t>ift down the child</w:t>
-      </w:r>
-    </w:p>
-    <w:p>
-      <w:pPr>
-        <w:rPr>
-          <w:rFonts w:ascii="Cambria Math" w:hAnsi="Cambria Math"/>
-        </w:rPr>
-      </w:pPr>
     </w:p>
     <w:p>
       <w:pPr>
@@ -3904,6 +3922,7 @@
     <w:lsdException w:name="HTML Sample" w:semiHidden="1" w:unhideWhenUsed="1"/>
     <w:lsdException w:name="HTML Typewriter" w:semiHidden="1" w:unhideWhenUsed="1"/>
     <w:lsdException w:name="HTML Variable" w:semiHidden="1" w:unhideWhenUsed="1"/>
+    <w:lsdException w:name="Normal Table" w:semiHidden="1" w:unhideWhenUsed="1"/>
     <w:lsdException w:name="annotation subject" w:semiHidden="1" w:unhideWhenUsed="1"/>
     <w:lsdException w:name="No List" w:semiHidden="1" w:unhideWhenUsed="1"/>
     <w:lsdException w:name="Outline List 1" w:semiHidden="1" w:unhideWhenUsed="1"/>
@@ -3948,6 +3967,7 @@
     <w:lsdException w:name="Table Professional" w:semiHidden="1" w:unhideWhenUsed="1"/>
     <w:lsdException w:name="Table Subtle 1" w:semiHidden="1" w:unhideWhenUsed="1"/>
     <w:lsdException w:name="Table Subtle 2" w:semiHidden="1" w:unhideWhenUsed="1"/>
+    <w:lsdException w:name="Table Web 1" w:semiHidden="1" w:unhideWhenUsed="1"/>
     <w:lsdException w:name="Table Web 2" w:semiHidden="1" w:unhideWhenUsed="1"/>
     <w:lsdException w:name="Table Web 3" w:semiHidden="1" w:unhideWhenUsed="1"/>
     <w:lsdException w:name="Balloon Text" w:semiHidden="1" w:unhideWhenUsed="1"/>
@@ -4183,6 +4203,7 @@
   <w:style w:type="character" w:default="1" w:styleId="DefaultParagraphFont">
     <w:name w:val="Default Paragraph Font"/>
     <w:uiPriority w:val="1"/>
+    <w:semiHidden/>
     <w:unhideWhenUsed/>
   </w:style>
   <w:style w:type="table" w:default="1" w:styleId="TableNormal">
@@ -4556,4 +4577,16 @@
     </a:ext>
   </a:extLst>
 </a:theme>
+</file>
+
+<file path=customXml/item1.xml><?xml version="1.0" encoding="utf-8"?>
+<b:Sources xmlns:b="http://schemas.openxmlformats.org/officeDocument/2006/bibliography" xmlns="http://schemas.openxmlformats.org/officeDocument/2006/bibliography" SelectedStyle="\APASixthEditionOfficeOnline.xsl" StyleName="APA" Version="6"/>
+</file>
+
+<file path=customXml/itemProps1.xml><?xml version="1.0" encoding="utf-8"?>
+<ds:datastoreItem xmlns:ds="http://schemas.openxmlformats.org/officeDocument/2006/customXml" ds:itemID="{4C376EF2-7BF8-4B42-80ED-BE42609A0059}">
+  <ds:schemaRefs>
+    <ds:schemaRef ds:uri="http://schemas.openxmlformats.org/officeDocument/2006/bibliography"/>
+  </ds:schemaRefs>
+</ds:datastoreItem>
 </file>
</xml_diff>

<commit_message>
fixed problem in heap edit function
</commit_message>
<xml_diff>
--- a/CS 180 Homework 4.docx
+++ b/CS 180 Homework 4.docx
@@ -88,43 +88,7 @@
           <w:szCs w:val="20"/>
         </w:rPr>
         <w:tab/>
-        <w:t xml:space="preserve">Compute </w:t>
-      </w:r>
-      <w:proofErr w:type="spellStart"/>
-      <w:r>
-        <w:rPr>
-          <w:rFonts w:ascii="Consolas" w:hAnsi="Consolas"/>
-          <w:sz w:val="20"/>
-          <w:szCs w:val="20"/>
-        </w:rPr>
-        <w:t>wi</w:t>
-      </w:r>
-      <w:proofErr w:type="spellEnd"/>
-      <w:r>
-        <w:rPr>
-          <w:rFonts w:ascii="Consolas" w:hAnsi="Consolas"/>
-          <w:sz w:val="20"/>
-          <w:szCs w:val="20"/>
-        </w:rPr>
-        <w:t>/</w:t>
-      </w:r>
-      <w:proofErr w:type="spellStart"/>
-      <w:r>
-        <w:rPr>
-          <w:rFonts w:ascii="Consolas" w:hAnsi="Consolas"/>
-          <w:sz w:val="20"/>
-          <w:szCs w:val="20"/>
-        </w:rPr>
-        <w:t>ti</w:t>
-      </w:r>
-      <w:proofErr w:type="spellEnd"/>
-      <w:r>
-        <w:rPr>
-          <w:rFonts w:ascii="Consolas" w:hAnsi="Consolas"/>
-          <w:sz w:val="20"/>
-          <w:szCs w:val="20"/>
-        </w:rPr>
-        <w:t xml:space="preserve"> for each task</w:t>
+        <w:t>Compute wi/ti for each task</w:t>
       </w:r>
     </w:p>
     <w:p>
@@ -825,6 +789,12 @@
                   </w:rPr>
                   <m:t>i</m:t>
                 </m:r>
+                <m:r>
+                  <w:rPr>
+                    <w:rFonts w:ascii="Cambria Math" w:hAnsi="Cambria Math"/>
+                  </w:rPr>
+                  <m:t>+1</m:t>
+                </m:r>
               </m:sub>
             </m:sSub>
           </m:e>
@@ -1921,21 +1891,7 @@
         <w:rPr>
           <w:rFonts w:ascii="Cambria Math" w:hAnsi="Cambria Math"/>
         </w:rPr>
-        <w:t xml:space="preserve"> s</w:t>
-      </w:r>
-      <w:proofErr w:type="spellStart"/>
-      <w:r>
-        <w:rPr>
-          <w:rFonts w:ascii="Cambria Math" w:hAnsi="Cambria Math"/>
-        </w:rPr>
-        <w:t>atisfy</w:t>
-      </w:r>
-      <w:proofErr w:type="spellEnd"/>
-      <w:r>
-        <w:rPr>
-          <w:rFonts w:ascii="Cambria Math" w:hAnsi="Cambria Math"/>
-        </w:rPr>
-        <w:t xml:space="preserve"> the above property and let </w:t>
+        <w:t xml:space="preserve"> satisfy the above property and let </w:t>
       </w:r>
       <m:oMath>
         <m:r>
@@ -2070,21 +2026,7 @@
         <w:rPr>
           <w:rFonts w:ascii="Cambria Math" w:hAnsi="Cambria Math"/>
         </w:rPr>
-        <w:t xml:space="preserve"> creates 4 </w:t>
-      </w:r>
-      <w:proofErr w:type="spellStart"/>
-      <w:r>
-        <w:rPr>
-          <w:rFonts w:ascii="Cambria Math" w:hAnsi="Cambria Math"/>
-        </w:rPr>
-        <w:t>subgrids</w:t>
-      </w:r>
-      <w:proofErr w:type="spellEnd"/>
-      <w:r>
-        <w:rPr>
-          <w:rFonts w:ascii="Cambria Math" w:hAnsi="Cambria Math"/>
-        </w:rPr>
-        <w:t xml:space="preserve">. Let </w:t>
+        <w:t xml:space="preserve"> creates 4 subgrids. Let </w:t>
       </w:r>
       <m:oMath>
         <m:r>
@@ -2347,21 +2289,7 @@
         <w:rPr>
           <w:rFonts w:ascii="Cambria Math" w:hAnsi="Cambria Math"/>
         </w:rPr>
-        <w:t xml:space="preserve"> is the s</w:t>
-      </w:r>
-      <w:proofErr w:type="spellStart"/>
-      <w:r>
-        <w:rPr>
-          <w:rFonts w:ascii="Cambria Math" w:hAnsi="Cambria Math"/>
-        </w:rPr>
-        <w:t>mallest</w:t>
-      </w:r>
-      <w:proofErr w:type="spellEnd"/>
-      <w:r>
-        <w:rPr>
-          <w:rFonts w:ascii="Cambria Math" w:hAnsi="Cambria Math"/>
-        </w:rPr>
-        <w:t>). In the second case</w:t>
+        <w:t xml:space="preserve"> is the smallest). In the second case</w:t>
       </w:r>
       <w:r>
         <w:rPr>
@@ -2415,21 +2343,7 @@
         <w:rPr>
           <w:rFonts w:ascii="Cambria Math" w:hAnsi="Cambria Math"/>
         </w:rPr>
-        <w:t xml:space="preserve"> as the </w:t>
-      </w:r>
-      <w:proofErr w:type="spellStart"/>
-      <w:r>
-        <w:rPr>
-          <w:rFonts w:ascii="Cambria Math" w:hAnsi="Cambria Math"/>
-        </w:rPr>
-        <w:t>subgrid</w:t>
-      </w:r>
-      <w:proofErr w:type="spellEnd"/>
-      <w:r>
-        <w:rPr>
-          <w:rFonts w:ascii="Cambria Math" w:hAnsi="Cambria Math"/>
-        </w:rPr>
-        <w:t xml:space="preserve"> with u and the parts of </w:t>
+        <w:t xml:space="preserve"> as the subgrid with u and the parts of </w:t>
       </w:r>
       <m:oMath>
         <m:r>
@@ -2673,21 +2587,7 @@
         <w:rPr>
           <w:rFonts w:ascii="Cambria Math" w:hAnsi="Cambria Math"/>
         </w:rPr>
-        <w:t xml:space="preserve"> has the pr</w:t>
-      </w:r>
-      <w:proofErr w:type="spellStart"/>
-      <w:r>
-        <w:rPr>
-          <w:rFonts w:ascii="Cambria Math" w:hAnsi="Cambria Math"/>
-        </w:rPr>
-        <w:t>operty</w:t>
-      </w:r>
-      <w:proofErr w:type="spellEnd"/>
-      <w:r>
-        <w:rPr>
-          <w:rFonts w:ascii="Cambria Math" w:hAnsi="Cambria Math"/>
-        </w:rPr>
-        <w:t xml:space="preserve"> described above, and the algorithm can be run recursively. </w:t>
+        <w:t xml:space="preserve"> has the property described above, and the algorithm can be run recursively. </w:t>
       </w:r>
     </w:p>
     <w:p>
@@ -2766,28 +2666,20 @@
         <w:rPr>
           <w:rFonts w:ascii="Cambria Math" w:eastAsiaTheme="minorEastAsia" w:hAnsi="Cambria Math"/>
         </w:rPr>
-        <w:t xml:space="preserve"> by half in each iteration but </w:t>
-      </w:r>
-      <w:bookmarkStart w:id="0" w:name="_GoBack"/>
-      <w:bookmarkEnd w:id="0"/>
+        <w:t xml:space="preserve"> by half in each iteration but goes through the entire </w:t>
+      </w:r>
+      <m:oMath>
+        <m:r>
+          <w:rPr>
+            <w:rFonts w:ascii="Cambria Math" w:eastAsiaTheme="minorEastAsia" w:hAnsi="Cambria Math"/>
+          </w:rPr>
+          <m:t>G'</m:t>
+        </m:r>
+      </m:oMath>
       <w:r>
         <w:rPr>
           <w:rFonts w:ascii="Cambria Math" w:eastAsiaTheme="minorEastAsia" w:hAnsi="Cambria Math"/>
         </w:rPr>
-        <w:t xml:space="preserve">goes through the entire </w:t>
-      </w:r>
-      <m:oMath>
-        <m:r>
-          <w:rPr>
-            <w:rFonts w:ascii="Cambria Math" w:eastAsiaTheme="minorEastAsia" w:hAnsi="Cambria Math"/>
-          </w:rPr>
-          <m:t>G'</m:t>
-        </m:r>
-      </m:oMath>
-      <w:r>
-        <w:rPr>
-          <w:rFonts w:ascii="Cambria Math" w:eastAsiaTheme="minorEastAsia" w:hAnsi="Cambria Math"/>
-        </w:rPr>
         <w:t xml:space="preserve"> in doing so.</w:t>
       </w:r>
       <w:r>
@@ -3014,43 +2906,7 @@
           <w:sz w:val="20"/>
           <w:szCs w:val="20"/>
         </w:rPr>
-        <w:t xml:space="preserve">if mid &lt; high and </w:t>
-      </w:r>
-      <w:proofErr w:type="spellStart"/>
-      <w:r>
-        <w:rPr>
-          <w:rFonts w:ascii="Consolas" w:hAnsi="Consolas"/>
-          <w:sz w:val="20"/>
-          <w:szCs w:val="20"/>
-        </w:rPr>
-        <w:t>arr</w:t>
-      </w:r>
-      <w:proofErr w:type="spellEnd"/>
-      <w:r>
-        <w:rPr>
-          <w:rFonts w:ascii="Consolas" w:hAnsi="Consolas"/>
-          <w:sz w:val="20"/>
-          <w:szCs w:val="20"/>
-        </w:rPr>
-        <w:t xml:space="preserve">[mid+1] &lt; </w:t>
-      </w:r>
-      <w:proofErr w:type="spellStart"/>
-      <w:r>
-        <w:rPr>
-          <w:rFonts w:ascii="Consolas" w:hAnsi="Consolas"/>
-          <w:sz w:val="20"/>
-          <w:szCs w:val="20"/>
-        </w:rPr>
-        <w:t>arr</w:t>
-      </w:r>
-      <w:proofErr w:type="spellEnd"/>
-      <w:r>
-        <w:rPr>
-          <w:rFonts w:ascii="Consolas" w:hAnsi="Consolas"/>
-          <w:sz w:val="20"/>
-          <w:szCs w:val="20"/>
-        </w:rPr>
-        <w:t>[mid]</w:t>
+        <w:t>if mid &lt; high and arr[mid+1] &lt; arr[mid]</w:t>
       </w:r>
     </w:p>
     <w:p>
@@ -3086,43 +2942,7 @@
           <w:sz w:val="20"/>
           <w:szCs w:val="20"/>
         </w:rPr>
-        <w:t xml:space="preserve">if mid &gt; low and </w:t>
-      </w:r>
-      <w:proofErr w:type="spellStart"/>
-      <w:r>
-        <w:rPr>
-          <w:rFonts w:ascii="Consolas" w:hAnsi="Consolas"/>
-          <w:sz w:val="20"/>
-          <w:szCs w:val="20"/>
-        </w:rPr>
-        <w:t>arr</w:t>
-      </w:r>
-      <w:proofErr w:type="spellEnd"/>
-      <w:r>
-        <w:rPr>
-          <w:rFonts w:ascii="Consolas" w:hAnsi="Consolas"/>
-          <w:sz w:val="20"/>
-          <w:szCs w:val="20"/>
-        </w:rPr>
-        <w:t xml:space="preserve">[mid] &lt; </w:t>
-      </w:r>
-      <w:proofErr w:type="spellStart"/>
-      <w:r>
-        <w:rPr>
-          <w:rFonts w:ascii="Consolas" w:hAnsi="Consolas"/>
-          <w:sz w:val="20"/>
-          <w:szCs w:val="20"/>
-        </w:rPr>
-        <w:t>arr</w:t>
-      </w:r>
-      <w:proofErr w:type="spellEnd"/>
-      <w:r>
-        <w:rPr>
-          <w:rFonts w:ascii="Consolas" w:hAnsi="Consolas"/>
-          <w:sz w:val="20"/>
-          <w:szCs w:val="20"/>
-        </w:rPr>
-        <w:t>[mid - 1]</w:t>
+        <w:t>if mid &gt; low and arr[mid] &lt; arr[mid - 1]</w:t>
       </w:r>
     </w:p>
     <w:p>
@@ -3158,43 +2978,7 @@
           <w:sz w:val="20"/>
           <w:szCs w:val="20"/>
         </w:rPr>
-        <w:t xml:space="preserve">if </w:t>
-      </w:r>
-      <w:proofErr w:type="spellStart"/>
-      <w:r>
-        <w:rPr>
-          <w:rFonts w:ascii="Consolas" w:hAnsi="Consolas"/>
-          <w:sz w:val="20"/>
-          <w:szCs w:val="20"/>
-        </w:rPr>
-        <w:t>arr</w:t>
-      </w:r>
-      <w:proofErr w:type="spellEnd"/>
-      <w:r>
-        <w:rPr>
-          <w:rFonts w:ascii="Consolas" w:hAnsi="Consolas"/>
-          <w:sz w:val="20"/>
-          <w:szCs w:val="20"/>
-        </w:rPr>
-        <w:t xml:space="preserve">[high] &gt; </w:t>
-      </w:r>
-      <w:proofErr w:type="spellStart"/>
-      <w:r>
-        <w:rPr>
-          <w:rFonts w:ascii="Consolas" w:hAnsi="Consolas"/>
-          <w:sz w:val="20"/>
-          <w:szCs w:val="20"/>
-        </w:rPr>
-        <w:t>arr</w:t>
-      </w:r>
-      <w:proofErr w:type="spellEnd"/>
-      <w:r>
-        <w:rPr>
-          <w:rFonts w:ascii="Consolas" w:hAnsi="Consolas"/>
-          <w:sz w:val="20"/>
-          <w:szCs w:val="20"/>
-        </w:rPr>
-        <w:t>[mid]</w:t>
+        <w:t>if arr[high] &gt; arr[mid]</w:t>
       </w:r>
     </w:p>
     <w:p>
@@ -3212,43 +2996,7 @@
           <w:sz w:val="20"/>
           <w:szCs w:val="20"/>
         </w:rPr>
-        <w:t xml:space="preserve">    return </w:t>
-      </w:r>
-      <w:proofErr w:type="spellStart"/>
-      <w:r>
-        <w:rPr>
-          <w:rFonts w:ascii="Consolas" w:hAnsi="Consolas"/>
-          <w:sz w:val="20"/>
-          <w:szCs w:val="20"/>
-        </w:rPr>
-        <w:t>findK</w:t>
-      </w:r>
-      <w:proofErr w:type="spellEnd"/>
-      <w:r>
-        <w:rPr>
-          <w:rFonts w:ascii="Consolas" w:hAnsi="Consolas"/>
-          <w:sz w:val="20"/>
-          <w:szCs w:val="20"/>
-        </w:rPr>
-        <w:t>(</w:t>
-      </w:r>
-      <w:proofErr w:type="spellStart"/>
-      <w:r>
-        <w:rPr>
-          <w:rFonts w:ascii="Consolas" w:hAnsi="Consolas"/>
-          <w:sz w:val="20"/>
-          <w:szCs w:val="20"/>
-        </w:rPr>
-        <w:t>arr</w:t>
-      </w:r>
-      <w:proofErr w:type="spellEnd"/>
-      <w:r>
-        <w:rPr>
-          <w:rFonts w:ascii="Consolas" w:hAnsi="Consolas"/>
-          <w:sz w:val="20"/>
-          <w:szCs w:val="20"/>
-        </w:rPr>
-        <w:t xml:space="preserve">, low, mid - 1) </w:t>
+        <w:t xml:space="preserve">    return findK(arr, low, mid - 1) </w:t>
       </w:r>
     </w:p>
     <w:p>
@@ -3266,43 +3014,7 @@
           <w:sz w:val="20"/>
           <w:szCs w:val="20"/>
         </w:rPr>
-        <w:t xml:space="preserve">return </w:t>
-      </w:r>
-      <w:proofErr w:type="spellStart"/>
-      <w:r>
-        <w:rPr>
-          <w:rFonts w:ascii="Consolas" w:hAnsi="Consolas"/>
-          <w:sz w:val="20"/>
-          <w:szCs w:val="20"/>
-        </w:rPr>
-        <w:t>findK</w:t>
-      </w:r>
-      <w:proofErr w:type="spellEnd"/>
-      <w:r>
-        <w:rPr>
-          <w:rFonts w:ascii="Consolas" w:hAnsi="Consolas"/>
-          <w:sz w:val="20"/>
-          <w:szCs w:val="20"/>
-        </w:rPr>
-        <w:t>(</w:t>
-      </w:r>
-      <w:proofErr w:type="spellStart"/>
-      <w:r>
-        <w:rPr>
-          <w:rFonts w:ascii="Consolas" w:hAnsi="Consolas"/>
-          <w:sz w:val="20"/>
-          <w:szCs w:val="20"/>
-        </w:rPr>
-        <w:t>arr</w:t>
-      </w:r>
-      <w:proofErr w:type="spellEnd"/>
-      <w:r>
-        <w:rPr>
-          <w:rFonts w:ascii="Consolas" w:hAnsi="Consolas"/>
-          <w:sz w:val="20"/>
-          <w:szCs w:val="20"/>
-        </w:rPr>
-        <w:t>, mid + 1, high)</w:t>
+        <w:t>return findK(arr, mid + 1, high)</w:t>
       </w:r>
     </w:p>
     <w:p>
@@ -3546,21 +3258,7 @@
         <w:rPr>
           <w:rFonts w:ascii="Cambria Math" w:hAnsi="Cambria Math"/>
         </w:rPr>
-        <w:t xml:space="preserve">corresponding post </w:t>
-      </w:r>
-      <w:proofErr w:type="spellStart"/>
-      <w:r>
-        <w:rPr>
-          <w:rFonts w:ascii="Cambria Math" w:hAnsi="Cambria Math"/>
-        </w:rPr>
-        <w:t>heapify</w:t>
-      </w:r>
-      <w:proofErr w:type="spellEnd"/>
-      <w:r>
-        <w:rPr>
-          <w:rFonts w:ascii="Cambria Math" w:hAnsi="Cambria Math"/>
-        </w:rPr>
-        <w:t xml:space="preserve"> process). Analyze the time complexity of your</w:t>
+        <w:t>corresponding post heapify process). Analyze the time complexity of your</w:t>
       </w:r>
       <w:r>
         <w:rPr>
@@ -3641,25 +3339,7 @@
           <w:sz w:val="20"/>
           <w:szCs w:val="20"/>
         </w:rPr>
-        <w:t xml:space="preserve">Keep track of </w:t>
-      </w:r>
-      <w:proofErr w:type="spellStart"/>
-      <w:r>
-        <w:rPr>
-          <w:rFonts w:ascii="Consolas" w:hAnsi="Consolas"/>
-          <w:sz w:val="20"/>
-          <w:szCs w:val="20"/>
-        </w:rPr>
-        <w:t>idx</w:t>
-      </w:r>
-      <w:proofErr w:type="spellEnd"/>
-      <w:r>
-        <w:rPr>
-          <w:rFonts w:ascii="Consolas" w:hAnsi="Consolas"/>
-          <w:sz w:val="20"/>
-          <w:szCs w:val="20"/>
-        </w:rPr>
-        <w:t xml:space="preserve"> of min</w:t>
+        <w:t>Keep track of idx of min</w:t>
       </w:r>
     </w:p>
     <w:p>
@@ -3739,18 +3419,8 @@
           <w:sz w:val="20"/>
           <w:szCs w:val="20"/>
         </w:rPr>
-        <w:t xml:space="preserve">Update </w:t>
-      </w:r>
-      <w:proofErr w:type="spellStart"/>
-      <w:r>
-        <w:rPr>
-          <w:rFonts w:ascii="Consolas" w:hAnsi="Consolas"/>
-          <w:sz w:val="20"/>
-          <w:szCs w:val="20"/>
-        </w:rPr>
-        <w:t>idx</w:t>
-      </w:r>
-      <w:proofErr w:type="spellEnd"/>
+        <w:t>Update idx</w:t>
+      </w:r>
     </w:p>
     <w:p>
       <w:pPr>
@@ -3767,25 +3437,7 @@
           <w:szCs w:val="20"/>
         </w:rPr>
         <w:tab/>
-        <w:t xml:space="preserve">Remove the element at </w:t>
-      </w:r>
-      <w:proofErr w:type="spellStart"/>
-      <w:r>
-        <w:rPr>
-          <w:rFonts w:ascii="Consolas" w:hAnsi="Consolas"/>
-          <w:sz w:val="20"/>
-          <w:szCs w:val="20"/>
-        </w:rPr>
-        <w:t>idx</w:t>
-      </w:r>
-      <w:proofErr w:type="spellEnd"/>
-      <w:r>
-        <w:rPr>
-          <w:rFonts w:ascii="Consolas" w:hAnsi="Consolas"/>
-          <w:sz w:val="20"/>
-          <w:szCs w:val="20"/>
-        </w:rPr>
-        <w:t xml:space="preserve"> from the heap</w:t>
+        <w:t>Remove the element at idx from the heap</w:t>
       </w:r>
     </w:p>
     <w:p>
@@ -3815,7 +3467,6 @@
           <w:szCs w:val="20"/>
         </w:rPr>
       </w:pPr>
-      <w:proofErr w:type="spellStart"/>
       <w:r>
         <w:rPr>
           <w:rFonts w:ascii="Consolas" w:hAnsi="Consolas"/>
@@ -3824,7 +3475,6 @@
         </w:rPr>
         <w:t>Heapify</w:t>
       </w:r>
-      <w:proofErr w:type="spellEnd"/>
       <w:r>
         <w:rPr>
           <w:rFonts w:ascii="Consolas" w:hAnsi="Consolas"/>
@@ -3906,21 +3556,7 @@
         <w:rPr>
           <w:rFonts w:ascii="Cambria Math" w:hAnsi="Cambria Math"/>
         </w:rPr>
-        <w:t xml:space="preserve"> to re </w:t>
-      </w:r>
-      <w:proofErr w:type="spellStart"/>
-      <w:r>
-        <w:rPr>
-          <w:rFonts w:ascii="Cambria Math" w:hAnsi="Cambria Math"/>
-        </w:rPr>
-        <w:t>heapify</w:t>
-      </w:r>
-      <w:proofErr w:type="spellEnd"/>
-      <w:r>
-        <w:rPr>
-          <w:rFonts w:ascii="Cambria Math" w:hAnsi="Cambria Math"/>
-        </w:rPr>
-        <w:t xml:space="preserve"> after removing. The since </w:t>
+        <w:t xml:space="preserve"> to re heapify after removing. The since </w:t>
       </w:r>
       <m:oMath>
         <m:r>
@@ -4034,7 +3670,6 @@
           <w:szCs w:val="20"/>
         </w:rPr>
       </w:pPr>
-      <w:proofErr w:type="spellStart"/>
       <w:r>
         <w:rPr>
           <w:rFonts w:ascii="Consolas" w:hAnsi="Consolas"/>
@@ -4043,7 +3678,6 @@
         </w:rPr>
         <w:t>Heapify</w:t>
       </w:r>
-      <w:proofErr w:type="spellEnd"/>
       <w:r>
         <w:rPr>
           <w:rFonts w:ascii="Consolas" w:hAnsi="Consolas"/>
@@ -4077,21 +3711,7 @@
         <w:rPr>
           <w:rFonts w:ascii="Cambria Math" w:hAnsi="Cambria Math"/>
         </w:rPr>
-        <w:t xml:space="preserve"> Then we must </w:t>
-      </w:r>
-      <w:proofErr w:type="spellStart"/>
-      <w:r>
-        <w:rPr>
-          <w:rFonts w:ascii="Cambria Math" w:hAnsi="Cambria Math"/>
-        </w:rPr>
-        <w:t>reheapify</w:t>
-      </w:r>
-      <w:proofErr w:type="spellEnd"/>
-      <w:r>
-        <w:rPr>
-          <w:rFonts w:ascii="Cambria Math" w:hAnsi="Cambria Math"/>
-        </w:rPr>
-        <w:t xml:space="preserve">, which takes </w:t>
+        <w:t xml:space="preserve"> Then we must reheapify, which takes </w:t>
       </w:r>
       <m:oMath>
         <m:r>
@@ -4180,8 +3800,7 @@
         </w:rPr>
         <w:tab/>
       </w:r>
-      <w:bookmarkStart w:id="1" w:name="_Hlk23088205"/>
-      <w:proofErr w:type="spellStart"/>
+      <w:bookmarkStart w:id="0" w:name="_Hlk23088205"/>
       <w:r>
         <w:rPr>
           <w:rFonts w:ascii="Consolas" w:hAnsi="Consolas"/>
@@ -4190,8 +3809,15 @@
         </w:rPr>
         <w:t>Heapify</w:t>
       </w:r>
-      <w:bookmarkEnd w:id="1"/>
-      <w:proofErr w:type="spellEnd"/>
+      <w:bookmarkEnd w:id="0"/>
+      <w:r>
+        <w:rPr>
+          <w:rFonts w:ascii="Consolas" w:hAnsi="Consolas"/>
+          <w:sz w:val="20"/>
+          <w:szCs w:val="20"/>
+        </w:rPr>
+        <w:t xml:space="preserve"> (see below)</w:t>
+      </w:r>
     </w:p>
     <w:p>
       <w:pPr>
@@ -4223,21 +3849,7 @@
         <w:rPr>
           <w:rFonts w:ascii="Cambria Math" w:hAnsi="Cambria Math"/>
         </w:rPr>
-        <w:t xml:space="preserve">, and the </w:t>
-      </w:r>
-      <w:proofErr w:type="spellStart"/>
-      <w:r>
-        <w:rPr>
-          <w:rFonts w:ascii="Cambria Math" w:hAnsi="Cambria Math"/>
-        </w:rPr>
-        <w:t>heapify</w:t>
-      </w:r>
-      <w:proofErr w:type="spellEnd"/>
-      <w:r>
-        <w:rPr>
-          <w:rFonts w:ascii="Cambria Math" w:hAnsi="Cambria Math"/>
-        </w:rPr>
-        <w:t xml:space="preserve"> step takes time </w:t>
+        <w:t xml:space="preserve">, and the heapify step takes time </w:t>
       </w:r>
       <m:oMath>
         <m:r>
@@ -4371,6 +3983,191 @@
     </w:p>
     <w:p>
       <w:pPr>
+        <w:ind w:firstLine="720"/>
+        <w:rPr>
+          <w:rFonts w:ascii="Consolas" w:hAnsi="Consolas"/>
+          <w:sz w:val="20"/>
+          <w:szCs w:val="20"/>
+        </w:rPr>
+      </w:pPr>
+      <w:r>
+        <w:rPr>
+          <w:rFonts w:ascii="Consolas" w:hAnsi="Consolas"/>
+          <w:sz w:val="20"/>
+          <w:szCs w:val="20"/>
+        </w:rPr>
+        <w:t>Set last value in heap to the new number</w:t>
+      </w:r>
+    </w:p>
+    <w:p>
+      <w:pPr>
+        <w:rPr>
+          <w:rFonts w:ascii="Consolas" w:hAnsi="Consolas"/>
+          <w:sz w:val="20"/>
+          <w:szCs w:val="20"/>
+        </w:rPr>
+      </w:pPr>
+      <w:r>
+        <w:rPr>
+          <w:rFonts w:ascii="Consolas" w:hAnsi="Consolas"/>
+          <w:sz w:val="20"/>
+          <w:szCs w:val="20"/>
+        </w:rPr>
+        <w:tab/>
+        <w:t>Heapify</w:t>
+      </w:r>
+    </w:p>
+    <w:p>
+      <w:pPr>
+        <w:rPr>
+          <w:rFonts w:ascii="Cambria Math" w:hAnsi="Cambria Math"/>
+        </w:rPr>
+      </w:pPr>
+      <w:r>
+        <w:rPr>
+          <w:rFonts w:ascii="Cambria Math" w:hAnsi="Cambria Math"/>
+        </w:rPr>
+        <w:t xml:space="preserve">This algorithm runs in time </w:t>
+      </w:r>
+      <m:oMath>
+        <m:r>
+          <w:rPr>
+            <w:rFonts w:ascii="Cambria Math" w:hAnsi="Cambria Math"/>
+          </w:rPr>
+          <m:t>O(</m:t>
+        </m:r>
+        <m:r>
+          <w:rPr>
+            <w:rFonts w:ascii="Cambria Math" w:hAnsi="Cambria Math"/>
+          </w:rPr>
+          <m:t>n</m:t>
+        </m:r>
+        <m:r>
+          <w:rPr>
+            <w:rFonts w:ascii="Cambria Math" w:hAnsi="Cambria Math"/>
+          </w:rPr>
+          <m:t>).</m:t>
+        </m:r>
+      </m:oMath>
+      <w:r>
+        <w:rPr>
+          <w:rFonts w:ascii="Cambria Math" w:hAnsi="Cambria Math"/>
+        </w:rPr>
+        <w:t xml:space="preserve"> It </w:t>
+      </w:r>
+      <w:r>
+        <w:rPr>
+          <w:rFonts w:ascii="Cambria Math" w:hAnsi="Cambria Math"/>
+        </w:rPr>
+        <w:t xml:space="preserve">takes </w:t>
+      </w:r>
+      <m:oMath>
+        <m:r>
+          <w:rPr>
+            <w:rFonts w:ascii="Cambria Math" w:hAnsi="Cambria Math"/>
+          </w:rPr>
+          <m:t>O(</m:t>
+        </m:r>
+        <m:r>
+          <w:rPr>
+            <w:rFonts w:ascii="Cambria Math" w:hAnsi="Cambria Math"/>
+          </w:rPr>
+          <m:t>n</m:t>
+        </m:r>
+        <m:r>
+          <w:rPr>
+            <w:rFonts w:ascii="Cambria Math" w:hAnsi="Cambria Math"/>
+          </w:rPr>
+          <m:t>)</m:t>
+        </m:r>
+      </m:oMath>
+      <w:r>
+        <w:rPr>
+          <w:rFonts w:ascii="Cambria Math" w:hAnsi="Cambria Math"/>
+        </w:rPr>
+        <w:t xml:space="preserve"> to find a particular value in the heap since it can be </w:t>
+      </w:r>
+      <w:r>
+        <w:rPr>
+          <w:rFonts w:ascii="Cambria Math" w:hAnsi="Cambria Math"/>
+        </w:rPr>
+        <w:t>anywhere,</w:t>
+      </w:r>
+      <w:r>
+        <w:rPr>
+          <w:rFonts w:ascii="Cambria Math" w:hAnsi="Cambria Math"/>
+        </w:rPr>
+        <w:t xml:space="preserve"> and we must traverse the entire heap to find it. Removing takes constant time, </w:t>
+      </w:r>
+      <w:r>
+        <w:rPr>
+          <w:rFonts w:ascii="Cambria Math" w:hAnsi="Cambria Math"/>
+        </w:rPr>
+        <w:t xml:space="preserve">adding the new number takes constant time, </w:t>
+      </w:r>
+      <w:r>
+        <w:rPr>
+          <w:rFonts w:ascii="Cambria Math" w:hAnsi="Cambria Math"/>
+        </w:rPr>
+        <w:t xml:space="preserve">and the </w:t>
+      </w:r>
+      <w:r>
+        <w:rPr>
+          <w:rFonts w:ascii="Cambria Math" w:hAnsi="Cambria Math"/>
+        </w:rPr>
+        <w:t xml:space="preserve">heapify step takes time </w:t>
+      </w:r>
+      <m:oMath>
+        <m:r>
+          <w:rPr>
+            <w:rFonts w:ascii="Cambria Math" w:hAnsi="Cambria Math"/>
+          </w:rPr>
+          <m:t>O(log(n))</m:t>
+        </m:r>
+      </m:oMath>
+      <w:r>
+        <w:rPr>
+          <w:rFonts w:ascii="Cambria Math" w:hAnsi="Cambria Math"/>
+        </w:rPr>
+        <w:t>.</w:t>
+      </w:r>
+      <w:bookmarkStart w:id="1" w:name="_GoBack"/>
+      <w:bookmarkEnd w:id="1"/>
+      <w:r>
+        <w:rPr>
+          <w:rFonts w:ascii="Cambria Math" w:hAnsi="Cambria Math"/>
+        </w:rPr>
+        <w:t xml:space="preserve"> </w:t>
+      </w:r>
+    </w:p>
+    <w:p>
+      <w:pPr>
+        <w:rPr>
+          <w:rFonts w:ascii="Cambria Math" w:hAnsi="Cambria Math"/>
+        </w:rPr>
+      </w:pPr>
+    </w:p>
+    <w:p>
+      <w:pPr>
+        <w:rPr>
+          <w:rFonts w:ascii="Cambria Math" w:hAnsi="Cambria Math"/>
+        </w:rPr>
+      </w:pPr>
+      <w:r>
+        <w:rPr>
+          <w:rFonts w:ascii="Cambria Math" w:hAnsi="Cambria Math"/>
+        </w:rPr>
+        <w:t>Heapify</w:t>
+      </w:r>
+      <w:r>
+        <w:rPr>
+          <w:rFonts w:ascii="Cambria Math" w:hAnsi="Cambria Math"/>
+        </w:rPr>
+        <w:t>:</w:t>
+      </w:r>
+    </w:p>
+    <w:p>
+      <w:pPr>
         <w:ind w:left="720"/>
         <w:rPr>
           <w:rFonts w:ascii="Consolas" w:hAnsi="Consolas"/>
@@ -4384,7 +4181,7 @@
           <w:sz w:val="20"/>
           <w:szCs w:val="20"/>
         </w:rPr>
-        <w:t>Decrease heap's size by 1</w:t>
+        <w:t>Sift down root's value. Sifting is done as following:</w:t>
       </w:r>
     </w:p>
     <w:p>
@@ -4396,200 +4193,21 @@
           <w:szCs w:val="20"/>
         </w:rPr>
       </w:pPr>
-      <w:proofErr w:type="spellStart"/>
-      <w:r>
-        <w:rPr>
-          <w:rFonts w:ascii="Consolas" w:hAnsi="Consolas"/>
-          <w:sz w:val="20"/>
-          <w:szCs w:val="20"/>
-        </w:rPr>
-        <w:t>Heapify</w:t>
-      </w:r>
-      <w:proofErr w:type="spellEnd"/>
-      <w:r>
-        <w:rPr>
-          <w:rFonts w:ascii="Consolas" w:hAnsi="Consolas"/>
-          <w:sz w:val="20"/>
-          <w:szCs w:val="20"/>
-        </w:rPr>
-        <w:t xml:space="preserve"> (see below)</w:t>
-      </w:r>
-    </w:p>
-    <w:p>
-      <w:pPr>
-        <w:rPr>
-          <w:rFonts w:ascii="Cambria Math" w:hAnsi="Cambria Math"/>
-        </w:rPr>
-      </w:pPr>
-      <w:r>
-        <w:rPr>
-          <w:rFonts w:ascii="Cambria Math" w:hAnsi="Cambria Math"/>
-        </w:rPr>
-        <w:t xml:space="preserve">This algorithm runs in time </w:t>
-      </w:r>
-      <m:oMath>
-        <m:r>
-          <w:rPr>
-            <w:rFonts w:ascii="Cambria Math" w:hAnsi="Cambria Math"/>
-          </w:rPr>
-          <m:t>O(</m:t>
-        </m:r>
-        <m:r>
-          <w:rPr>
-            <w:rFonts w:ascii="Cambria Math" w:hAnsi="Cambria Math"/>
-          </w:rPr>
-          <m:t>n</m:t>
-        </m:r>
-        <m:r>
-          <w:rPr>
-            <w:rFonts w:ascii="Cambria Math" w:hAnsi="Cambria Math"/>
-          </w:rPr>
-          <m:t>).</m:t>
-        </m:r>
-      </m:oMath>
-      <w:r>
-        <w:rPr>
-          <w:rFonts w:ascii="Cambria Math" w:hAnsi="Cambria Math"/>
-        </w:rPr>
-        <w:t xml:space="preserve"> It </w:t>
-      </w:r>
-      <w:r>
-        <w:rPr>
-          <w:rFonts w:ascii="Cambria Math" w:hAnsi="Cambria Math"/>
-        </w:rPr>
-        <w:t xml:space="preserve">takes </w:t>
-      </w:r>
-      <m:oMath>
-        <m:r>
-          <w:rPr>
-            <w:rFonts w:ascii="Cambria Math" w:hAnsi="Cambria Math"/>
-          </w:rPr>
-          <m:t>O(</m:t>
-        </m:r>
-        <m:r>
-          <w:rPr>
-            <w:rFonts w:ascii="Cambria Math" w:hAnsi="Cambria Math"/>
-          </w:rPr>
-          <m:t>n</m:t>
-        </m:r>
-        <m:r>
-          <w:rPr>
-            <w:rFonts w:ascii="Cambria Math" w:hAnsi="Cambria Math"/>
-          </w:rPr>
-          <m:t>)</m:t>
-        </m:r>
-      </m:oMath>
-      <w:r>
-        <w:rPr>
-          <w:rFonts w:ascii="Cambria Math" w:hAnsi="Cambria Math"/>
-        </w:rPr>
-        <w:t xml:space="preserve"> to find a particular value in the heap since it can be </w:t>
-      </w:r>
-      <w:r>
-        <w:rPr>
-          <w:rFonts w:ascii="Cambria Math" w:hAnsi="Cambria Math"/>
-        </w:rPr>
-        <w:t>anywhere,</w:t>
-      </w:r>
-      <w:r>
-        <w:rPr>
-          <w:rFonts w:ascii="Cambria Math" w:hAnsi="Cambria Math"/>
-        </w:rPr>
-        <w:t xml:space="preserve"> and we must traverse the entire heap to find it. Removing takes constant time, and the </w:t>
-      </w:r>
-      <w:proofErr w:type="spellStart"/>
-      <w:r>
-        <w:rPr>
-          <w:rFonts w:ascii="Cambria Math" w:hAnsi="Cambria Math"/>
-        </w:rPr>
-        <w:t>heapify</w:t>
-      </w:r>
-      <w:proofErr w:type="spellEnd"/>
-      <w:r>
-        <w:rPr>
-          <w:rFonts w:ascii="Cambria Math" w:hAnsi="Cambria Math"/>
-        </w:rPr>
-        <w:t xml:space="preserve"> step takes time </w:t>
-      </w:r>
-      <m:oMath>
-        <m:r>
-          <w:rPr>
-            <w:rFonts w:ascii="Cambria Math" w:hAnsi="Cambria Math"/>
-          </w:rPr>
-          <m:t>O(log(n</m:t>
-        </m:r>
-        <m:r>
-          <w:rPr>
-            <w:rFonts w:ascii="Cambria Math" w:hAnsi="Cambria Math"/>
-          </w:rPr>
-          <m:t>-</m:t>
-        </m:r>
-        <m:r>
-          <w:rPr>
-            <w:rFonts w:ascii="Cambria Math" w:hAnsi="Cambria Math"/>
-          </w:rPr>
-          <m:t>1))</m:t>
-        </m:r>
-      </m:oMath>
-      <w:r>
-        <w:rPr>
-          <w:rFonts w:ascii="Cambria Math" w:hAnsi="Cambria Math"/>
-        </w:rPr>
-        <w:t xml:space="preserve">, but we call </w:t>
-      </w:r>
-      <w:r>
-        <w:rPr>
-          <w:rFonts w:ascii="Cambria Math" w:hAnsi="Cambria Math"/>
-        </w:rPr>
-        <w:t>step</w:t>
-      </w:r>
-      <w:r>
-        <w:rPr>
-          <w:rFonts w:ascii="Cambria Math" w:hAnsi="Cambria Math"/>
-        </w:rPr>
-        <w:t xml:space="preserve"> </w:t>
-      </w:r>
-      <m:oMath>
-        <m:r>
-          <w:rPr>
-            <w:rFonts w:ascii="Cambria Math" w:hAnsi="Cambria Math"/>
-          </w:rPr>
-          <m:t>O(logn).</m:t>
-        </m:r>
-      </m:oMath>
-      <w:r>
-        <w:rPr>
-          <w:rFonts w:ascii="Cambria Math" w:hAnsi="Cambria Math"/>
-        </w:rPr>
-        <w:t xml:space="preserve"> </w:t>
-      </w:r>
-    </w:p>
-    <w:p>
-      <w:pPr>
-        <w:rPr>
-          <w:rFonts w:ascii="Cambria Math" w:hAnsi="Cambria Math"/>
-        </w:rPr>
-      </w:pPr>
-    </w:p>
-    <w:p>
-      <w:pPr>
-        <w:rPr>
-          <w:rFonts w:ascii="Cambria Math" w:hAnsi="Cambria Math"/>
-        </w:rPr>
-      </w:pPr>
-      <w:proofErr w:type="spellStart"/>
-      <w:r>
-        <w:rPr>
-          <w:rFonts w:ascii="Cambria Math" w:hAnsi="Cambria Math"/>
-        </w:rPr>
-        <w:t>Heapify</w:t>
-      </w:r>
-      <w:proofErr w:type="spellEnd"/>
-      <w:r>
-        <w:rPr>
-          <w:rFonts w:ascii="Cambria Math" w:hAnsi="Cambria Math"/>
-        </w:rPr>
-        <w:t>:</w:t>
+      <w:r>
+        <w:rPr>
+          <w:rFonts w:ascii="Consolas" w:hAnsi="Consolas"/>
+          <w:sz w:val="20"/>
+          <w:szCs w:val="20"/>
+        </w:rPr>
+        <w:t>I</w:t>
+      </w:r>
+      <w:r>
+        <w:rPr>
+          <w:rFonts w:ascii="Consolas" w:hAnsi="Consolas"/>
+          <w:sz w:val="20"/>
+          <w:szCs w:val="20"/>
+        </w:rPr>
+        <w:t>f current node has no children, sifting is over;</w:t>
       </w:r>
     </w:p>
     <w:p>
@@ -4607,7 +4225,93 @@
           <w:sz w:val="20"/>
           <w:szCs w:val="20"/>
         </w:rPr>
-        <w:t>Sift down root's value. Sifting is done as following:</w:t>
+        <w:t>I</w:t>
+      </w:r>
+      <w:r>
+        <w:rPr>
+          <w:rFonts w:ascii="Consolas" w:hAnsi="Consolas"/>
+          <w:sz w:val="20"/>
+          <w:szCs w:val="20"/>
+        </w:rPr>
+        <w:t>f current node has one child</w:t>
+      </w:r>
+    </w:p>
+    <w:p>
+      <w:pPr>
+        <w:ind w:left="1440"/>
+        <w:rPr>
+          <w:rFonts w:ascii="Consolas" w:hAnsi="Consolas"/>
+          <w:sz w:val="20"/>
+          <w:szCs w:val="20"/>
+        </w:rPr>
+      </w:pPr>
+      <w:r>
+        <w:rPr>
+          <w:rFonts w:ascii="Consolas" w:hAnsi="Consolas"/>
+          <w:sz w:val="20"/>
+          <w:szCs w:val="20"/>
+        </w:rPr>
+        <w:t>I</w:t>
+      </w:r>
+      <w:r>
+        <w:rPr>
+          <w:rFonts w:ascii="Consolas" w:hAnsi="Consolas"/>
+          <w:sz w:val="20"/>
+          <w:szCs w:val="20"/>
+        </w:rPr>
+        <w:t>f heap property is broken</w:t>
+      </w:r>
+    </w:p>
+    <w:p>
+      <w:pPr>
+        <w:ind w:left="1440" w:firstLine="720"/>
+        <w:rPr>
+          <w:rFonts w:ascii="Consolas" w:hAnsi="Consolas"/>
+          <w:sz w:val="20"/>
+          <w:szCs w:val="20"/>
+        </w:rPr>
+      </w:pPr>
+      <w:r>
+        <w:rPr>
+          <w:rFonts w:ascii="Consolas" w:hAnsi="Consolas"/>
+          <w:sz w:val="20"/>
+          <w:szCs w:val="20"/>
+        </w:rPr>
+        <w:t>Swap</w:t>
+      </w:r>
+      <w:r>
+        <w:rPr>
+          <w:rFonts w:ascii="Consolas" w:hAnsi="Consolas"/>
+          <w:sz w:val="20"/>
+          <w:szCs w:val="20"/>
+        </w:rPr>
+        <w:t xml:space="preserve"> current node's value and child value</w:t>
+      </w:r>
+    </w:p>
+    <w:p>
+      <w:pPr>
+        <w:ind w:left="1440" w:firstLine="720"/>
+        <w:rPr>
+          <w:rFonts w:ascii="Consolas" w:hAnsi="Consolas"/>
+          <w:sz w:val="20"/>
+          <w:szCs w:val="20"/>
+        </w:rPr>
+      </w:pPr>
+      <w:r>
+        <w:rPr>
+          <w:rFonts w:ascii="Consolas" w:hAnsi="Consolas"/>
+          <w:sz w:val="20"/>
+          <w:szCs w:val="20"/>
+        </w:rPr>
+        <w:t>S</w:t>
+      </w:r>
+      <w:r>
+        <w:rPr>
+          <w:rFonts w:ascii="Consolas" w:hAnsi="Consolas"/>
+          <w:sz w:val="20"/>
+          <w:szCs w:val="20"/>
+        </w:rPr>
+        <w:t>ift down the child</w:t>
       </w:r>
     </w:p>
     <w:p>
@@ -4633,59 +4337,59 @@
           <w:sz w:val="20"/>
           <w:szCs w:val="20"/>
         </w:rPr>
-        <w:t>f current node has no children, sifting is over;</w:t>
-      </w:r>
-    </w:p>
-    <w:p>
-      <w:pPr>
-        <w:ind w:left="720"/>
-        <w:rPr>
-          <w:rFonts w:ascii="Consolas" w:hAnsi="Consolas"/>
-          <w:sz w:val="20"/>
-          <w:szCs w:val="20"/>
-        </w:rPr>
-      </w:pPr>
-      <w:r>
-        <w:rPr>
-          <w:rFonts w:ascii="Consolas" w:hAnsi="Consolas"/>
-          <w:sz w:val="20"/>
-          <w:szCs w:val="20"/>
-        </w:rPr>
-        <w:t>I</w:t>
-      </w:r>
-      <w:r>
-        <w:rPr>
-          <w:rFonts w:ascii="Consolas" w:hAnsi="Consolas"/>
-          <w:sz w:val="20"/>
-          <w:szCs w:val="20"/>
-        </w:rPr>
-        <w:t>f current node has one child</w:t>
-      </w:r>
-    </w:p>
-    <w:p>
-      <w:pPr>
-        <w:ind w:left="1440"/>
-        <w:rPr>
-          <w:rFonts w:ascii="Consolas" w:hAnsi="Consolas"/>
-          <w:sz w:val="20"/>
-          <w:szCs w:val="20"/>
-        </w:rPr>
-      </w:pPr>
-      <w:r>
-        <w:rPr>
-          <w:rFonts w:ascii="Consolas" w:hAnsi="Consolas"/>
-          <w:sz w:val="20"/>
-          <w:szCs w:val="20"/>
-        </w:rPr>
-        <w:t>I</w:t>
-      </w:r>
-      <w:r>
-        <w:rPr>
-          <w:rFonts w:ascii="Consolas" w:hAnsi="Consolas"/>
-          <w:sz w:val="20"/>
-          <w:szCs w:val="20"/>
-        </w:rPr>
-        <w:t>f heap property is broken</w:t>
+        <w:t>f current node has two childre</w:t>
+      </w:r>
+      <w:r>
+        <w:rPr>
+          <w:rFonts w:ascii="Consolas" w:hAnsi="Consolas"/>
+          <w:sz w:val="20"/>
+          <w:szCs w:val="20"/>
+        </w:rPr>
+        <w:t>n</w:t>
+      </w:r>
+    </w:p>
+    <w:p>
+      <w:pPr>
+        <w:ind w:left="720" w:firstLine="720"/>
+        <w:rPr>
+          <w:rFonts w:ascii="Consolas" w:hAnsi="Consolas"/>
+          <w:sz w:val="20"/>
+          <w:szCs w:val="20"/>
+        </w:rPr>
+      </w:pPr>
+      <w:r>
+        <w:rPr>
+          <w:rFonts w:ascii="Consolas" w:hAnsi="Consolas"/>
+          <w:sz w:val="20"/>
+          <w:szCs w:val="20"/>
+        </w:rPr>
+        <w:t>F</w:t>
+      </w:r>
+      <w:r>
+        <w:rPr>
+          <w:rFonts w:ascii="Consolas" w:hAnsi="Consolas"/>
+          <w:sz w:val="20"/>
+          <w:szCs w:val="20"/>
+        </w:rPr>
+        <w:t xml:space="preserve">ind the smallest of them. </w:t>
+      </w:r>
+    </w:p>
+    <w:p>
+      <w:pPr>
+        <w:ind w:left="720" w:firstLine="720"/>
+        <w:rPr>
+          <w:rFonts w:ascii="Consolas" w:hAnsi="Consolas"/>
+          <w:sz w:val="20"/>
+          <w:szCs w:val="20"/>
+        </w:rPr>
+      </w:pPr>
+      <w:r>
+        <w:rPr>
+          <w:rFonts w:ascii="Consolas" w:hAnsi="Consolas"/>
+          <w:sz w:val="20"/>
+          <w:szCs w:val="20"/>
+        </w:rPr>
+        <w:t>If heap property is broken</w:t>
       </w:r>
     </w:p>
     <w:p>
@@ -4703,15 +4407,15 @@
           <w:sz w:val="20"/>
           <w:szCs w:val="20"/>
         </w:rPr>
-        <w:t>Swap</w:t>
-      </w:r>
-      <w:r>
-        <w:rPr>
-          <w:rFonts w:ascii="Consolas" w:hAnsi="Consolas"/>
-          <w:sz w:val="20"/>
-          <w:szCs w:val="20"/>
-        </w:rPr>
-        <w:t xml:space="preserve"> current node's value and child value</w:t>
+        <w:t>S</w:t>
+      </w:r>
+      <w:r>
+        <w:rPr>
+          <w:rFonts w:ascii="Consolas" w:hAnsi="Consolas"/>
+          <w:sz w:val="20"/>
+          <w:szCs w:val="20"/>
+        </w:rPr>
+        <w:t>wap current node's value and selected child value</w:t>
       </w:r>
     </w:p>
     <w:p>
@@ -4742,136 +4446,6 @@
     </w:p>
     <w:p>
       <w:pPr>
-        <w:ind w:left="720"/>
-        <w:rPr>
-          <w:rFonts w:ascii="Consolas" w:hAnsi="Consolas"/>
-          <w:sz w:val="20"/>
-          <w:szCs w:val="20"/>
-        </w:rPr>
-      </w:pPr>
-      <w:r>
-        <w:rPr>
-          <w:rFonts w:ascii="Consolas" w:hAnsi="Consolas"/>
-          <w:sz w:val="20"/>
-          <w:szCs w:val="20"/>
-        </w:rPr>
-        <w:t>I</w:t>
-      </w:r>
-      <w:r>
-        <w:rPr>
-          <w:rFonts w:ascii="Consolas" w:hAnsi="Consolas"/>
-          <w:sz w:val="20"/>
-          <w:szCs w:val="20"/>
-        </w:rPr>
-        <w:t>f current node has two childre</w:t>
-      </w:r>
-      <w:r>
-        <w:rPr>
-          <w:rFonts w:ascii="Consolas" w:hAnsi="Consolas"/>
-          <w:sz w:val="20"/>
-          <w:szCs w:val="20"/>
-        </w:rPr>
-        <w:t>n</w:t>
-      </w:r>
-    </w:p>
-    <w:p>
-      <w:pPr>
-        <w:ind w:left="720" w:firstLine="720"/>
-        <w:rPr>
-          <w:rFonts w:ascii="Consolas" w:hAnsi="Consolas"/>
-          <w:sz w:val="20"/>
-          <w:szCs w:val="20"/>
-        </w:rPr>
-      </w:pPr>
-      <w:r>
-        <w:rPr>
-          <w:rFonts w:ascii="Consolas" w:hAnsi="Consolas"/>
-          <w:sz w:val="20"/>
-          <w:szCs w:val="20"/>
-        </w:rPr>
-        <w:t>F</w:t>
-      </w:r>
-      <w:r>
-        <w:rPr>
-          <w:rFonts w:ascii="Consolas" w:hAnsi="Consolas"/>
-          <w:sz w:val="20"/>
-          <w:szCs w:val="20"/>
-        </w:rPr>
-        <w:t xml:space="preserve">ind the smallest of them. </w:t>
-      </w:r>
-    </w:p>
-    <w:p>
-      <w:pPr>
-        <w:ind w:left="720" w:firstLine="720"/>
-        <w:rPr>
-          <w:rFonts w:ascii="Consolas" w:hAnsi="Consolas"/>
-          <w:sz w:val="20"/>
-          <w:szCs w:val="20"/>
-        </w:rPr>
-      </w:pPr>
-      <w:r>
-        <w:rPr>
-          <w:rFonts w:ascii="Consolas" w:hAnsi="Consolas"/>
-          <w:sz w:val="20"/>
-          <w:szCs w:val="20"/>
-        </w:rPr>
-        <w:t>If heap property is broken</w:t>
-      </w:r>
-    </w:p>
-    <w:p>
-      <w:pPr>
-        <w:ind w:left="1440" w:firstLine="720"/>
-        <w:rPr>
-          <w:rFonts w:ascii="Consolas" w:hAnsi="Consolas"/>
-          <w:sz w:val="20"/>
-          <w:szCs w:val="20"/>
-        </w:rPr>
-      </w:pPr>
-      <w:r>
-        <w:rPr>
-          <w:rFonts w:ascii="Consolas" w:hAnsi="Consolas"/>
-          <w:sz w:val="20"/>
-          <w:szCs w:val="20"/>
-        </w:rPr>
-        <w:t>S</w:t>
-      </w:r>
-      <w:r>
-        <w:rPr>
-          <w:rFonts w:ascii="Consolas" w:hAnsi="Consolas"/>
-          <w:sz w:val="20"/>
-          <w:szCs w:val="20"/>
-        </w:rPr>
-        <w:t>wap current node's value and selected child value</w:t>
-      </w:r>
-    </w:p>
-    <w:p>
-      <w:pPr>
-        <w:ind w:left="1440" w:firstLine="720"/>
-        <w:rPr>
-          <w:rFonts w:ascii="Consolas" w:hAnsi="Consolas"/>
-          <w:sz w:val="20"/>
-          <w:szCs w:val="20"/>
-        </w:rPr>
-      </w:pPr>
-      <w:r>
-        <w:rPr>
-          <w:rFonts w:ascii="Consolas" w:hAnsi="Consolas"/>
-          <w:sz w:val="20"/>
-          <w:szCs w:val="20"/>
-        </w:rPr>
-        <w:t>S</w:t>
-      </w:r>
-      <w:r>
-        <w:rPr>
-          <w:rFonts w:ascii="Consolas" w:hAnsi="Consolas"/>
-          <w:sz w:val="20"/>
-          <w:szCs w:val="20"/>
-        </w:rPr>
-        <w:t>ift down the child</w:t>
-      </w:r>
-    </w:p>
-    <w:p>
-      <w:pPr>
         <w:rPr>
           <w:rFonts w:ascii="Cambria Math" w:hAnsi="Cambria Math"/>
         </w:rPr>
@@ -4887,21 +4461,7 @@
         <w:rPr>
           <w:rFonts w:ascii="Cambria Math" w:hAnsi="Cambria Math"/>
         </w:rPr>
-        <w:t xml:space="preserve">The </w:t>
-      </w:r>
-      <w:proofErr w:type="spellStart"/>
-      <w:r>
-        <w:rPr>
-          <w:rFonts w:ascii="Cambria Math" w:hAnsi="Cambria Math"/>
-        </w:rPr>
-        <w:t>heapify</w:t>
-      </w:r>
-      <w:proofErr w:type="spellEnd"/>
-      <w:r>
-        <w:rPr>
-          <w:rFonts w:ascii="Cambria Math" w:hAnsi="Cambria Math"/>
-        </w:rPr>
-        <w:t xml:space="preserve"> algorithm takes time </w:t>
+        <w:t xml:space="preserve">The heapify algorithm takes time </w:t>
       </w:r>
       <m:oMath>
         <m:r>
@@ -6005,7 +5565,7 @@
 </file>
 
 <file path=customXml/itemProps1.xml><?xml version="1.0" encoding="utf-8"?>
-<ds:datastoreItem xmlns:ds="http://schemas.openxmlformats.org/officeDocument/2006/customXml" ds:itemID="{AACE5F54-B881-4B1A-9639-B6C0249273FA}">
+<ds:datastoreItem xmlns:ds="http://schemas.openxmlformats.org/officeDocument/2006/customXml" ds:itemID="{766A97A2-FE82-46D7-B86E-4FDE92042CAC}">
   <ds:schemaRefs>
     <ds:schemaRef ds:uri="http://schemas.openxmlformats.org/officeDocument/2006/bibliography"/>
   </ds:schemaRefs>

</xml_diff>